<commit_message>
updating the GIT doc tutorial under TIPs folder
</commit_message>
<xml_diff>
--- a/Tips/GIT Knowhow.docx
+++ b/Tips/GIT Knowhow.docx
@@ -532,6 +532,7 @@
         </w:rPr>
         <w:t xml:space="preserve"> </w:t>
       </w:r>
+      <w:proofErr w:type="gramStart"/>
       <w:r>
         <w:rPr>
           <w:lang w:val="en-US"/>
@@ -542,7 +543,79 @@
         <w:rPr>
           <w:lang w:val="en-US"/>
         </w:rPr>
-        <w:t xml:space="preserve">  (also for first commit?)</w:t>
+        <w:t xml:space="preserve">  (</w:t>
+      </w:r>
+      <w:proofErr w:type="gramEnd"/>
+      <w:r>
+        <w:rPr>
+          <w:lang w:val="en-US"/>
+        </w:rPr>
+        <w:t>also for first commit)</w:t>
+      </w:r>
+    </w:p>
+    <w:p>
+      <w:pPr>
+        <w:pStyle w:val="ListParagraph"/>
+        <w:numPr>
+          <w:ilvl w:val="0"/>
+          <w:numId w:val="1"/>
+        </w:numPr>
+        <w:rPr>
+          <w:lang w:val="en-US"/>
+        </w:rPr>
+      </w:pPr>
+      <w:r>
+        <w:rPr>
+          <w:b/>
+          <w:bCs/>
+          <w:color w:val="4472C4" w:themeColor="accent1"/>
+          <w:lang w:val="en-US"/>
+        </w:rPr>
+        <w:t xml:space="preserve">git push -u origin </w:t>
+      </w:r>
+      <w:proofErr w:type="spellStart"/>
+      <w:r>
+        <w:rPr>
+          <w:b/>
+          <w:bCs/>
+          <w:color w:val="4472C4" w:themeColor="accent1"/>
+          <w:lang w:val="en-US"/>
+        </w:rPr>
+        <w:t>from_perplexity</w:t>
+      </w:r>
+      <w:proofErr w:type="spellEnd"/>
+      <w:r>
+        <w:rPr>
+          <w:b/>
+          <w:bCs/>
+          <w:color w:val="4472C4" w:themeColor="accent1"/>
+          <w:lang w:val="en-US"/>
+        </w:rPr>
+        <w:t xml:space="preserve"> </w:t>
+      </w:r>
+      <w:r>
+        <w:rPr>
+          <w:lang w:val="en-US"/>
+        </w:rPr>
+        <w:t>(and if we wanted to update a certain branch out of many</w:t>
+      </w:r>
+      <w:r>
+        <w:rPr>
+          <w:lang w:val="en-US"/>
+        </w:rPr>
+        <w:t xml:space="preserve"> to be in focus in our local repo</w:t>
+      </w:r>
+      <w:r>
+        <w:rPr>
+          <w:lang w:val="en-US"/>
+        </w:rPr>
+        <w:t>)</w:t>
+      </w:r>
+      <w:r>
+        <w:rPr>
+          <w:lang w:val="en-US"/>
+        </w:rPr>
+        <w:t>.</w:t>
       </w:r>
     </w:p>
     <w:p>
@@ -795,7 +868,7 @@
           <w:lang w:val="en-US"/>
         </w:rPr>
         <w:br/>
-        <w:t xml:space="preserve">                                                                      </w:t>
+        <w:t xml:space="preserve">                                                    </w:t>
       </w:r>
       <w:proofErr w:type="gramStart"/>
       <w:r>
@@ -827,7 +900,23 @@
           <w:iCs/>
           <w:lang w:val="en-US"/>
         </w:rPr>
-        <w:t>depicting visually the tree branches)</w:t>
+        <w:t>depicting visually the tree branches</w:t>
+      </w:r>
+      <w:r>
+        <w:rPr>
+          <w:i/>
+          <w:iCs/>
+          <w:lang w:val="en-US"/>
+        </w:rPr>
+        <w:t xml:space="preserve"> – can be in Alias</w:t>
+      </w:r>
+      <w:r>
+        <w:rPr>
+          <w:i/>
+          <w:iCs/>
+          <w:lang w:val="en-US"/>
+        </w:rPr>
+        <w:t>)</w:t>
       </w:r>
       <w:r>
         <w:rPr>
@@ -1215,93 +1304,33 @@
           <w:color w:val="4472C4" w:themeColor="accent1"/>
           <w:lang w:val="en-US"/>
         </w:rPr>
-        <w:t xml:space="preserve">git </w:t>
-      </w:r>
-      <w:r>
-        <w:rPr>
-          <w:b/>
-          <w:bCs/>
-          <w:color w:val="4472C4" w:themeColor="accent1"/>
-          <w:lang w:val="en-US"/>
-        </w:rPr>
-        <w:t xml:space="preserve">commit -a -m “commit </w:t>
-      </w:r>
-      <w:proofErr w:type="gramStart"/>
-      <w:r>
-        <w:rPr>
-          <w:b/>
-          <w:bCs/>
-          <w:color w:val="4472C4" w:themeColor="accent1"/>
-          <w:lang w:val="en-US"/>
-        </w:rPr>
-        <w:t>info”</w:t>
-      </w:r>
-      <w:r>
-        <w:rPr>
-          <w:lang w:val="en-US"/>
-        </w:rPr>
-        <w:t xml:space="preserve">   </w:t>
-      </w:r>
-      <w:proofErr w:type="gramEnd"/>
-      <w:r>
-        <w:rPr>
-          <w:lang w:val="en-US"/>
-        </w:rPr>
-        <w:t xml:space="preserve">(to both </w:t>
-      </w:r>
-      <w:r>
-        <w:rPr>
-          <w:lang w:val="en-US"/>
-        </w:rPr>
-        <w:t>‘</w:t>
-      </w:r>
-      <w:r>
-        <w:rPr>
-          <w:lang w:val="en-US"/>
-        </w:rPr>
-        <w:t>stage</w:t>
-      </w:r>
-      <w:r>
-        <w:rPr>
-          <w:lang w:val="en-US"/>
-        </w:rPr>
-        <w:t>’</w:t>
-      </w:r>
-      <w:r>
-        <w:rPr>
-          <w:lang w:val="en-US"/>
-        </w:rPr>
-        <w:t xml:space="preserve"> and </w:t>
-      </w:r>
-      <w:r>
-        <w:rPr>
-          <w:lang w:val="en-US"/>
-        </w:rPr>
-        <w:t>‘</w:t>
-      </w:r>
-      <w:r>
-        <w:rPr>
-          <w:lang w:val="en-US"/>
-        </w:rPr>
-        <w:t>commit</w:t>
-      </w:r>
-      <w:r>
-        <w:rPr>
-          <w:lang w:val="en-US"/>
-        </w:rPr>
-        <w:t>’</w:t>
-      </w:r>
-      <w:r>
-        <w:rPr>
-          <w:lang w:val="en-US"/>
-        </w:rPr>
-        <w:t xml:space="preserve"> any modified file)</w:t>
-      </w:r>
-      <w:r>
-        <w:rPr>
-          <w:lang w:val="en-US"/>
-        </w:rPr>
-        <w:br/>
+        <w:t xml:space="preserve">git checkout -b </w:t>
+      </w:r>
+      <w:proofErr w:type="spellStart"/>
+      <w:r>
+        <w:rPr>
+          <w:b/>
+          <w:bCs/>
+          <w:color w:val="4472C4" w:themeColor="accent1"/>
+          <w:lang w:val="en-US"/>
+        </w:rPr>
+        <w:t>side_branch</w:t>
+      </w:r>
+      <w:proofErr w:type="spellEnd"/>
+      <w:r>
+        <w:rPr>
+          <w:b/>
+          <w:bCs/>
+          <w:color w:val="4472C4" w:themeColor="accent1"/>
+          <w:lang w:val="en-US"/>
+        </w:rPr>
+        <w:t xml:space="preserve"> </w:t>
+      </w:r>
+      <w:r>
+        <w:rPr>
+          <w:lang w:val="en-US"/>
+        </w:rPr>
+        <w:t>(for both creating and checking out into the new branch)</w:t>
       </w:r>
     </w:p>
     <w:p>
@@ -1312,6 +1341,114 @@
           <w:numId w:val="1"/>
         </w:numPr>
         <w:rPr>
+          <w:lang w:val="en-US"/>
+        </w:rPr>
+      </w:pPr>
+      <w:r>
+        <w:rPr>
+          <w:b/>
+          <w:bCs/>
+          <w:color w:val="4472C4" w:themeColor="accent1"/>
+          <w:lang w:val="en-US"/>
+        </w:rPr>
+        <w:lastRenderedPageBreak/>
+        <w:t xml:space="preserve">git </w:t>
+      </w:r>
+      <w:r>
+        <w:rPr>
+          <w:b/>
+          <w:bCs/>
+          <w:color w:val="4472C4" w:themeColor="accent1"/>
+          <w:lang w:val="en-US"/>
+        </w:rPr>
+        <w:t xml:space="preserve">commit -a -m “commit </w:t>
+      </w:r>
+      <w:proofErr w:type="gramStart"/>
+      <w:r>
+        <w:rPr>
+          <w:b/>
+          <w:bCs/>
+          <w:color w:val="4472C4" w:themeColor="accent1"/>
+          <w:lang w:val="en-US"/>
+        </w:rPr>
+        <w:t>info”</w:t>
+      </w:r>
+      <w:r>
+        <w:rPr>
+          <w:lang w:val="en-US"/>
+        </w:rPr>
+        <w:t xml:space="preserve">   </w:t>
+      </w:r>
+      <w:proofErr w:type="gramEnd"/>
+      <w:r>
+        <w:rPr>
+          <w:lang w:val="en-US"/>
+        </w:rPr>
+        <w:t xml:space="preserve">(to both </w:t>
+      </w:r>
+      <w:r>
+        <w:rPr>
+          <w:lang w:val="en-US"/>
+        </w:rPr>
+        <w:t>‘</w:t>
+      </w:r>
+      <w:r>
+        <w:rPr>
+          <w:lang w:val="en-US"/>
+        </w:rPr>
+        <w:t>stage</w:t>
+      </w:r>
+      <w:r>
+        <w:rPr>
+          <w:lang w:val="en-US"/>
+        </w:rPr>
+        <w:t>’</w:t>
+      </w:r>
+      <w:r>
+        <w:rPr>
+          <w:lang w:val="en-US"/>
+        </w:rPr>
+        <w:t xml:space="preserve"> and </w:t>
+      </w:r>
+      <w:r>
+        <w:rPr>
+          <w:lang w:val="en-US"/>
+        </w:rPr>
+        <w:t>‘</w:t>
+      </w:r>
+      <w:r>
+        <w:rPr>
+          <w:lang w:val="en-US"/>
+        </w:rPr>
+        <w:t>commit</w:t>
+      </w:r>
+      <w:r>
+        <w:rPr>
+          <w:lang w:val="en-US"/>
+        </w:rPr>
+        <w:t>’</w:t>
+      </w:r>
+      <w:r>
+        <w:rPr>
+          <w:lang w:val="en-US"/>
+        </w:rPr>
+        <w:t xml:space="preserve"> any modified file)</w:t>
+      </w:r>
+      <w:r>
+        <w:rPr>
+          <w:lang w:val="en-US"/>
+        </w:rPr>
+        <w:br/>
+      </w:r>
+    </w:p>
+    <w:p>
+      <w:pPr>
+        <w:pStyle w:val="ListParagraph"/>
+        <w:numPr>
+          <w:ilvl w:val="0"/>
+          <w:numId w:val="1"/>
+        </w:numPr>
+        <w:rPr>
           <w:b/>
           <w:bCs/>
           <w:lang w:val="en-US"/>
@@ -1434,7 +1571,6 @@
           <w:color w:val="4472C4" w:themeColor="accent1"/>
           <w:lang w:val="en-US"/>
         </w:rPr>
-        <w:lastRenderedPageBreak/>
         <w:t>git checkout master</w:t>
       </w:r>
       <w:r>
@@ -1482,26 +1618,26 @@
         </w:rPr>
         <w:t xml:space="preserve">git diff </w:t>
       </w:r>
+      <w:proofErr w:type="gramStart"/>
+      <w:r>
+        <w:rPr>
+          <w:b/>
+          <w:bCs/>
+          <w:color w:val="4472C4" w:themeColor="accent1"/>
+          <w:lang w:val="en-US"/>
+        </w:rPr>
+        <w:t>master</w:t>
+      </w:r>
+      <w:r>
+        <w:rPr>
+          <w:b/>
+          <w:bCs/>
+          <w:color w:val="4472C4" w:themeColor="accent1"/>
+          <w:lang w:val="en-US"/>
+        </w:rPr>
+        <w:t>..</w:t>
+      </w:r>
       <w:proofErr w:type="spellStart"/>
-      <w:proofErr w:type="gramStart"/>
-      <w:r>
-        <w:rPr>
-          <w:b/>
-          <w:bCs/>
-          <w:color w:val="4472C4" w:themeColor="accent1"/>
-          <w:lang w:val="en-US"/>
-        </w:rPr>
-        <w:t>master</w:t>
-      </w:r>
-      <w:r>
-        <w:rPr>
-          <w:b/>
-          <w:bCs/>
-          <w:color w:val="4472C4" w:themeColor="accent1"/>
-          <w:lang w:val="en-US"/>
-        </w:rPr>
-        <w:t>..</w:t>
-      </w:r>
       <w:proofErr w:type="gramEnd"/>
       <w:r>
         <w:rPr>
@@ -2322,7 +2458,13 @@
           <w:color w:val="4472C4" w:themeColor="accent1"/>
           <w:lang w:val="en-US"/>
         </w:rPr>
-        <w:t>git pull to pull these new changes</w:t>
+        <w:t xml:space="preserve">git pull </w:t>
+      </w:r>
+      <w:r>
+        <w:rPr>
+          <w:lang w:val="en-US"/>
+        </w:rPr>
+        <w:t>to pull these new changes</w:t>
       </w:r>
       <w:r>
         <w:rPr>
@@ -2339,6 +2481,979 @@
         </w:rPr>
         <w:t>(no need to commit)</w:t>
       </w:r>
+    </w:p>
+    <w:p>
+      <w:pPr>
+        <w:pStyle w:val="ListParagraph"/>
+        <w:numPr>
+          <w:ilvl w:val="1"/>
+          <w:numId w:val="1"/>
+        </w:numPr>
+        <w:rPr>
+          <w:lang w:val="en-US"/>
+        </w:rPr>
+      </w:pPr>
+      <w:r>
+        <w:rPr>
+          <w:b/>
+          <w:bCs/>
+          <w:color w:val="4472C4" w:themeColor="accent1"/>
+        </w:rPr>
+        <w:t>git stash --include-untracked</w:t>
+      </w:r>
+      <w:r>
+        <w:rPr>
+          <w:lang w:val="en-US"/>
+        </w:rPr>
+        <w:t xml:space="preserve"> (if you pull and wants to ignore local non committed changes</w:t>
+      </w:r>
+      <w:r>
+        <w:rPr>
+          <w:lang w:val="en-US"/>
+        </w:rPr>
+        <w:t xml:space="preserve"> – note you can later find it or discard it</w:t>
+      </w:r>
+      <w:r>
+        <w:rPr>
+          <w:lang w:val="en-US"/>
+        </w:rPr>
+        <w:t>)</w:t>
+      </w:r>
+      <w:r>
+        <w:rPr>
+          <w:lang w:val="en-US"/>
+        </w:rPr>
+        <w:t xml:space="preserve"> – now try </w:t>
+      </w:r>
+      <w:r>
+        <w:rPr>
+          <w:b/>
+          <w:bCs/>
+          <w:u w:val="single"/>
+          <w:lang w:val="en-US"/>
+        </w:rPr>
+        <w:t>git pull</w:t>
+      </w:r>
+      <w:r>
+        <w:rPr>
+          <w:lang w:val="en-US"/>
+        </w:rPr>
+        <w:t xml:space="preserve"> again…</w:t>
+      </w:r>
+    </w:p>
+    <w:p>
+      <w:pPr>
+        <w:pStyle w:val="ListParagraph"/>
+        <w:numPr>
+          <w:ilvl w:val="1"/>
+          <w:numId w:val="1"/>
+        </w:numPr>
+        <w:rPr>
+          <w:lang w:val="en-US"/>
+        </w:rPr>
+      </w:pPr>
+      <w:r>
+        <w:rPr>
+          <w:b/>
+          <w:bCs/>
+          <w:color w:val="4472C4" w:themeColor="accent1"/>
+        </w:rPr>
+        <w:t>git reset --</w:t>
+      </w:r>
+      <w:proofErr w:type="gramStart"/>
+      <w:r>
+        <w:rPr>
+          <w:b/>
+          <w:bCs/>
+          <w:color w:val="4472C4" w:themeColor="accent1"/>
+        </w:rPr>
+        <w:t xml:space="preserve">hard </w:t>
+      </w:r>
+      <w:r>
+        <w:rPr>
+          <w:lang w:val="en-US"/>
+        </w:rPr>
+        <w:t xml:space="preserve"> (</w:t>
+      </w:r>
+      <w:proofErr w:type="gramEnd"/>
+      <w:r>
+        <w:rPr>
+          <w:lang w:val="en-US"/>
+        </w:rPr>
+        <w:t>discarding local changes - such as stashed)</w:t>
+      </w:r>
+    </w:p>
+    <w:p>
+      <w:pPr>
+        <w:pStyle w:val="ListParagraph"/>
+        <w:numPr>
+          <w:ilvl w:val="1"/>
+          <w:numId w:val="1"/>
+        </w:numPr>
+        <w:rPr>
+          <w:lang w:val="en-US"/>
+        </w:rPr>
+      </w:pPr>
+      <w:r>
+        <w:rPr>
+          <w:b/>
+          <w:bCs/>
+          <w:color w:val="4472C4" w:themeColor="accent1"/>
+        </w:rPr>
+        <w:t>git clean -</w:t>
+      </w:r>
+      <w:proofErr w:type="spellStart"/>
+      <w:r>
+        <w:rPr>
+          <w:b/>
+          <w:bCs/>
+          <w:color w:val="4472C4" w:themeColor="accent1"/>
+        </w:rPr>
+        <w:t>fd</w:t>
+      </w:r>
+      <w:proofErr w:type="spellEnd"/>
+      <w:r>
+        <w:rPr>
+          <w:b/>
+          <w:bCs/>
+          <w:color w:val="4472C4" w:themeColor="accent1"/>
+        </w:rPr>
+        <w:t xml:space="preserve"> </w:t>
+      </w:r>
+      <w:r>
+        <w:rPr>
+          <w:lang w:val="en-US"/>
+        </w:rPr>
+        <w:t>(rarely for cases you also want to clean the untracked/ new files.  Irreversible)</w:t>
+      </w:r>
+      <w:r>
+        <w:rPr>
+          <w:lang w:val="en-US"/>
+        </w:rPr>
+        <w:br/>
+      </w:r>
+    </w:p>
+    <w:p>
+      <w:pPr>
+        <w:pStyle w:val="ListParagraph"/>
+        <w:numPr>
+          <w:ilvl w:val="0"/>
+          <w:numId w:val="1"/>
+        </w:numPr>
+        <w:rPr>
+          <w:b/>
+          <w:bCs/>
+          <w:lang w:val="en-US"/>
+        </w:rPr>
+      </w:pPr>
+      <w:r>
+        <w:rPr>
+          <w:b/>
+          <w:bCs/>
+          <w:lang w:val="en-US"/>
+        </w:rPr>
+        <w:t>To delete a cached file that is not ignored although listed (since already in repos</w:t>
+      </w:r>
+      <w:r>
+        <w:rPr>
+          <w:b/>
+          <w:bCs/>
+          <w:lang w:val="en-US"/>
+        </w:rPr>
+        <w:t>i</w:t>
+      </w:r>
+      <w:r>
+        <w:rPr>
+          <w:b/>
+          <w:bCs/>
+          <w:lang w:val="en-US"/>
+        </w:rPr>
+        <w:t>tory):</w:t>
+      </w:r>
+    </w:p>
+    <w:p>
+      <w:pPr>
+        <w:pStyle w:val="ListParagraph"/>
+        <w:numPr>
+          <w:ilvl w:val="1"/>
+          <w:numId w:val="1"/>
+        </w:numPr>
+        <w:shd w:val="clear" w:color="auto" w:fill="F6F6F6"/>
+        <w:tabs>
+          <w:tab w:val="left" w:pos="916"/>
+          <w:tab w:val="left" w:pos="1832"/>
+          <w:tab w:val="left" w:pos="2748"/>
+          <w:tab w:val="left" w:pos="3664"/>
+          <w:tab w:val="left" w:pos="4580"/>
+          <w:tab w:val="left" w:pos="5496"/>
+          <w:tab w:val="left" w:pos="6412"/>
+          <w:tab w:val="left" w:pos="7328"/>
+          <w:tab w:val="left" w:pos="8244"/>
+          <w:tab w:val="left" w:pos="9160"/>
+          <w:tab w:val="left" w:pos="10076"/>
+          <w:tab w:val="left" w:pos="10992"/>
+          <w:tab w:val="left" w:pos="11908"/>
+          <w:tab w:val="left" w:pos="12824"/>
+          <w:tab w:val="left" w:pos="13740"/>
+          <w:tab w:val="left" w:pos="14656"/>
+        </w:tabs>
+        <w:spacing w:after="0" w:line="240" w:lineRule="auto"/>
+        <w:textAlignment w:val="baseline"/>
+        <w:rPr>
+          <w:b/>
+          <w:bCs/>
+          <w:color w:val="4472C4" w:themeColor="accent1"/>
+        </w:rPr>
+      </w:pPr>
+      <w:r>
+        <w:rPr>
+          <w:b/>
+          <w:bCs/>
+          <w:color w:val="4472C4" w:themeColor="accent1"/>
+        </w:rPr>
+        <w:t>git rm -r --</w:t>
+      </w:r>
+      <w:proofErr w:type="gramStart"/>
+      <w:r>
+        <w:rPr>
+          <w:b/>
+          <w:bCs/>
+          <w:color w:val="4472C4" w:themeColor="accent1"/>
+        </w:rPr>
+        <w:t>cached .</w:t>
+      </w:r>
+      <w:proofErr w:type="gramEnd"/>
+    </w:p>
+    <w:p>
+      <w:pPr>
+        <w:pStyle w:val="ListParagraph"/>
+        <w:numPr>
+          <w:ilvl w:val="1"/>
+          <w:numId w:val="1"/>
+        </w:numPr>
+        <w:rPr>
+          <w:lang w:val="en-US"/>
+        </w:rPr>
+      </w:pPr>
+      <w:r>
+        <w:rPr>
+          <w:b/>
+          <w:bCs/>
+          <w:color w:val="4472C4" w:themeColor="accent1"/>
+        </w:rPr>
+        <w:t xml:space="preserve">git </w:t>
+      </w:r>
+      <w:proofErr w:type="gramStart"/>
+      <w:r>
+        <w:rPr>
+          <w:b/>
+          <w:bCs/>
+          <w:color w:val="4472C4" w:themeColor="accent1"/>
+        </w:rPr>
+        <w:t>add .</w:t>
+      </w:r>
+      <w:proofErr w:type="gramEnd"/>
+      <w:r>
+        <w:rPr>
+          <w:lang w:val="en-US"/>
+        </w:rPr>
+        <w:t xml:space="preserve">   (you get something similar like the below output)</w:t>
+      </w:r>
+      <w:r>
+        <w:rPr>
+          <w:lang w:val="en-US"/>
+        </w:rPr>
+        <w:br/>
+      </w:r>
+      <w:r>
+        <w:rPr>
+          <w:noProof/>
+          <w:lang w:val="en-US"/>
+        </w:rPr>
+        <w:drawing>
+          <wp:inline distT="0" distB="0" distL="0" distR="0" wp14:anchorId="3B389ECC" wp14:editId="1435C5AE">
+            <wp:extent cx="2894330" cy="691515"/>
+            <wp:effectExtent l="0" t="0" r="1270" b="0"/>
+            <wp:docPr id="576036704" name="Picture 1"/>
+            <wp:cNvGraphicFramePr>
+              <a:graphicFrameLocks xmlns:a="http://schemas.openxmlformats.org/drawingml/2006/main" noChangeAspect="1"/>
+            </wp:cNvGraphicFramePr>
+            <a:graphic xmlns:a="http://schemas.openxmlformats.org/drawingml/2006/main">
+              <a:graphicData uri="http://schemas.openxmlformats.org/drawingml/2006/picture">
+                <pic:pic xmlns:pic="http://schemas.openxmlformats.org/drawingml/2006/picture">
+                  <pic:nvPicPr>
+                    <pic:cNvPr id="0" name="Picture 1"/>
+                    <pic:cNvPicPr>
+                      <a:picLocks noChangeAspect="1" noChangeArrowheads="1"/>
+                    </pic:cNvPicPr>
+                  </pic:nvPicPr>
+                  <pic:blipFill>
+                    <a:blip r:embed="rId6">
+                      <a:extLst>
+                        <a:ext uri="{28A0092B-C50C-407E-A947-70E740481C1C}">
+                          <a14:useLocalDpi xmlns:a14="http://schemas.microsoft.com/office/drawing/2010/main" val="0"/>
+                        </a:ext>
+                      </a:extLst>
+                    </a:blip>
+                    <a:srcRect/>
+                    <a:stretch>
+                      <a:fillRect/>
+                    </a:stretch>
+                  </pic:blipFill>
+                  <pic:spPr bwMode="auto">
+                    <a:xfrm>
+                      <a:off x="0" y="0"/>
+                      <a:ext cx="2894330" cy="691515"/>
+                    </a:xfrm>
+                    <a:prstGeom prst="rect">
+                      <a:avLst/>
+                    </a:prstGeom>
+                    <a:noFill/>
+                    <a:ln>
+                      <a:noFill/>
+                    </a:ln>
+                  </pic:spPr>
+                </pic:pic>
+              </a:graphicData>
+            </a:graphic>
+          </wp:inline>
+        </w:drawing>
+      </w:r>
+    </w:p>
+    <w:p>
+      <w:pPr>
+        <w:ind w:left="720"/>
+        <w:rPr>
+          <w:lang w:val="en-US"/>
+        </w:rPr>
+      </w:pPr>
+    </w:p>
+    <w:p>
+      <w:pPr>
+        <w:pStyle w:val="ListParagraph"/>
+        <w:numPr>
+          <w:ilvl w:val="0"/>
+          <w:numId w:val="1"/>
+        </w:numPr>
+        <w:rPr>
+          <w:b/>
+          <w:bCs/>
+          <w:lang w:val="en-US"/>
+        </w:rPr>
+      </w:pPr>
+      <w:r>
+        <w:rPr>
+          <w:b/>
+          <w:bCs/>
+          <w:lang w:val="en-US"/>
+        </w:rPr>
+        <w:t>what to do in case I am not satisfied on my last changes</w:t>
+      </w:r>
+      <w:r>
+        <w:rPr>
+          <w:b/>
+          <w:bCs/>
+          <w:lang w:val="en-US"/>
+        </w:rPr>
+        <w:t xml:space="preserve"> (revert)</w:t>
+      </w:r>
+      <w:r>
+        <w:rPr>
+          <w:b/>
+          <w:bCs/>
+          <w:lang w:val="en-US"/>
+        </w:rPr>
+        <w:t>?</w:t>
+      </w:r>
+    </w:p>
+    <w:p>
+      <w:pPr>
+        <w:pStyle w:val="ListParagraph"/>
+        <w:numPr>
+          <w:ilvl w:val="1"/>
+          <w:numId w:val="1"/>
+        </w:numPr>
+        <w:rPr>
+          <w:b/>
+          <w:bCs/>
+          <w:color w:val="4472C4" w:themeColor="accent1"/>
+          <w:lang w:val="en-US"/>
+        </w:rPr>
+      </w:pPr>
+      <w:r>
+        <w:rPr>
+          <w:b/>
+          <w:bCs/>
+          <w:color w:val="4472C4" w:themeColor="accent1"/>
+          <w:lang w:val="en-US"/>
+        </w:rPr>
+        <w:t xml:space="preserve">git reset </w:t>
+      </w:r>
+      <w:r>
+        <w:rPr>
+          <w:b/>
+          <w:bCs/>
+          <w:color w:val="4472C4" w:themeColor="accent1"/>
+          <w:lang w:val="en-US"/>
+        </w:rPr>
+        <w:t>--</w:t>
+      </w:r>
+      <w:r>
+        <w:rPr>
+          <w:b/>
+          <w:bCs/>
+          <w:color w:val="4472C4" w:themeColor="accent1"/>
+          <w:lang w:val="en-US"/>
+        </w:rPr>
+        <w:t>merge</w:t>
+      </w:r>
+      <w:proofErr w:type="gramStart"/>
+      <w:r>
+        <w:rPr>
+          <w:b/>
+          <w:bCs/>
+          <w:color w:val="4472C4" w:themeColor="accent1"/>
+          <w:lang w:val="en-US"/>
+        </w:rPr>
+        <w:t xml:space="preserve">  </w:t>
+      </w:r>
+      <w:r>
+        <w:rPr>
+          <w:b/>
+          <w:bCs/>
+          <w:color w:val="4472C4" w:themeColor="accent1"/>
+          <w:lang w:val="en-US"/>
+        </w:rPr>
+        <w:t xml:space="preserve"> </w:t>
+      </w:r>
+      <w:r>
+        <w:rPr>
+          <w:lang w:val="en-US"/>
+        </w:rPr>
+        <w:t>(</w:t>
+      </w:r>
+      <w:proofErr w:type="gramEnd"/>
+      <w:r>
+        <w:rPr>
+          <w:lang w:val="en-US"/>
+        </w:rPr>
+        <w:t xml:space="preserve">if </w:t>
+      </w:r>
+      <w:r>
+        <w:rPr>
+          <w:lang w:val="en-US"/>
+        </w:rPr>
+        <w:t>there are conflicts and I’d like to revert to previous state – instead of changing files, stage</w:t>
+      </w:r>
+      <w:r>
+        <w:rPr>
+          <w:lang w:val="en-US"/>
+        </w:rPr>
+        <w:t xml:space="preserve"> the change</w:t>
+      </w:r>
+      <w:r>
+        <w:rPr>
+          <w:lang w:val="en-US"/>
+        </w:rPr>
+        <w:t xml:space="preserve"> changes and commit resolution)</w:t>
+      </w:r>
+      <w:r>
+        <w:rPr>
+          <w:lang w:val="en-US"/>
+        </w:rPr>
+        <w:t>.</w:t>
+      </w:r>
+    </w:p>
+    <w:p>
+      <w:pPr>
+        <w:pStyle w:val="ListParagraph"/>
+        <w:numPr>
+          <w:ilvl w:val="1"/>
+          <w:numId w:val="1"/>
+        </w:numPr>
+        <w:rPr>
+          <w:b/>
+          <w:bCs/>
+          <w:color w:val="4472C4" w:themeColor="accent1"/>
+          <w:lang w:val="en-US"/>
+        </w:rPr>
+      </w:pPr>
+      <w:r>
+        <w:rPr>
+          <w:b/>
+          <w:bCs/>
+          <w:color w:val="4472C4" w:themeColor="accent1"/>
+          <w:lang w:val="en-US"/>
+        </w:rPr>
+        <w:t xml:space="preserve">git reset </w:t>
+      </w:r>
+      <w:r>
+        <w:rPr>
+          <w:b/>
+          <w:bCs/>
+          <w:color w:val="4472C4" w:themeColor="accent1"/>
+          <w:lang w:val="en-US"/>
+        </w:rPr>
+        <w:t>--</w:t>
+      </w:r>
+      <w:r>
+        <w:rPr>
+          <w:b/>
+          <w:bCs/>
+          <w:color w:val="4472C4" w:themeColor="accent1"/>
+          <w:lang w:val="en-US"/>
+        </w:rPr>
+        <w:t xml:space="preserve">hard </w:t>
+      </w:r>
+      <w:proofErr w:type="gramStart"/>
+      <w:r>
+        <w:rPr>
+          <w:b/>
+          <w:bCs/>
+          <w:color w:val="4472C4" w:themeColor="accent1"/>
+          <w:lang w:val="en-US"/>
+        </w:rPr>
+        <w:t xml:space="preserve">HEAD  </w:t>
+      </w:r>
+      <w:r>
+        <w:rPr>
+          <w:lang w:val="en-US"/>
+        </w:rPr>
+        <w:t>(</w:t>
+      </w:r>
+      <w:proofErr w:type="gramEnd"/>
+      <w:r>
+        <w:rPr>
+          <w:lang w:val="en-US"/>
+        </w:rPr>
+        <w:t>force action to discard all changes since last commit)</w:t>
+      </w:r>
+      <w:r>
+        <w:rPr>
+          <w:lang w:val="en-US"/>
+        </w:rPr>
+        <w:t>.</w:t>
+      </w:r>
+    </w:p>
+    <w:p>
+      <w:pPr>
+        <w:pStyle w:val="ListParagraph"/>
+        <w:numPr>
+          <w:ilvl w:val="1"/>
+          <w:numId w:val="1"/>
+        </w:numPr>
+        <w:rPr>
+          <w:b/>
+          <w:bCs/>
+          <w:color w:val="4472C4" w:themeColor="accent1"/>
+          <w:lang w:val="en-US"/>
+        </w:rPr>
+      </w:pPr>
+      <w:r>
+        <w:rPr>
+          <w:b/>
+          <w:bCs/>
+          <w:color w:val="4472C4" w:themeColor="accent1"/>
+          <w:lang w:val="en-US"/>
+        </w:rPr>
+        <w:t>git checkout main</w:t>
+      </w:r>
+      <w:r>
+        <w:rPr>
+          <w:b/>
+          <w:bCs/>
+          <w:color w:val="4472C4" w:themeColor="accent1"/>
+          <w:lang w:val="en-US"/>
+        </w:rPr>
+        <w:t xml:space="preserve"> [or </w:t>
+      </w:r>
+      <w:proofErr w:type="gramStart"/>
+      <w:r>
+        <w:rPr>
+          <w:b/>
+          <w:bCs/>
+          <w:color w:val="4472C4" w:themeColor="accent1"/>
+          <w:lang w:val="en-US"/>
+        </w:rPr>
+        <w:t xml:space="preserve">master]   </w:t>
+      </w:r>
+      <w:proofErr w:type="gramEnd"/>
+      <w:r>
+        <w:rPr>
+          <w:lang w:val="en-US"/>
+        </w:rPr>
+        <w:t>(to move to my main branch before killing the unwanted branch)</w:t>
+      </w:r>
+      <w:r>
+        <w:rPr>
+          <w:lang w:val="en-US"/>
+        </w:rPr>
+        <w:t>.</w:t>
+      </w:r>
+    </w:p>
+    <w:p>
+      <w:pPr>
+        <w:pStyle w:val="ListParagraph"/>
+        <w:numPr>
+          <w:ilvl w:val="1"/>
+          <w:numId w:val="1"/>
+        </w:numPr>
+        <w:rPr>
+          <w:b/>
+          <w:bCs/>
+          <w:color w:val="4472C4" w:themeColor="accent1"/>
+          <w:lang w:val="en-US"/>
+        </w:rPr>
+      </w:pPr>
+      <w:r>
+        <w:rPr>
+          <w:b/>
+          <w:bCs/>
+          <w:color w:val="4472C4" w:themeColor="accent1"/>
+        </w:rPr>
+        <w:t>git clean -n</w:t>
+      </w:r>
+      <w:proofErr w:type="gramStart"/>
+      <w:r>
+        <w:rPr>
+          <w:b/>
+          <w:bCs/>
+          <w:color w:val="4472C4" w:themeColor="accent1"/>
+          <w:lang w:val="en-US"/>
+        </w:rPr>
+        <w:t xml:space="preserve"> </w:t>
+      </w:r>
+      <w:r>
+        <w:rPr>
+          <w:b/>
+          <w:bCs/>
+          <w:color w:val="4472C4" w:themeColor="accent1"/>
+          <w:lang w:val="en-US"/>
+        </w:rPr>
+        <w:t xml:space="preserve">  </w:t>
+      </w:r>
+      <w:r>
+        <w:rPr>
+          <w:lang w:val="en-US"/>
+        </w:rPr>
+        <w:t>(</w:t>
+      </w:r>
+      <w:proofErr w:type="gramEnd"/>
+      <w:r>
+        <w:rPr>
+          <w:lang w:val="en-US"/>
+        </w:rPr>
+        <w:t xml:space="preserve">safe step: If still have untracked files, this </w:t>
+      </w:r>
+      <w:proofErr w:type="spellStart"/>
+      <w:r>
+        <w:rPr>
+          <w:lang w:val="en-US"/>
+        </w:rPr>
+        <w:t>cmd</w:t>
+      </w:r>
+      <w:proofErr w:type="spellEnd"/>
+      <w:r>
+        <w:rPr>
+          <w:lang w:val="en-US"/>
+        </w:rPr>
+        <w:t xml:space="preserve"> will clean it – vs.)</w:t>
+      </w:r>
+    </w:p>
+    <w:p>
+      <w:pPr>
+        <w:pStyle w:val="ListParagraph"/>
+        <w:numPr>
+          <w:ilvl w:val="1"/>
+          <w:numId w:val="1"/>
+        </w:numPr>
+        <w:rPr>
+          <w:b/>
+          <w:bCs/>
+          <w:color w:val="4472C4" w:themeColor="accent1"/>
+          <w:lang w:val="en-US"/>
+        </w:rPr>
+      </w:pPr>
+      <w:r>
+        <w:rPr>
+          <w:b/>
+          <w:bCs/>
+          <w:color w:val="4472C4" w:themeColor="accent1"/>
+          <w:lang w:val="en-US"/>
+        </w:rPr>
+        <w:t>git clean -f</w:t>
+      </w:r>
+      <w:proofErr w:type="gramStart"/>
+      <w:r>
+        <w:rPr>
+          <w:b/>
+          <w:bCs/>
+          <w:color w:val="4472C4" w:themeColor="accent1"/>
+          <w:lang w:val="en-US"/>
+        </w:rPr>
+        <w:t xml:space="preserve">   </w:t>
+      </w:r>
+      <w:r>
+        <w:rPr>
+          <w:lang w:val="en-US"/>
+        </w:rPr>
+        <w:t>(</w:t>
+      </w:r>
+      <w:proofErr w:type="gramEnd"/>
+      <w:r>
+        <w:rPr>
+          <w:lang w:val="en-US"/>
+        </w:rPr>
+        <w:t xml:space="preserve">permanent step: </w:t>
+      </w:r>
+      <w:r>
+        <w:rPr>
+          <w:lang w:val="en-US"/>
+        </w:rPr>
+        <w:t xml:space="preserve">If still have untracked files, this </w:t>
+      </w:r>
+      <w:proofErr w:type="spellStart"/>
+      <w:r>
+        <w:rPr>
+          <w:lang w:val="en-US"/>
+        </w:rPr>
+        <w:t>cmd</w:t>
+      </w:r>
+      <w:proofErr w:type="spellEnd"/>
+      <w:r>
+        <w:rPr>
+          <w:lang w:val="en-US"/>
+        </w:rPr>
+        <w:t xml:space="preserve"> will clean it</w:t>
+      </w:r>
+      <w:r>
+        <w:rPr>
+          <w:lang w:val="en-US"/>
+        </w:rPr>
+        <w:t>).</w:t>
+      </w:r>
+    </w:p>
+    <w:p>
+      <w:pPr>
+        <w:pStyle w:val="ListParagraph"/>
+        <w:numPr>
+          <w:ilvl w:val="1"/>
+          <w:numId w:val="1"/>
+        </w:numPr>
+        <w:rPr>
+          <w:b/>
+          <w:bCs/>
+          <w:color w:val="4472C4" w:themeColor="accent1"/>
+          <w:lang w:val="en-US"/>
+        </w:rPr>
+      </w:pPr>
+      <w:r>
+        <w:rPr>
+          <w:b/>
+          <w:bCs/>
+          <w:color w:val="4472C4" w:themeColor="accent1"/>
+          <w:lang w:val="en-US"/>
+        </w:rPr>
+        <w:lastRenderedPageBreak/>
+        <w:t>git branch -d &lt;branch-name&gt;</w:t>
+      </w:r>
+      <w:r>
+        <w:rPr>
+          <w:b/>
+          <w:bCs/>
+          <w:color w:val="4472C4" w:themeColor="accent1"/>
+          <w:lang w:val="en-US"/>
+        </w:rPr>
+        <w:t xml:space="preserve"> </w:t>
+      </w:r>
+      <w:r>
+        <w:rPr>
+          <w:lang w:val="en-US"/>
+        </w:rPr>
+        <w:t>(if changes are merged)</w:t>
+      </w:r>
+      <w:r>
+        <w:rPr>
+          <w:b/>
+          <w:bCs/>
+          <w:color w:val="4472C4" w:themeColor="accent1"/>
+          <w:lang w:val="en-US"/>
+        </w:rPr>
+        <w:t xml:space="preserve"> </w:t>
+      </w:r>
+      <w:r>
+        <w:rPr>
+          <w:lang w:val="en-US"/>
+        </w:rPr>
+        <w:t>or</w:t>
+      </w:r>
+      <w:r>
+        <w:rPr>
+          <w:b/>
+          <w:bCs/>
+          <w:color w:val="4472C4" w:themeColor="accent1"/>
+          <w:lang w:val="en-US"/>
+        </w:rPr>
+        <w:t xml:space="preserve"> </w:t>
+      </w:r>
+      <w:r>
+        <w:rPr>
+          <w:b/>
+          <w:bCs/>
+          <w:color w:val="4472C4" w:themeColor="accent1"/>
+          <w:lang w:val="en-US"/>
+        </w:rPr>
+        <w:t>git branch -D &lt;branch-name&gt;</w:t>
+      </w:r>
+      <w:r>
+        <w:rPr>
+          <w:b/>
+          <w:bCs/>
+          <w:color w:val="4472C4" w:themeColor="accent1"/>
+          <w:lang w:val="en-US"/>
+        </w:rPr>
+        <w:t xml:space="preserve"> </w:t>
+      </w:r>
+      <w:r>
+        <w:rPr>
+          <w:lang w:val="en-US"/>
+        </w:rPr>
+        <w:t>(if changes are not merged and I don’t really care)</w:t>
+      </w:r>
+      <w:r>
+        <w:rPr>
+          <w:lang w:val="en-US"/>
+        </w:rPr>
+        <w:t>.</w:t>
+      </w:r>
+    </w:p>
+    <w:p>
+      <w:pPr>
+        <w:pStyle w:val="ListParagraph"/>
+        <w:numPr>
+          <w:ilvl w:val="1"/>
+          <w:numId w:val="1"/>
+        </w:numPr>
+        <w:rPr>
+          <w:b/>
+          <w:bCs/>
+          <w:color w:val="4472C4" w:themeColor="accent1"/>
+          <w:lang w:val="en-US"/>
+        </w:rPr>
+      </w:pPr>
+      <w:r>
+        <w:rPr>
+          <w:b/>
+          <w:bCs/>
+          <w:color w:val="4472C4" w:themeColor="accent1"/>
+          <w:lang w:val="en-US"/>
+        </w:rPr>
+        <w:t>git push origin --delete &lt;branch-name</w:t>
+      </w:r>
+      <w:proofErr w:type="gramStart"/>
+      <w:r>
+        <w:rPr>
+          <w:b/>
+          <w:bCs/>
+          <w:color w:val="4472C4" w:themeColor="accent1"/>
+          <w:lang w:val="en-US"/>
+        </w:rPr>
+        <w:t>&gt;</w:t>
+      </w:r>
+      <w:r>
+        <w:rPr>
+          <w:b/>
+          <w:bCs/>
+          <w:color w:val="4472C4" w:themeColor="accent1"/>
+          <w:lang w:val="en-US"/>
+        </w:rPr>
+        <w:t xml:space="preserve">  </w:t>
+      </w:r>
+      <w:r>
+        <w:rPr>
+          <w:lang w:val="en-US"/>
+        </w:rPr>
+        <w:t>(</w:t>
+      </w:r>
+      <w:proofErr w:type="gramEnd"/>
+      <w:r>
+        <w:rPr>
+          <w:lang w:val="en-US"/>
+        </w:rPr>
+        <w:t>to delete the undesired branch from the remote/</w:t>
+      </w:r>
+      <w:proofErr w:type="spellStart"/>
+      <w:r>
+        <w:rPr>
+          <w:lang w:val="en-US"/>
+        </w:rPr>
+        <w:t>github</w:t>
+      </w:r>
+      <w:proofErr w:type="spellEnd"/>
+      <w:r>
+        <w:rPr>
+          <w:lang w:val="en-US"/>
+        </w:rPr>
+        <w:t xml:space="preserve"> repository)</w:t>
+      </w:r>
+      <w:r>
+        <w:rPr>
+          <w:lang w:val="en-US"/>
+        </w:rPr>
+        <w:t>.</w:t>
+      </w:r>
+    </w:p>
+    <w:p>
+      <w:pPr>
+        <w:pStyle w:val="ListParagraph"/>
+        <w:numPr>
+          <w:ilvl w:val="1"/>
+          <w:numId w:val="1"/>
+        </w:numPr>
+        <w:rPr>
+          <w:b/>
+          <w:bCs/>
+          <w:color w:val="4472C4" w:themeColor="accent1"/>
+          <w:lang w:val="en-US"/>
+        </w:rPr>
+      </w:pPr>
+      <w:r>
+        <w:rPr>
+          <w:b/>
+          <w:bCs/>
+          <w:color w:val="4472C4" w:themeColor="accent1"/>
+        </w:rPr>
+        <w:t>git fetch -p</w:t>
+      </w:r>
+      <w:r>
+        <w:rPr>
+          <w:b/>
+          <w:bCs/>
+          <w:color w:val="4472C4" w:themeColor="accent1"/>
+        </w:rPr>
+        <w:t xml:space="preserve"> </w:t>
+      </w:r>
+      <w:r>
+        <w:rPr>
+          <w:lang w:val="en-US"/>
+        </w:rPr>
+        <w:t>(recommended after deleting the remote branch to avoid references to remote branch that is no longer exist)</w:t>
+      </w:r>
+    </w:p>
+    <w:p>
+      <w:pPr>
+        <w:pStyle w:val="ListParagraph"/>
+        <w:numPr>
+          <w:ilvl w:val="1"/>
+          <w:numId w:val="1"/>
+        </w:numPr>
+        <w:rPr>
+          <w:b/>
+          <w:bCs/>
+          <w:color w:val="4472C4" w:themeColor="accent1"/>
+          <w:lang w:val="en-US"/>
+        </w:rPr>
+      </w:pPr>
     </w:p>
     <w:p>
       <w:pPr>
@@ -2543,6 +3658,118 @@
     </w:lvl>
   </w:abstractNum>
   <w:abstractNum w:abstractNumId="1" w15:restartNumberingAfterBreak="0">
+    <w:nsid w:val="4F663F70"/>
+    <w:multiLevelType w:val="hybridMultilevel"/>
+    <w:tmpl w:val="04DCDC3E"/>
+    <w:lvl w:ilvl="0" w:tplc="F942E5EA">
+      <w:numFmt w:val="bullet"/>
+      <w:lvlText w:val="-"/>
+      <w:lvlJc w:val="left"/>
+      <w:pPr>
+        <w:ind w:left="1080" w:hanging="360"/>
+      </w:pPr>
+      <w:rPr>
+        <w:rFonts w:ascii="Calibri" w:eastAsiaTheme="minorHAnsi" w:hAnsi="Calibri" w:cs="Calibri" w:hint="default"/>
+      </w:rPr>
+    </w:lvl>
+    <w:lvl w:ilvl="1" w:tplc="20000003" w:tentative="1">
+      <w:start w:val="1"/>
+      <w:numFmt w:val="bullet"/>
+      <w:lvlText w:val="o"/>
+      <w:lvlJc w:val="left"/>
+      <w:pPr>
+        <w:ind w:left="1800" w:hanging="360"/>
+      </w:pPr>
+      <w:rPr>
+        <w:rFonts w:ascii="Courier New" w:hAnsi="Courier New" w:cs="Courier New" w:hint="default"/>
+      </w:rPr>
+    </w:lvl>
+    <w:lvl w:ilvl="2" w:tplc="20000005" w:tentative="1">
+      <w:start w:val="1"/>
+      <w:numFmt w:val="bullet"/>
+      <w:lvlText w:val=""/>
+      <w:lvlJc w:val="left"/>
+      <w:pPr>
+        <w:ind w:left="2520" w:hanging="360"/>
+      </w:pPr>
+      <w:rPr>
+        <w:rFonts w:ascii="Wingdings" w:hAnsi="Wingdings" w:hint="default"/>
+      </w:rPr>
+    </w:lvl>
+    <w:lvl w:ilvl="3" w:tplc="20000001" w:tentative="1">
+      <w:start w:val="1"/>
+      <w:numFmt w:val="bullet"/>
+      <w:lvlText w:val=""/>
+      <w:lvlJc w:val="left"/>
+      <w:pPr>
+        <w:ind w:left="3240" w:hanging="360"/>
+      </w:pPr>
+      <w:rPr>
+        <w:rFonts w:ascii="Symbol" w:hAnsi="Symbol" w:hint="default"/>
+      </w:rPr>
+    </w:lvl>
+    <w:lvl w:ilvl="4" w:tplc="20000003" w:tentative="1">
+      <w:start w:val="1"/>
+      <w:numFmt w:val="bullet"/>
+      <w:lvlText w:val="o"/>
+      <w:lvlJc w:val="left"/>
+      <w:pPr>
+        <w:ind w:left="3960" w:hanging="360"/>
+      </w:pPr>
+      <w:rPr>
+        <w:rFonts w:ascii="Courier New" w:hAnsi="Courier New" w:cs="Courier New" w:hint="default"/>
+      </w:rPr>
+    </w:lvl>
+    <w:lvl w:ilvl="5" w:tplc="20000005" w:tentative="1">
+      <w:start w:val="1"/>
+      <w:numFmt w:val="bullet"/>
+      <w:lvlText w:val=""/>
+      <w:lvlJc w:val="left"/>
+      <w:pPr>
+        <w:ind w:left="4680" w:hanging="360"/>
+      </w:pPr>
+      <w:rPr>
+        <w:rFonts w:ascii="Wingdings" w:hAnsi="Wingdings" w:hint="default"/>
+      </w:rPr>
+    </w:lvl>
+    <w:lvl w:ilvl="6" w:tplc="20000001" w:tentative="1">
+      <w:start w:val="1"/>
+      <w:numFmt w:val="bullet"/>
+      <w:lvlText w:val=""/>
+      <w:lvlJc w:val="left"/>
+      <w:pPr>
+        <w:ind w:left="5400" w:hanging="360"/>
+      </w:pPr>
+      <w:rPr>
+        <w:rFonts w:ascii="Symbol" w:hAnsi="Symbol" w:hint="default"/>
+      </w:rPr>
+    </w:lvl>
+    <w:lvl w:ilvl="7" w:tplc="20000003" w:tentative="1">
+      <w:start w:val="1"/>
+      <w:numFmt w:val="bullet"/>
+      <w:lvlText w:val="o"/>
+      <w:lvlJc w:val="left"/>
+      <w:pPr>
+        <w:ind w:left="6120" w:hanging="360"/>
+      </w:pPr>
+      <w:rPr>
+        <w:rFonts w:ascii="Courier New" w:hAnsi="Courier New" w:cs="Courier New" w:hint="default"/>
+      </w:rPr>
+    </w:lvl>
+    <w:lvl w:ilvl="8" w:tplc="20000005" w:tentative="1">
+      <w:start w:val="1"/>
+      <w:numFmt w:val="bullet"/>
+      <w:lvlText w:val=""/>
+      <w:lvlJc w:val="left"/>
+      <w:pPr>
+        <w:ind w:left="6840" w:hanging="360"/>
+      </w:pPr>
+      <w:rPr>
+        <w:rFonts w:ascii="Wingdings" w:hAnsi="Wingdings" w:hint="default"/>
+      </w:rPr>
+    </w:lvl>
+  </w:abstractNum>
+  <w:abstractNum w:abstractNumId="2" w15:restartNumberingAfterBreak="0">
     <w:nsid w:val="56AB28BE"/>
     <w:multiLevelType w:val="hybridMultilevel"/>
     <w:tmpl w:val="E9DE9AEE"/>
@@ -2658,6 +3885,9 @@
     <w:abstractNumId w:val="0"/>
   </w:num>
   <w:num w:numId="2" w16cid:durableId="418329346">
+    <w:abstractNumId w:val="2"/>
+  </w:num>
+  <w:num w:numId="3" w16cid:durableId="1747606803">
     <w:abstractNumId w:val="1"/>
   </w:num>
 </w:numbering>
@@ -3600,6 +4830,73 @@
       <w:shd w:val="clear" w:color="auto" w:fill="E1DFDD"/>
     </w:rPr>
   </w:style>
+  <w:style w:type="paragraph" w:styleId="HTMLPreformatted">
+    <w:name w:val="HTML Preformatted"/>
+    <w:basedOn w:val="Normal"/>
+    <w:link w:val="HTMLPreformattedChar"/>
+    <w:uiPriority w:val="99"/>
+    <w:semiHidden/>
+    <w:unhideWhenUsed/>
+    <w:rsid w:val="00CC76C0"/>
+    <w:pPr>
+      <w:tabs>
+        <w:tab w:val="left" w:pos="916"/>
+        <w:tab w:val="left" w:pos="1832"/>
+        <w:tab w:val="left" w:pos="2748"/>
+        <w:tab w:val="left" w:pos="3664"/>
+        <w:tab w:val="left" w:pos="4580"/>
+        <w:tab w:val="left" w:pos="5496"/>
+        <w:tab w:val="left" w:pos="6412"/>
+        <w:tab w:val="left" w:pos="7328"/>
+        <w:tab w:val="left" w:pos="8244"/>
+        <w:tab w:val="left" w:pos="9160"/>
+        <w:tab w:val="left" w:pos="10076"/>
+        <w:tab w:val="left" w:pos="10992"/>
+        <w:tab w:val="left" w:pos="11908"/>
+        <w:tab w:val="left" w:pos="12824"/>
+        <w:tab w:val="left" w:pos="13740"/>
+        <w:tab w:val="left" w:pos="14656"/>
+      </w:tabs>
+      <w:spacing w:after="0" w:line="240" w:lineRule="auto"/>
+    </w:pPr>
+    <w:rPr>
+      <w:rFonts w:ascii="Courier New" w:eastAsia="Times New Roman" w:hAnsi="Courier New" w:cs="Courier New"/>
+      <w:kern w:val="0"/>
+      <w:sz w:val="20"/>
+      <w:szCs w:val="20"/>
+      <w:lang w:eastAsia="en-IL"/>
+      <w14:ligatures w14:val="none"/>
+    </w:rPr>
+  </w:style>
+  <w:style w:type="character" w:customStyle="1" w:styleId="HTMLPreformattedChar">
+    <w:name w:val="HTML Preformatted Char"/>
+    <w:basedOn w:val="DefaultParagraphFont"/>
+    <w:link w:val="HTMLPreformatted"/>
+    <w:uiPriority w:val="99"/>
+    <w:semiHidden/>
+    <w:rsid w:val="00CC76C0"/>
+    <w:rPr>
+      <w:rFonts w:ascii="Courier New" w:eastAsia="Times New Roman" w:hAnsi="Courier New" w:cs="Courier New"/>
+      <w:kern w:val="0"/>
+      <w:sz w:val="20"/>
+      <w:szCs w:val="20"/>
+      <w:lang w:eastAsia="en-IL"/>
+      <w14:ligatures w14:val="none"/>
+    </w:rPr>
+  </w:style>
+  <w:style w:type="character" w:styleId="HTMLCode">
+    <w:name w:val="HTML Code"/>
+    <w:basedOn w:val="DefaultParagraphFont"/>
+    <w:uiPriority w:val="99"/>
+    <w:semiHidden/>
+    <w:unhideWhenUsed/>
+    <w:rsid w:val="00CC76C0"/>
+    <w:rPr>
+      <w:rFonts w:ascii="Courier New" w:eastAsia="Times New Roman" w:hAnsi="Courier New" w:cs="Courier New"/>
+      <w:sz w:val="20"/>
+      <w:szCs w:val="20"/>
+    </w:rPr>
+  </w:style>
 </w:styles>
 </file>
 

</xml_diff>

<commit_message>
adding job seek related files and Git tips update
</commit_message>
<xml_diff>
--- a/Tips/GIT Knowhow.docx
+++ b/Tips/GIT Knowhow.docx
@@ -6,6 +6,8 @@
       <w:pPr>
         <w:pStyle w:val="Heading1"/>
         <w:rPr>
+          <w:i/>
+          <w:iCs/>
           <w:lang w:val="en-US"/>
         </w:rPr>
       </w:pPr>
@@ -20,6 +22,39 @@
           <w:lang w:val="en-US"/>
         </w:rPr>
         <w:br/>
+      </w:r>
+      <w:r>
+        <w:rPr>
+          <w:i/>
+          <w:iCs/>
+          <w:sz w:val="32"/>
+          <w:szCs w:val="32"/>
+          <w:lang w:val="en-US"/>
+        </w:rPr>
+        <w:t xml:space="preserve">(also refer to: </w:t>
+      </w:r>
+      <w:hyperlink r:id="rId5" w:history="1">
+        <w:r>
+          <w:rPr>
+            <w:rStyle w:val="Hyperlink"/>
+            <w:i/>
+            <w:iCs/>
+            <w:sz w:val="32"/>
+            <w:szCs w:val="32"/>
+            <w:lang w:val="en-US"/>
+          </w:rPr>
+          <w:t>https://youtu.be/lG90LZotrpo?si=Tl3j74FzSJPuzmmB</w:t>
+        </w:r>
+      </w:hyperlink>
+      <w:r>
+        <w:rPr>
+          <w:i/>
+          <w:iCs/>
+          <w:sz w:val="32"/>
+          <w:szCs w:val="32"/>
+          <w:lang w:val="en-US"/>
+        </w:rPr>
+        <w:t>)</w:t>
       </w:r>
     </w:p>
     <w:p>
@@ -233,6 +268,111 @@
           <w:color w:val="4472C4" w:themeColor="accent1"/>
           <w:lang w:val="en-US"/>
         </w:rPr>
+        <w:t xml:space="preserve">git diff                 </w:t>
+      </w:r>
+      <w:r>
+        <w:rPr>
+          <w:lang w:val="en-US"/>
+        </w:rPr>
+        <w:t>(gives you a quick diff snapshot, current</w:t>
+      </w:r>
+      <w:r>
+        <w:rPr>
+          <w:lang w:val="en-US"/>
+        </w:rPr>
+        <w:t xml:space="preserve"> pre-staged</w:t>
+      </w:r>
+      <w:r>
+        <w:rPr>
+          <w:lang w:val="en-US"/>
+        </w:rPr>
+        <w:t xml:space="preserve"> vs. last commit state)</w:t>
+      </w:r>
+    </w:p>
+    <w:p>
+      <w:pPr>
+        <w:pStyle w:val="ListParagraph"/>
+        <w:numPr>
+          <w:ilvl w:val="0"/>
+          <w:numId w:val="1"/>
+        </w:numPr>
+        <w:rPr>
+          <w:lang w:val="en-US"/>
+        </w:rPr>
+      </w:pPr>
+      <w:r>
+        <w:rPr>
+          <w:b/>
+          <w:bCs/>
+          <w:color w:val="4472C4" w:themeColor="accent1"/>
+          <w:lang w:val="en-US"/>
+        </w:rPr>
+        <w:t>git diff</w:t>
+      </w:r>
+      <w:r>
+        <w:rPr>
+          <w:b/>
+          <w:bCs/>
+          <w:color w:val="4472C4" w:themeColor="accent1"/>
+          <w:lang w:val="en-US"/>
+        </w:rPr>
+        <w:t xml:space="preserve"> </w:t>
+      </w:r>
+      <w:r>
+        <w:rPr>
+          <w:b/>
+          <w:bCs/>
+          <w:color w:val="4472C4" w:themeColor="accent1"/>
+          <w:lang w:val="en-US"/>
+        </w:rPr>
+        <w:t xml:space="preserve">- - </w:t>
+      </w:r>
+      <w:r>
+        <w:rPr>
+          <w:b/>
+          <w:bCs/>
+          <w:color w:val="4472C4" w:themeColor="accent1"/>
+          <w:lang w:val="en-US"/>
+        </w:rPr>
+        <w:t xml:space="preserve">staged  </w:t>
+      </w:r>
+      <w:r>
+        <w:rPr>
+          <w:lang w:val="en-US"/>
+        </w:rPr>
+        <w:t>(</w:t>
+      </w:r>
+      <w:r>
+        <w:rPr>
+          <w:lang w:val="en-US"/>
+        </w:rPr>
+        <w:t xml:space="preserve">more popular, </w:t>
+      </w:r>
+      <w:r>
+        <w:rPr>
+          <w:lang w:val="en-US"/>
+        </w:rPr>
+        <w:t>gives you a quick diff snapshot, current staged vs. last commit state)</w:t>
+      </w:r>
+    </w:p>
+    <w:p>
+      <w:pPr>
+        <w:pStyle w:val="ListParagraph"/>
+        <w:numPr>
+          <w:ilvl w:val="0"/>
+          <w:numId w:val="1"/>
+        </w:numPr>
+        <w:rPr>
+          <w:lang w:val="en-US"/>
+        </w:rPr>
+      </w:pPr>
+      <w:r>
+        <w:rPr>
+          <w:b/>
+          <w:bCs/>
+          <w:color w:val="4472C4" w:themeColor="accent1"/>
+          <w:lang w:val="en-US"/>
+        </w:rPr>
         <w:t>git reset</w:t>
       </w:r>
       <w:r>
@@ -433,6 +573,370 @@
         </w:rPr>
         <w:t xml:space="preserve"> commits)</w:t>
       </w:r>
+      <w:r>
+        <w:rPr>
+          <w:lang w:val="en-US"/>
+        </w:rPr>
+        <w:t xml:space="preserve"> </w:t>
+      </w:r>
+      <w:r>
+        <w:rPr>
+          <w:highlight w:val="yellow"/>
+          <w:lang w:val="en-US"/>
+        </w:rPr>
+        <w:t>inwards below for more advance on this!</w:t>
+      </w:r>
+    </w:p>
+    <w:p>
+      <w:pPr>
+        <w:pStyle w:val="ListParagraph"/>
+        <w:numPr>
+          <w:ilvl w:val="1"/>
+          <w:numId w:val="1"/>
+        </w:numPr>
+        <w:rPr>
+          <w:lang w:val="en-US"/>
+        </w:rPr>
+      </w:pPr>
+      <w:r>
+        <w:rPr>
+          <w:b/>
+          <w:bCs/>
+          <w:color w:val="4472C4" w:themeColor="accent1"/>
+          <w:lang w:val="en-US"/>
+        </w:rPr>
+        <w:t>git log</w:t>
+      </w:r>
+      <w:r>
+        <w:rPr>
+          <w:b/>
+          <w:bCs/>
+          <w:color w:val="4472C4" w:themeColor="accent1"/>
+          <w:lang w:val="en-US"/>
+        </w:rPr>
+        <w:t xml:space="preserve"> [FILE_NAME]</w:t>
+      </w:r>
+      <w:r>
+        <w:rPr>
+          <w:lang w:val="en-US"/>
+        </w:rPr>
+        <w:tab/>
+        <w:t xml:space="preserve">(track </w:t>
+      </w:r>
+      <w:r>
+        <w:rPr>
+          <w:lang w:val="en-US"/>
+        </w:rPr>
+        <w:t>the historical c</w:t>
+      </w:r>
+      <w:r>
+        <w:rPr>
+          <w:lang w:val="en-US"/>
+        </w:rPr>
+        <w:t>ommits</w:t>
+      </w:r>
+      <w:r>
+        <w:rPr>
+          <w:lang w:val="en-US"/>
+        </w:rPr>
+        <w:t xml:space="preserve"> on a specific file</w:t>
+      </w:r>
+      <w:r>
+        <w:rPr>
+          <w:lang w:val="en-US"/>
+        </w:rPr>
+        <w:t>)</w:t>
+      </w:r>
+    </w:p>
+    <w:p>
+      <w:pPr>
+        <w:pStyle w:val="ListParagraph"/>
+        <w:numPr>
+          <w:ilvl w:val="1"/>
+          <w:numId w:val="1"/>
+        </w:numPr>
+        <w:rPr>
+          <w:lang w:val="en-US"/>
+        </w:rPr>
+      </w:pPr>
+      <w:r>
+        <w:rPr>
+          <w:b/>
+          <w:bCs/>
+          <w:color w:val="4472C4" w:themeColor="accent1"/>
+          <w:lang w:val="en-US"/>
+        </w:rPr>
+        <w:t>git log -L ,:[FILE_NAME]</w:t>
+      </w:r>
+      <w:r>
+        <w:rPr>
+          <w:lang w:val="en-US"/>
+        </w:rPr>
+        <w:tab/>
+        <w:t>(track the historical commits on a specific file</w:t>
+      </w:r>
+      <w:r>
+        <w:rPr>
+          <w:lang w:val="en-US"/>
+        </w:rPr>
+        <w:t xml:space="preserve"> with git diff per commit – per entire file. Note that it is case-sensitive for file/folders names</w:t>
+      </w:r>
+      <w:r>
+        <w:rPr>
+          <w:lang w:val="en-US"/>
+        </w:rPr>
+        <w:t>)</w:t>
+      </w:r>
+      <w:r>
+        <w:rPr>
+          <w:lang w:val="en-US"/>
+        </w:rPr>
+        <w:t>.</w:t>
+      </w:r>
+    </w:p>
+    <w:p>
+      <w:pPr>
+        <w:pStyle w:val="ListParagraph"/>
+        <w:numPr>
+          <w:ilvl w:val="1"/>
+          <w:numId w:val="1"/>
+        </w:numPr>
+        <w:rPr>
+          <w:lang w:val="en-US"/>
+        </w:rPr>
+      </w:pPr>
+      <w:r>
+        <w:rPr>
+          <w:b/>
+          <w:bCs/>
+          <w:color w:val="4472C4" w:themeColor="accent1"/>
+          <w:lang w:val="en-US"/>
+        </w:rPr>
+        <w:t>git log -L ,</w:t>
+      </w:r>
+      <w:r>
+        <w:rPr>
+          <w:b/>
+          <w:bCs/>
+          <w:color w:val="4472C4" w:themeColor="accent1"/>
+          <w:lang w:val="en-US"/>
+        </w:rPr>
+        <w:t>15</w:t>
+      </w:r>
+      <w:r>
+        <w:rPr>
+          <w:b/>
+          <w:bCs/>
+          <w:color w:val="4472C4" w:themeColor="accent1"/>
+          <w:lang w:val="en-US"/>
+        </w:rPr>
+        <w:t>:</w:t>
+      </w:r>
+      <w:r>
+        <w:rPr>
+          <w:b/>
+          <w:bCs/>
+          <w:color w:val="4472C4" w:themeColor="accent1"/>
+          <w:lang w:val="en-US"/>
+        </w:rPr>
+        <w:t>25</w:t>
+      </w:r>
+      <w:r>
+        <w:rPr>
+          <w:b/>
+          <w:bCs/>
+          <w:color w:val="4472C4" w:themeColor="accent1"/>
+          <w:lang w:val="en-US"/>
+        </w:rPr>
+        <w:t>[FILE_NAME]</w:t>
+      </w:r>
+      <w:r>
+        <w:rPr>
+          <w:lang w:val="en-US"/>
+        </w:rPr>
+        <w:tab/>
+        <w:t xml:space="preserve">(track the historical commits on a specific file with git diff per commit – per </w:t>
+      </w:r>
+      <w:r>
+        <w:rPr>
+          <w:lang w:val="en-US"/>
+        </w:rPr>
+        <w:t>selective file slice using lines numbering</w:t>
+      </w:r>
+      <w:r>
+        <w:rPr>
+          <w:lang w:val="en-US"/>
+        </w:rPr>
+        <w:t>)</w:t>
+      </w:r>
+      <w:r>
+        <w:rPr>
+          <w:lang w:val="en-US"/>
+        </w:rPr>
+        <w:t>.</w:t>
+      </w:r>
+    </w:p>
+    <w:p>
+      <w:pPr>
+        <w:pStyle w:val="ListParagraph"/>
+        <w:numPr>
+          <w:ilvl w:val="1"/>
+          <w:numId w:val="1"/>
+        </w:numPr>
+        <w:rPr>
+          <w:lang w:val="en-US"/>
+        </w:rPr>
+      </w:pPr>
+      <w:r>
+        <w:rPr>
+          <w:b/>
+          <w:bCs/>
+          <w:color w:val="4472C4" w:themeColor="accent1"/>
+          <w:lang w:val="en-US"/>
+        </w:rPr>
+        <w:t>git log -</w:t>
+      </w:r>
+      <w:r>
+        <w:rPr>
+          <w:b/>
+          <w:bCs/>
+          <w:color w:val="4472C4" w:themeColor="accent1"/>
+          <w:lang w:val="en-US"/>
+        </w:rPr>
+        <w:t>S</w:t>
+      </w:r>
+      <w:r>
+        <w:rPr>
+          <w:b/>
+          <w:bCs/>
+          <w:color w:val="4472C4" w:themeColor="accent1"/>
+          <w:lang w:val="en-US"/>
+        </w:rPr>
+        <w:t xml:space="preserve"> [</w:t>
+      </w:r>
+      <w:r>
+        <w:rPr>
+          <w:b/>
+          <w:bCs/>
+          <w:color w:val="4472C4" w:themeColor="accent1"/>
+          <w:lang w:val="en-US"/>
+        </w:rPr>
+        <w:t>STRING</w:t>
+      </w:r>
+      <w:r>
+        <w:rPr>
+          <w:b/>
+          <w:bCs/>
+          <w:color w:val="4472C4" w:themeColor="accent1"/>
+          <w:lang w:val="en-US"/>
+        </w:rPr>
+        <w:t>]</w:t>
+      </w:r>
+      <w:r>
+        <w:rPr>
+          <w:b/>
+          <w:bCs/>
+          <w:color w:val="4472C4" w:themeColor="accent1"/>
+          <w:lang w:val="en-US"/>
+        </w:rPr>
+        <w:t xml:space="preserve"> -p </w:t>
+      </w:r>
+      <w:r>
+        <w:rPr>
+          <w:lang w:val="en-US"/>
+        </w:rPr>
+        <w:t>(track</w:t>
+      </w:r>
+      <w:r>
+        <w:rPr>
+          <w:lang w:val="en-US"/>
+        </w:rPr>
+        <w:t xml:space="preserve">ing </w:t>
+      </w:r>
+      <w:r>
+        <w:rPr>
+          <w:lang w:val="en-US"/>
+        </w:rPr>
+        <w:t xml:space="preserve">historical commits </w:t>
+      </w:r>
+      <w:r>
+        <w:rPr>
+          <w:lang w:val="en-US"/>
+        </w:rPr>
+        <w:t xml:space="preserve">on a specific string on all files, </w:t>
+      </w:r>
+      <w:r>
+        <w:rPr>
+          <w:lang w:val="en-US"/>
+        </w:rPr>
+        <w:t>with git diff per commit</w:t>
+      </w:r>
+      <w:r>
+        <w:rPr>
+          <w:lang w:val="en-US"/>
+        </w:rPr>
+        <w:t>. Git grep may not find it if was removed from the code base at a certain point</w:t>
+      </w:r>
+      <w:r>
+        <w:rPr>
+          <w:lang w:val="en-US"/>
+        </w:rPr>
+        <w:t>).</w:t>
+      </w:r>
+    </w:p>
+    <w:p>
+      <w:pPr>
+        <w:pStyle w:val="ListParagraph"/>
+        <w:numPr>
+          <w:ilvl w:val="1"/>
+          <w:numId w:val="1"/>
+        </w:numPr>
+        <w:rPr>
+          <w:lang w:val="en-US"/>
+        </w:rPr>
+      </w:pPr>
+      <w:r>
+        <w:rPr>
+          <w:b/>
+          <w:bCs/>
+          <w:color w:val="4472C4" w:themeColor="accent1"/>
+          <w:lang w:val="en-US"/>
+        </w:rPr>
+        <w:t xml:space="preserve">git grep </w:t>
+      </w:r>
+      <w:r>
+        <w:rPr>
+          <w:b/>
+          <w:bCs/>
+          <w:color w:val="4472C4" w:themeColor="accent1"/>
+          <w:lang w:val="en-US"/>
+        </w:rPr>
+        <w:t>[STRING]</w:t>
+      </w:r>
+      <w:r>
+        <w:rPr>
+          <w:lang w:val="en-US"/>
+        </w:rPr>
+        <w:t xml:space="preserve"> (return only the lines where the exact phrase, and not as subset, is found)</w:t>
+      </w:r>
+      <w:r>
+        <w:rPr>
+          <w:lang w:val="en-US"/>
+        </w:rPr>
+        <w:t>.</w:t>
+      </w:r>
+    </w:p>
+    <w:p>
+      <w:pPr>
+        <w:pStyle w:val="ListParagraph"/>
+        <w:numPr>
+          <w:ilvl w:val="1"/>
+          <w:numId w:val="1"/>
+        </w:numPr>
+        <w:rPr>
+          <w:lang w:val="en-US"/>
+        </w:rPr>
+      </w:pPr>
     </w:p>
     <w:p>
       <w:pPr>
@@ -706,6 +1210,7 @@
         <w:rPr>
           <w:lang w:val="en-US"/>
         </w:rPr>
+        <w:lastRenderedPageBreak/>
         <w:t>Advance</w:t>
       </w:r>
     </w:p>
@@ -1014,6 +1519,33 @@
           <w:color w:val="4472C4" w:themeColor="accent1"/>
           <w:lang w:val="en-US"/>
         </w:rPr>
+        <w:t>git reflog</w:t>
+      </w:r>
+      <w:r>
+        <w:rPr>
+          <w:lang w:val="en-US"/>
+        </w:rPr>
+        <w:t xml:space="preserve">  (another way to see all with head [i] for timeline tracking – not replacing the above)</w:t>
+      </w:r>
+    </w:p>
+    <w:p>
+      <w:pPr>
+        <w:pStyle w:val="ListParagraph"/>
+        <w:numPr>
+          <w:ilvl w:val="0"/>
+          <w:numId w:val="1"/>
+        </w:numPr>
+        <w:rPr>
+          <w:lang w:val="en-US"/>
+        </w:rPr>
+      </w:pPr>
+      <w:r>
+        <w:rPr>
+          <w:b/>
+          <w:bCs/>
+          <w:color w:val="4472C4" w:themeColor="accent1"/>
+          <w:lang w:val="en-US"/>
+        </w:rPr>
         <w:t>gitk</w:t>
       </w:r>
       <w:r>
@@ -1229,7 +1761,6 @@
           <w:color w:val="4472C4" w:themeColor="accent1"/>
           <w:lang w:val="en-US"/>
         </w:rPr>
-        <w:lastRenderedPageBreak/>
         <w:t xml:space="preserve">git checkout -b side_branch </w:t>
       </w:r>
       <w:r>
@@ -1237,6 +1768,184 @@
           <w:lang w:val="en-US"/>
         </w:rPr>
         <w:t>(for both creating and checking out into the new branch)</w:t>
+      </w:r>
+    </w:p>
+    <w:p>
+      <w:pPr>
+        <w:pStyle w:val="ListParagraph"/>
+        <w:numPr>
+          <w:ilvl w:val="0"/>
+          <w:numId w:val="1"/>
+        </w:numPr>
+        <w:rPr>
+          <w:lang w:val="en-US"/>
+        </w:rPr>
+      </w:pPr>
+      <w:r>
+        <w:rPr>
+          <w:b/>
+          <w:bCs/>
+          <w:color w:val="4472C4" w:themeColor="accent1"/>
+          <w:lang w:val="en-US"/>
+        </w:rPr>
+        <w:t>git rebase -</w:t>
+      </w:r>
+      <w:r>
+        <w:rPr>
+          <w:b/>
+          <w:bCs/>
+          <w:color w:val="4472C4" w:themeColor="accent1"/>
+          <w:lang w:val="en-US"/>
+        </w:rPr>
+        <w:t>i</w:t>
+      </w:r>
+      <w:r>
+        <w:rPr>
+          <w:b/>
+          <w:bCs/>
+          <w:color w:val="4472C4" w:themeColor="accent1"/>
+          <w:lang w:val="en-US"/>
+        </w:rPr>
+        <w:t xml:space="preserve"> </w:t>
+      </w:r>
+      <w:r>
+        <w:rPr>
+          <w:b/>
+          <w:bCs/>
+          <w:color w:val="4472C4" w:themeColor="accent1"/>
+          <w:lang w:val="en-US"/>
+        </w:rPr>
+        <w:t xml:space="preserve"> HEAD~4  </w:t>
+      </w:r>
+      <w:r>
+        <w:rPr>
+          <w:lang w:val="en-US"/>
+        </w:rPr>
+        <w:t>(checkout back in time 4 commits – from where we are now</w:t>
+      </w:r>
+      <w:r>
+        <w:rPr>
+          <w:lang w:val="en-US"/>
+        </w:rPr>
+        <w:t>; it is possible to replace HEAD w/ main or master</w:t>
+      </w:r>
+      <w:r>
+        <w:rPr>
+          <w:lang w:val="en-US"/>
+        </w:rPr>
+        <w:t xml:space="preserve"> – also enables to delete only partially</w:t>
+      </w:r>
+      <w:r>
+        <w:rPr>
+          <w:lang w:val="en-US"/>
+        </w:rPr>
+        <w:t>)</w:t>
+      </w:r>
+      <w:r>
+        <w:rPr>
+          <w:lang w:val="en-US"/>
+        </w:rPr>
+        <w:t>.</w:t>
+      </w:r>
+    </w:p>
+    <w:p>
+      <w:pPr>
+        <w:pStyle w:val="ListParagraph"/>
+        <w:numPr>
+          <w:ilvl w:val="0"/>
+          <w:numId w:val="1"/>
+        </w:numPr>
+        <w:rPr>
+          <w:lang w:val="en-US"/>
+        </w:rPr>
+      </w:pPr>
+      <w:r>
+        <w:rPr>
+          <w:b/>
+          <w:bCs/>
+          <w:color w:val="4472C4" w:themeColor="accent1"/>
+          <w:lang w:val="en-US"/>
+        </w:rPr>
+        <w:t>g</w:t>
+      </w:r>
+      <w:r>
+        <w:rPr>
+          <w:b/>
+          <w:bCs/>
+          <w:color w:val="4472C4" w:themeColor="accent1"/>
+          <w:lang w:val="en-US"/>
+        </w:rPr>
+        <w:t xml:space="preserve">it reset –hard HEAD@{5}  </w:t>
+      </w:r>
+      <w:r>
+        <w:rPr>
+          <w:lang w:val="en-US"/>
+        </w:rPr>
+        <w:t xml:space="preserve">(to undo the above rebase cmd, helpful to track rebase changes by running: </w:t>
+      </w:r>
+      <w:r>
+        <w:rPr>
+          <w:b/>
+          <w:bCs/>
+          <w:color w:val="4472C4" w:themeColor="accent1"/>
+          <w:lang w:val="en-US"/>
+        </w:rPr>
+        <w:t>git reflog</w:t>
+      </w:r>
+      <w:r>
+        <w:rPr>
+          <w:lang w:val="en-US"/>
+        </w:rPr>
+        <w:t xml:space="preserve">; note that </w:t>
+      </w:r>
+      <w:r>
+        <w:rPr>
+          <w:b/>
+          <w:bCs/>
+          <w:color w:val="4472C4" w:themeColor="accent1"/>
+          <w:lang w:val="en-US"/>
+        </w:rPr>
+        <w:t>g</w:t>
+      </w:r>
+      <w:r>
+        <w:rPr>
+          <w:b/>
+          <w:bCs/>
+          <w:color w:val="4472C4" w:themeColor="accent1"/>
+          <w:lang w:val="en-US"/>
+        </w:rPr>
+        <w:t xml:space="preserve">it reset –hard HEAD@{1} </w:t>
+      </w:r>
+      <w:r>
+        <w:rPr>
+          <w:lang w:val="en-US"/>
+        </w:rPr>
+        <w:t xml:space="preserve">will now undo the undo </w:t>
+      </w:r>
+      <w:r>
+        <w:rPr>
+          <mc:AlternateContent>
+            <mc:Choice Requires="w16se"/>
+            <mc:Fallback>
+              <w:rFonts w:ascii="Segoe UI Emoji" w:eastAsia="Segoe UI Emoji" w:hAnsi="Segoe UI Emoji" w:cs="Segoe UI Emoji"/>
+            </mc:Fallback>
+          </mc:AlternateContent>
+          <w:lang w:val="en-US"/>
+        </w:rPr>
+        <mc:AlternateContent>
+          <mc:Choice Requires="w16se">
+            <w16se:symEx w16se:font="Segoe UI Emoji" w16se:char="1F60A"/>
+          </mc:Choice>
+          <mc:Fallback>
+            <w:t>😊</w:t>
+          </mc:Fallback>
+        </mc:AlternateContent>
+      </w:r>
+      <w:r>
+        <w:rPr>
+          <w:lang w:val="en-US"/>
+        </w:rPr>
+        <w:t>)</w:t>
       </w:r>
     </w:p>
     <w:p>
@@ -1911,7 +2620,7 @@
         </w:rPr>
         <w:t xml:space="preserve">clone </w:t>
       </w:r>
-      <w:hyperlink r:id="rId5" w:history="1">
+      <w:hyperlink r:id="rId6" w:history="1">
         <w:r>
           <w:rPr>
             <w:rStyle w:val="Hyperlink"/>
@@ -2271,6 +2980,7 @@
           <w:bCs/>
           <w:color w:val="4472C4" w:themeColor="accent1"/>
         </w:rPr>
+        <w:lastRenderedPageBreak/>
         <w:t xml:space="preserve">git reset --hard </w:t>
       </w:r>
       <w:r>
@@ -2311,7 +3021,19 @@
         <w:rPr>
           <w:lang w:val="en-US"/>
         </w:rPr>
-        <w:t>(rarely for cases you also want to clean the untracked/ new files.  Irreversible)</w:t>
+        <w:t>(rarely for cases you also want to clean the untracked/ new files.  Irreversible</w:t>
+      </w:r>
+      <w:r>
+        <w:rPr>
+          <w:lang w:val="en-US"/>
+        </w:rPr>
+        <w:t>!</w:t>
+      </w:r>
+      <w:r>
+        <w:rPr>
+          <w:lang w:val="en-US"/>
+        </w:rPr>
+        <w:t>)</w:t>
       </w:r>
       <w:r>
         <w:rPr>
@@ -2455,7 +3177,7 @@
                     </pic:cNvPicPr>
                   </pic:nvPicPr>
                   <pic:blipFill>
-                    <a:blip r:embed="rId6">
+                    <a:blip r:embed="rId7">
                       <a:extLst>
                         <a:ext uri="{28A0092B-C50C-407E-A947-70E740481C1C}">
                           <a14:useLocalDpi xmlns:a14="http://schemas.microsoft.com/office/drawing/2010/main" val="0"/>
@@ -2808,44 +3530,648 @@
           <w:color w:val="4472C4" w:themeColor="accent1"/>
           <w:lang w:val="en-US"/>
         </w:rPr>
+        <w:t xml:space="preserve">git branch -d &lt;branch-name&gt; </w:t>
+      </w:r>
+      <w:r>
+        <w:rPr>
+          <w:lang w:val="en-US"/>
+        </w:rPr>
+        <w:t>(if changes are merged)</w:t>
+      </w:r>
+      <w:r>
+        <w:rPr>
+          <w:b/>
+          <w:bCs/>
+          <w:color w:val="4472C4" w:themeColor="accent1"/>
+          <w:lang w:val="en-US"/>
+        </w:rPr>
+        <w:t xml:space="preserve"> </w:t>
+      </w:r>
+      <w:r>
+        <w:rPr>
+          <w:lang w:val="en-US"/>
+        </w:rPr>
+        <w:t>or</w:t>
+      </w:r>
+      <w:r>
+        <w:rPr>
+          <w:b/>
+          <w:bCs/>
+          <w:color w:val="4472C4" w:themeColor="accent1"/>
+          <w:lang w:val="en-US"/>
+        </w:rPr>
+        <w:t xml:space="preserve"> git branch -D &lt;branch-name&gt; </w:t>
+      </w:r>
+      <w:r>
+        <w:rPr>
+          <w:lang w:val="en-US"/>
+        </w:rPr>
+        <w:t>(if changes are not merged and I don’t really care)</w:t>
+      </w:r>
+      <w:r>
+        <w:rPr>
+          <w:lang w:val="en-US"/>
+        </w:rPr>
+        <w:t>.</w:t>
+      </w:r>
+    </w:p>
+    <w:p>
+      <w:pPr>
+        <w:pStyle w:val="ListParagraph"/>
+        <w:numPr>
+          <w:ilvl w:val="1"/>
+          <w:numId w:val="1"/>
+        </w:numPr>
+        <w:rPr>
+          <w:b/>
+          <w:bCs/>
+          <w:color w:val="4472C4" w:themeColor="accent1"/>
+          <w:lang w:val="en-US"/>
+        </w:rPr>
+      </w:pPr>
+      <w:r>
+        <w:rPr>
+          <w:b/>
+          <w:bCs/>
+          <w:color w:val="4472C4" w:themeColor="accent1"/>
+          <w:lang w:val="en-US"/>
+        </w:rPr>
+        <w:t xml:space="preserve">git push origin --delete &lt;branch-name&gt;  </w:t>
+      </w:r>
+      <w:r>
+        <w:rPr>
+          <w:lang w:val="en-US"/>
+        </w:rPr>
+        <w:t>(to delete the undesired branch from the remote/github repository)</w:t>
+      </w:r>
+      <w:r>
+        <w:rPr>
+          <w:lang w:val="en-US"/>
+        </w:rPr>
+        <w:t>.</w:t>
+      </w:r>
+    </w:p>
+    <w:p>
+      <w:pPr>
+        <w:pStyle w:val="ListParagraph"/>
+        <w:numPr>
+          <w:ilvl w:val="1"/>
+          <w:numId w:val="1"/>
+        </w:numPr>
+        <w:rPr>
+          <w:b/>
+          <w:bCs/>
+          <w:color w:val="4472C4" w:themeColor="accent1"/>
+          <w:lang w:val="en-US"/>
+        </w:rPr>
+      </w:pPr>
+      <w:r>
+        <w:rPr>
+          <w:b/>
+          <w:bCs/>
+          <w:color w:val="4472C4" w:themeColor="accent1"/>
+        </w:rPr>
+        <w:t>git fetch -p</w:t>
+      </w:r>
+      <w:r>
+        <w:rPr>
+          <w:b/>
+          <w:bCs/>
+          <w:color w:val="4472C4" w:themeColor="accent1"/>
+        </w:rPr>
+        <w:t xml:space="preserve"> </w:t>
+      </w:r>
+      <w:r>
+        <w:rPr>
+          <w:lang w:val="en-US"/>
+        </w:rPr>
+        <w:t>(recommended after deleting the remote branch to avoid references to remote branch that is no longer exist)</w:t>
+      </w:r>
+      <w:r>
+        <w:rPr>
+          <w:lang w:val="en-US"/>
+        </w:rPr>
+        <w:t>.</w:t>
+      </w:r>
+    </w:p>
+    <w:p>
+      <w:pPr>
+        <w:pStyle w:val="ListParagraph"/>
+        <w:numPr>
+          <w:ilvl w:val="1"/>
+          <w:numId w:val="1"/>
+        </w:numPr>
+        <w:rPr>
+          <w:b/>
+          <w:bCs/>
+          <w:color w:val="4472C4" w:themeColor="accent1"/>
+          <w:lang w:val="en-US"/>
+        </w:rPr>
+      </w:pPr>
+    </w:p>
+    <w:p>
+      <w:pPr>
+        <w:rPr>
+          <w:lang w:val="en-US"/>
+        </w:rPr>
+      </w:pPr>
+    </w:p>
+    <w:p>
+      <w:pPr>
+        <w:pStyle w:val="Heading2"/>
+        <w:rPr>
+          <w:lang w:val="en-US"/>
+        </w:rPr>
+      </w:pPr>
+      <w:r>
+        <w:rPr>
+          <w:lang w:val="en-US"/>
+        </w:rPr>
+        <w:t>Aliases</w:t>
+      </w:r>
+    </w:p>
+    <w:p>
+      <w:pPr>
+        <w:pStyle w:val="ListParagraph"/>
+        <w:numPr>
+          <w:ilvl w:val="0"/>
+          <w:numId w:val="1"/>
+        </w:numPr>
+        <w:rPr>
+          <w:lang w:val="en-US"/>
+        </w:rPr>
+      </w:pPr>
+      <w:r>
+        <w:rPr>
+          <w:b/>
+          <w:bCs/>
+          <w:color w:val="4472C4" w:themeColor="accent1"/>
+          <w:lang w:val="en-US"/>
+        </w:rPr>
+        <w:t xml:space="preserve">git config --global alias.last </w:t>
+      </w:r>
+      <w:r>
+        <w:rPr>
+          <w:b/>
+          <w:bCs/>
+          <w:color w:val="4472C4" w:themeColor="accent1"/>
+          <w:lang w:val="en-US"/>
+        </w:rPr>
+        <w:t>“</w:t>
+      </w:r>
+      <w:r>
+        <w:rPr>
+          <w:b/>
+          <w:bCs/>
+          <w:color w:val="4472C4" w:themeColor="accent1"/>
+          <w:lang w:val="en-US"/>
+        </w:rPr>
+        <w:t>log -1 HEAD</w:t>
+      </w:r>
+      <w:r>
+        <w:rPr>
+          <w:b/>
+          <w:bCs/>
+          <w:color w:val="4472C4" w:themeColor="accent1"/>
+          <w:lang w:val="en-US"/>
+        </w:rPr>
+        <w:t>”</w:t>
+      </w:r>
+      <w:r>
+        <w:rPr>
+          <w:lang w:val="en-US"/>
+        </w:rPr>
+        <w:t xml:space="preserve">  (</w:t>
+      </w:r>
+      <w:r>
+        <w:rPr>
+          <w:lang w:val="en-US"/>
+        </w:rPr>
+        <w:t xml:space="preserve">example for basic alias for logging the last commit; execute by: &gt;&gt; </w:t>
+      </w:r>
+      <w:r>
+        <w:rPr>
+          <w:b/>
+          <w:bCs/>
+          <w:color w:val="4472C4" w:themeColor="accent1"/>
+          <w:lang w:val="en-US"/>
+        </w:rPr>
+        <w:t>git last</w:t>
+      </w:r>
+      <w:r>
+        <w:rPr>
+          <w:lang w:val="en-US"/>
+        </w:rPr>
+        <w:t>)</w:t>
+      </w:r>
+      <w:r>
+        <w:rPr>
+          <w:lang w:val="en-US"/>
+        </w:rPr>
+        <w:br/>
+      </w:r>
+      <w:r>
+        <w:rPr>
+          <w:b/>
+          <w:bCs/>
+          <w:i/>
+          <w:iCs/>
+          <w:lang w:val="en-US"/>
+        </w:rPr>
+        <w:t>*note: in my case, the ‘single quote’ for the alias was not working</w:t>
+      </w:r>
+      <w:r>
+        <w:rPr>
+          <w:b/>
+          <w:bCs/>
+          <w:i/>
+          <w:iCs/>
+          <w:lang w:val="en-US"/>
+        </w:rPr>
+        <w:t>!</w:t>
+      </w:r>
+    </w:p>
+    <w:p>
+      <w:pPr>
+        <w:pStyle w:val="ListParagraph"/>
+        <w:numPr>
+          <w:ilvl w:val="0"/>
+          <w:numId w:val="1"/>
+        </w:numPr>
+        <w:rPr>
+          <w:lang w:val="en-US"/>
+        </w:rPr>
+      </w:pPr>
+      <w:r>
+        <w:rPr>
+          <w:b/>
+          <w:bCs/>
+          <w:color w:val="4472C4" w:themeColor="accent1"/>
+          <w:lang w:val="en-US"/>
+        </w:rPr>
+        <w:t>git config --get alias.[YOUR_ALIAS]</w:t>
+      </w:r>
+      <w:r>
+        <w:rPr>
+          <w:lang w:val="en-US"/>
+        </w:rPr>
+        <w:t xml:space="preserve"> </w:t>
+      </w:r>
+      <w:r>
+        <w:rPr>
+          <w:lang w:val="en-US"/>
+        </w:rPr>
+        <w:t>(for inspecting a specific alias, wheter exists and what aimed to do?)</w:t>
+      </w:r>
+    </w:p>
+    <w:p>
+      <w:pPr>
+        <w:pStyle w:val="ListParagraph"/>
+        <w:numPr>
+          <w:ilvl w:val="0"/>
+          <w:numId w:val="1"/>
+        </w:numPr>
+        <w:rPr>
+          <w:lang w:val="en-US"/>
+        </w:rPr>
+      </w:pPr>
+      <w:r>
+        <w:rPr>
+          <w:b/>
+          <w:bCs/>
+          <w:color w:val="4472C4" w:themeColor="accent1"/>
+          <w:lang w:val="en-US"/>
+        </w:rPr>
+        <w:t>git config --get-regexp ^alias</w:t>
+      </w:r>
+      <w:r>
+        <w:rPr>
+          <w:lang w:val="en-US"/>
+        </w:rPr>
+        <w:t xml:space="preserve"> (</w:t>
+      </w:r>
+      <w:r>
+        <w:rPr>
+          <w:lang w:val="en-US"/>
+        </w:rPr>
+        <w:t>listing your user defined aliases – entire list</w:t>
+      </w:r>
+      <w:r>
+        <w:rPr>
+          <w:lang w:val="en-US"/>
+        </w:rPr>
+        <w:t>)</w:t>
+      </w:r>
+    </w:p>
+    <w:p>
+      <w:pPr>
+        <w:pStyle w:val="ListParagraph"/>
+        <w:numPr>
+          <w:ilvl w:val="0"/>
+          <w:numId w:val="1"/>
+        </w:numPr>
+        <w:rPr>
+          <w:lang w:val="en-US"/>
+        </w:rPr>
+      </w:pPr>
+    </w:p>
+    <w:p>
+      <w:pPr>
+        <w:rPr>
+          <w:lang w:val="en-US"/>
+        </w:rPr>
+      </w:pPr>
+    </w:p>
+    <w:p>
+      <w:pPr>
+        <w:pStyle w:val="Heading2"/>
+        <w:rPr>
+          <w:lang w:val="en-US"/>
+        </w:rPr>
+      </w:pPr>
+      <w:r>
+        <w:rPr>
+          <w:lang w:val="en-US"/>
+        </w:rPr>
+        <w:t>Extras</w:t>
+      </w:r>
+    </w:p>
+    <w:p>
+      <w:pPr>
+        <w:ind w:firstLine="720"/>
+        <w:rPr>
+          <w:i/>
+          <w:iCs/>
+          <w:lang w:val="en-US"/>
+        </w:rPr>
+      </w:pPr>
+      <w:r>
+        <w:rPr>
+          <w:i/>
+          <w:iCs/>
+          <w:lang w:val="en-US"/>
+        </w:rPr>
+        <w:t>(</w:t>
+      </w:r>
+      <w:r>
+        <w:rPr>
+          <w:b/>
+          <w:bCs/>
+          <w:i/>
+          <w:iCs/>
+          <w:lang w:val="en-US"/>
+        </w:rPr>
+        <w:t>lovely tips from</w:t>
+      </w:r>
+      <w:r>
+        <w:rPr>
+          <w:i/>
+          <w:iCs/>
+          <w:lang w:val="en-US"/>
+        </w:rPr>
+        <w:t xml:space="preserve">: </w:t>
+      </w:r>
+      <w:r>
+        <w:rPr>
+          <w:i/>
+          <w:iCs/>
+          <w:lang w:val="en-US"/>
+        </w:rPr>
+        <w:t>https://www.youtube.com/watch?v=aolI_Rz0ZqY&amp;t=437s</w:t>
+      </w:r>
+      <w:r>
+        <w:rPr>
+          <w:i/>
+          <w:iCs/>
+          <w:lang w:val="en-US"/>
+        </w:rPr>
+        <w:t>)</w:t>
+      </w:r>
+    </w:p>
+    <w:p>
+      <w:pPr>
+        <w:pStyle w:val="ListParagraph"/>
+        <w:numPr>
+          <w:ilvl w:val="0"/>
+          <w:numId w:val="1"/>
+        </w:numPr>
+        <w:rPr>
+          <w:lang w:val="en-US"/>
+        </w:rPr>
+      </w:pPr>
+      <w:r>
+        <w:rPr>
+          <w:b/>
+          <w:bCs/>
+          <w:color w:val="4472C4" w:themeColor="accent1"/>
+          <w:lang w:val="en-US"/>
+        </w:rPr>
+        <w:t xml:space="preserve">git </w:t>
+      </w:r>
+      <w:r>
+        <w:rPr>
+          <w:b/>
+          <w:bCs/>
+          <w:color w:val="4472C4" w:themeColor="accent1"/>
+          <w:lang w:val="en-US"/>
+        </w:rPr>
+        <w:t>blame [file_name]</w:t>
+      </w:r>
+      <w:r>
+        <w:rPr>
+          <w:lang w:val="en-US"/>
+        </w:rPr>
+        <w:t xml:space="preserve"> (</w:t>
+      </w:r>
+      <w:r>
+        <w:rPr>
+          <w:lang w:val="en-US"/>
+        </w:rPr>
+        <w:t>line by lines overview on a file while adding description on the non-</w:t>
+      </w:r>
+      <w:r>
+        <w:rPr>
+          <w:lang w:val="en-US"/>
+        </w:rPr>
+        <w:t>committed</w:t>
+      </w:r>
+      <w:r>
+        <w:rPr>
+          <w:lang w:val="en-US"/>
+        </w:rPr>
+        <w:t xml:space="preserve"> lines).</w:t>
+      </w:r>
+    </w:p>
+    <w:p>
+      <w:pPr>
+        <w:pStyle w:val="ListParagraph"/>
+        <w:numPr>
+          <w:ilvl w:val="0"/>
+          <w:numId w:val="1"/>
+        </w:numPr>
+        <w:rPr>
+          <w:lang w:val="en-US"/>
+        </w:rPr>
+      </w:pPr>
+      <w:r>
+        <w:rPr>
+          <w:b/>
+          <w:bCs/>
+          <w:color w:val="4472C4" w:themeColor="accent1"/>
+          <w:lang w:val="en-US"/>
+        </w:rPr>
         <w:lastRenderedPageBreak/>
-        <w:t xml:space="preserve">git branch -d &lt;branch-name&gt; </w:t>
-      </w:r>
-      <w:r>
-        <w:rPr>
-          <w:lang w:val="en-US"/>
-        </w:rPr>
-        <w:t>(if changes are merged)</w:t>
-      </w:r>
-      <w:r>
-        <w:rPr>
-          <w:b/>
-          <w:bCs/>
-          <w:color w:val="4472C4" w:themeColor="accent1"/>
-          <w:lang w:val="en-US"/>
-        </w:rPr>
-        <w:t xml:space="preserve"> </w:t>
-      </w:r>
-      <w:r>
-        <w:rPr>
-          <w:lang w:val="en-US"/>
-        </w:rPr>
-        <w:t>or</w:t>
-      </w:r>
-      <w:r>
-        <w:rPr>
-          <w:b/>
-          <w:bCs/>
-          <w:color w:val="4472C4" w:themeColor="accent1"/>
-          <w:lang w:val="en-US"/>
-        </w:rPr>
-        <w:t xml:space="preserve"> git branch -D &lt;branch-name&gt; </w:t>
-      </w:r>
-      <w:r>
-        <w:rPr>
-          <w:lang w:val="en-US"/>
-        </w:rPr>
-        <w:t>(if changes are not merged and I don’t really care)</w:t>
+        <w:t xml:space="preserve">git </w:t>
+      </w:r>
+      <w:r>
+        <w:rPr>
+          <w:b/>
+          <w:bCs/>
+          <w:color w:val="4472C4" w:themeColor="accent1"/>
+          <w:lang w:val="en-US"/>
+        </w:rPr>
+        <w:t xml:space="preserve">blame </w:t>
+      </w:r>
+      <w:r>
+        <w:rPr>
+          <w:b/>
+          <w:bCs/>
+          <w:color w:val="4472C4" w:themeColor="accent1"/>
+          <w:lang w:val="en-US"/>
+        </w:rPr>
+        <w:t xml:space="preserve">-L 15,26 </w:t>
+      </w:r>
+      <w:r>
+        <w:rPr>
+          <w:b/>
+          <w:bCs/>
+          <w:color w:val="4472C4" w:themeColor="accent1"/>
+          <w:lang w:val="en-US"/>
+        </w:rPr>
+        <w:t>[file_name]</w:t>
+      </w:r>
+      <w:r>
+        <w:rPr>
+          <w:lang w:val="en-US"/>
+        </w:rPr>
+        <w:t xml:space="preserve"> (</w:t>
+      </w:r>
+      <w:r>
+        <w:rPr>
+          <w:lang w:val="en-US"/>
+        </w:rPr>
+        <w:t>same as above, with a slicing option for the lines we want to focus on</w:t>
+      </w:r>
+      <w:r>
+        <w:rPr>
+          <w:lang w:val="en-US"/>
+        </w:rPr>
+        <w:t xml:space="preserve"> -&gt; reminds the functionality of </w:t>
+      </w:r>
+      <w:r>
+        <w:rPr>
+          <w:lang w:val="en-US"/>
+        </w:rPr>
+        <w:t>‘</w:t>
+      </w:r>
+      <w:r>
+        <w:rPr>
+          <w:b/>
+          <w:bCs/>
+          <w:color w:val="4472C4" w:themeColor="accent1"/>
+          <w:lang w:val="en-US"/>
+        </w:rPr>
+        <w:t xml:space="preserve">git diff </w:t>
+      </w:r>
+      <w:r>
+        <w:rPr>
+          <w:b/>
+          <w:bCs/>
+          <w:color w:val="4472C4" w:themeColor="accent1"/>
+          <w:lang w:val="en-US"/>
+        </w:rPr>
+        <w:t>[file_name]</w:t>
+      </w:r>
+      <w:r>
+        <w:rPr>
+          <w:b/>
+          <w:bCs/>
+          <w:color w:val="4472C4" w:themeColor="accent1"/>
+          <w:lang w:val="en-US"/>
+        </w:rPr>
+        <w:t>’</w:t>
+      </w:r>
+      <w:r>
+        <w:rPr>
+          <w:lang w:val="en-US"/>
+        </w:rPr>
+        <w:t>.md</w:t>
+      </w:r>
+      <w:r>
+        <w:rPr>
+          <w:lang w:val="en-US"/>
+        </w:rPr>
+        <w:t xml:space="preserve"> by with the option to widen the FOV</w:t>
+      </w:r>
+      <w:r>
+        <w:rPr>
+          <w:lang w:val="en-US"/>
+        </w:rPr>
+        <w:t>).</w:t>
+      </w:r>
+    </w:p>
+    <w:p>
+      <w:pPr>
+        <w:pStyle w:val="ListParagraph"/>
+        <w:numPr>
+          <w:ilvl w:val="0"/>
+          <w:numId w:val="1"/>
+        </w:numPr>
+        <w:rPr>
+          <w:lang w:val="en-US"/>
+        </w:rPr>
+      </w:pPr>
+      <w:r>
+        <w:rPr>
+          <w:b/>
+          <w:bCs/>
+          <w:color w:val="4472C4" w:themeColor="accent1"/>
+          <w:lang w:val="en-US"/>
+        </w:rPr>
+        <w:t xml:space="preserve">git </w:t>
+      </w:r>
+      <w:r>
+        <w:rPr>
+          <w:b/>
+          <w:bCs/>
+          <w:color w:val="4472C4" w:themeColor="accent1"/>
+          <w:lang w:val="en-US"/>
+        </w:rPr>
+        <w:t>blame -w -C -C -C -L 15,26 [FILE_NAME]</w:t>
+      </w:r>
+      <w:r>
+        <w:rPr>
+          <w:lang w:val="en-US"/>
+        </w:rPr>
+        <w:t xml:space="preserve"> (each line has the developer who wrote it and the one to blame as needed – for muti-users project</w:t>
+      </w:r>
+      <w:r>
+        <w:rPr>
+          <w:lang w:val="en-US"/>
+        </w:rPr>
+        <w:t xml:space="preserve">. Also ignoring white spaces and allegedly function/code movement if not affecting the </w:t>
+      </w:r>
+      <w:r>
+        <w:rPr>
+          <w:lang w:val="en-US"/>
+        </w:rPr>
+        <w:t>functionality</w:t>
+      </w:r>
+      <w:r>
+        <w:rPr>
+          <w:lang w:val="en-US"/>
+        </w:rPr>
+        <w:t>)</w:t>
       </w:r>
       <w:r>
         <w:rPr>
@@ -2858,30 +4184,63 @@
       <w:pPr>
         <w:pStyle w:val="ListParagraph"/>
         <w:numPr>
-          <w:ilvl w:val="1"/>
-          <w:numId w:val="1"/>
-        </w:numPr>
-        <w:rPr>
-          <w:b/>
-          <w:bCs/>
-          <w:color w:val="4472C4" w:themeColor="accent1"/>
-          <w:lang w:val="en-US"/>
-        </w:rPr>
-      </w:pPr>
-      <w:r>
-        <w:rPr>
-          <w:b/>
-          <w:bCs/>
-          <w:color w:val="4472C4" w:themeColor="accent1"/>
-          <w:lang w:val="en-US"/>
-        </w:rPr>
-        <w:t xml:space="preserve">git push origin --delete &lt;branch-name&gt;  </w:t>
-      </w:r>
-      <w:r>
-        <w:rPr>
-          <w:lang w:val="en-US"/>
-        </w:rPr>
-        <w:t>(to delete the undesired branch from the remote/github repository)</w:t>
+          <w:ilvl w:val="0"/>
+          <w:numId w:val="1"/>
+        </w:numPr>
+        <w:rPr>
+          <w:lang w:val="en-US"/>
+        </w:rPr>
+      </w:pPr>
+      <w:r>
+        <w:rPr>
+          <w:b/>
+          <w:bCs/>
+          <w:color w:val="4472C4" w:themeColor="accent1"/>
+          <w:lang w:val="en-US"/>
+        </w:rPr>
+        <w:t>git config --global rere.enabled true</w:t>
+      </w:r>
+      <w:r>
+        <w:rPr>
+          <w:lang w:val="en-US"/>
+        </w:rPr>
+        <w:t xml:space="preserve"> (if you rebase and resolve conflicts, it learns how you resolve and do same in future conflict)</w:t>
+      </w:r>
+    </w:p>
+    <w:p>
+      <w:pPr>
+        <w:pStyle w:val="ListParagraph"/>
+        <w:numPr>
+          <w:ilvl w:val="0"/>
+          <w:numId w:val="1"/>
+        </w:numPr>
+        <w:rPr>
+          <w:lang w:val="en-US"/>
+        </w:rPr>
+      </w:pPr>
+      <w:r>
+        <w:rPr>
+          <w:b/>
+          <w:bCs/>
+          <w:color w:val="4472C4" w:themeColor="accent1"/>
+          <w:lang w:val="en-US"/>
+        </w:rPr>
+        <w:t xml:space="preserve">git maintenance </w:t>
+      </w:r>
+      <w:r>
+        <w:rPr>
+          <w:b/>
+          <w:bCs/>
+          <w:color w:val="4472C4" w:themeColor="accent1"/>
+          <w:lang w:val="en-US"/>
+        </w:rPr>
+        <w:t>start</w:t>
+      </w:r>
+      <w:r>
+        <w:rPr>
+          <w:lang w:val="en-US"/>
+        </w:rPr>
+        <w:t xml:space="preserve"> (adds periodically crone job with maintenance task on my repository. All will run faster going forward)</w:t>
       </w:r>
       <w:r>
         <w:rPr>
@@ -2894,63 +4253,9 @@
       <w:pPr>
         <w:pStyle w:val="ListParagraph"/>
         <w:numPr>
-          <w:ilvl w:val="1"/>
-          <w:numId w:val="1"/>
-        </w:numPr>
-        <w:rPr>
-          <w:b/>
-          <w:bCs/>
-          <w:color w:val="4472C4" w:themeColor="accent1"/>
-          <w:lang w:val="en-US"/>
-        </w:rPr>
-      </w:pPr>
-      <w:r>
-        <w:rPr>
-          <w:b/>
-          <w:bCs/>
-          <w:color w:val="4472C4" w:themeColor="accent1"/>
-        </w:rPr>
-        <w:t>git fetch -p</w:t>
-      </w:r>
-      <w:r>
-        <w:rPr>
-          <w:b/>
-          <w:bCs/>
-          <w:color w:val="4472C4" w:themeColor="accent1"/>
-        </w:rPr>
-        <w:t xml:space="preserve"> </w:t>
-      </w:r>
-      <w:r>
-        <w:rPr>
-          <w:lang w:val="en-US"/>
-        </w:rPr>
-        <w:t>(recommended after deleting the remote branch to avoid references to remote branch that is no longer exist)</w:t>
-      </w:r>
-    </w:p>
-    <w:p>
-      <w:pPr>
-        <w:pStyle w:val="ListParagraph"/>
-        <w:numPr>
-          <w:ilvl w:val="1"/>
-          <w:numId w:val="1"/>
-        </w:numPr>
-        <w:rPr>
-          <w:b/>
-          <w:bCs/>
-          <w:color w:val="4472C4" w:themeColor="accent1"/>
-          <w:lang w:val="en-US"/>
-        </w:rPr>
-      </w:pPr>
-    </w:p>
-    <w:p>
-      <w:pPr>
-        <w:rPr>
-          <w:lang w:val="en-US"/>
-        </w:rPr>
-      </w:pPr>
-    </w:p>
-    <w:p>
-      <w:pPr>
+          <w:ilvl w:val="0"/>
+          <w:numId w:val="1"/>
+        </w:numPr>
         <w:rPr>
           <w:lang w:val="en-US"/>
         </w:rPr>

</xml_diff>

<commit_message>
adding UV tipes, updating match_case and more...
</commit_message>
<xml_diff>
--- a/Tips/GIT Knowhow.docx
+++ b/Tips/GIT Knowhow.docx
@@ -89,8 +89,19 @@
           <w:color w:val="4472C4" w:themeColor="accent1"/>
           <w:lang w:val="en-US"/>
         </w:rPr>
-        <w:t>git init</w:t>
-      </w:r>
+        <w:t xml:space="preserve">git </w:t>
+      </w:r>
+      <w:proofErr w:type="spellStart"/>
+      <w:r>
+        <w:rPr>
+          <w:b/>
+          <w:bCs/>
+          <w:color w:val="4472C4" w:themeColor="accent1"/>
+          <w:lang w:val="en-US"/>
+        </w:rPr>
+        <w:t>init</w:t>
+      </w:r>
+      <w:proofErr w:type="spellEnd"/>
       <w:r>
         <w:rPr>
           <w:lang w:val="en-US"/>
@@ -120,7 +131,21 @@
         <w:rPr>
           <w:lang w:val="en-US"/>
         </w:rPr>
-        <w:t>Create ‘.gitignore’ file with folders and files to never stage)</w:t>
+        <w:t xml:space="preserve">Create </w:t>
+      </w:r>
+      <w:proofErr w:type="gramStart"/>
+      <w:r>
+        <w:rPr>
+          <w:lang w:val="en-US"/>
+        </w:rPr>
+        <w:t>‘.gitignore</w:t>
+      </w:r>
+      <w:proofErr w:type="gramEnd"/>
+      <w:r>
+        <w:rPr>
+          <w:lang w:val="en-US"/>
+        </w:rPr>
+        <w:t>’ file with folders and files to never stage)</w:t>
       </w:r>
       <w:r>
         <w:rPr>
@@ -135,12 +160,28 @@
         </w:rPr>
         <w:t>exclusion</w:t>
       </w:r>
-      <w:r>
-        <w:rPr>
-          <w:lang w:val="en-US"/>
-        </w:rPr>
-        <w:t>: !file_name</w:t>
-      </w:r>
+      <w:proofErr w:type="gramStart"/>
+      <w:r>
+        <w:rPr>
+          <w:lang w:val="en-US"/>
+        </w:rPr>
+        <w:t>: !</w:t>
+      </w:r>
+      <w:proofErr w:type="spellStart"/>
+      <w:r>
+        <w:rPr>
+          <w:lang w:val="en-US"/>
+        </w:rPr>
+        <w:t>file</w:t>
+      </w:r>
+      <w:proofErr w:type="gramEnd"/>
+      <w:r>
+        <w:rPr>
+          <w:lang w:val="en-US"/>
+        </w:rPr>
+        <w:t>_name</w:t>
+      </w:r>
+      <w:proofErr w:type="spellEnd"/>
     </w:p>
     <w:p>
       <w:pPr>
@@ -160,8 +201,19 @@
           <w:color w:val="4472C4" w:themeColor="accent1"/>
           <w:lang w:val="en-US"/>
         </w:rPr>
-        <w:t>git add .</w:t>
-      </w:r>
+        <w:t xml:space="preserve">git </w:t>
+      </w:r>
+      <w:proofErr w:type="gramStart"/>
+      <w:r>
+        <w:rPr>
+          <w:b/>
+          <w:bCs/>
+          <w:color w:val="4472C4" w:themeColor="accent1"/>
+          <w:lang w:val="en-US"/>
+        </w:rPr>
+        <w:t>add .</w:t>
+      </w:r>
+      <w:proofErr w:type="gramEnd"/>
       <w:r>
         <w:rPr>
           <w:b/>
@@ -268,13 +320,30 @@
           <w:color w:val="4472C4" w:themeColor="accent1"/>
           <w:lang w:val="en-US"/>
         </w:rPr>
-        <w:t xml:space="preserve">git diff                 </w:t>
-      </w:r>
-      <w:r>
-        <w:rPr>
-          <w:lang w:val="en-US"/>
-        </w:rPr>
-        <w:t>(gives you a quick diff snapshot, current</w:t>
+        <w:t xml:space="preserve">git diff              </w:t>
+      </w:r>
+      <w:proofErr w:type="gramStart"/>
+      <w:r>
+        <w:rPr>
+          <w:b/>
+          <w:bCs/>
+          <w:color w:val="4472C4" w:themeColor="accent1"/>
+          <w:lang w:val="en-US"/>
+        </w:rPr>
+        <w:t xml:space="preserve">   </w:t>
+      </w:r>
+      <w:r>
+        <w:rPr>
+          <w:lang w:val="en-US"/>
+        </w:rPr>
+        <w:t>(</w:t>
+      </w:r>
+      <w:proofErr w:type="gramEnd"/>
+      <w:r>
+        <w:rPr>
+          <w:lang w:val="en-US"/>
+        </w:rPr>
+        <w:t>gives you a quick diff snapshot, current</w:t>
       </w:r>
       <w:r>
         <w:rPr>
@@ -327,6 +396,7 @@
         </w:rPr>
         <w:t xml:space="preserve">- - </w:t>
       </w:r>
+      <w:proofErr w:type="gramStart"/>
       <w:r>
         <w:rPr>
           <w:b/>
@@ -342,6 +412,7 @@
         </w:rPr>
         <w:t>(</w:t>
       </w:r>
+      <w:proofErr w:type="gramEnd"/>
       <w:r>
         <w:rPr>
           <w:lang w:val="en-US"/>
@@ -382,6 +453,7 @@
         <w:tab/>
         <w:t xml:space="preserve">(if having undesired files staged, update the </w:t>
       </w:r>
+      <w:proofErr w:type="gramStart"/>
       <w:r>
         <w:rPr>
           <w:lang w:val="en-US"/>
@@ -394,6 +466,7 @@
         </w:rPr>
         <w:t>.gitignore</w:t>
       </w:r>
+      <w:proofErr w:type="gramEnd"/>
       <w:r>
         <w:rPr>
           <w:lang w:val="en-US"/>
@@ -621,31 +694,7 @@
           <w:lang w:val="en-US"/>
         </w:rPr>
         <w:tab/>
-        <w:t xml:space="preserve">(track </w:t>
-      </w:r>
-      <w:r>
-        <w:rPr>
-          <w:lang w:val="en-US"/>
-        </w:rPr>
-        <w:t>the historical c</w:t>
-      </w:r>
-      <w:r>
-        <w:rPr>
-          <w:lang w:val="en-US"/>
-        </w:rPr>
-        <w:t>ommits</w:t>
-      </w:r>
-      <w:r>
-        <w:rPr>
-          <w:lang w:val="en-US"/>
-        </w:rPr>
-        <w:t xml:space="preserve"> on a specific file</w:t>
-      </w:r>
-      <w:r>
-        <w:rPr>
-          <w:lang w:val="en-US"/>
-        </w:rPr>
-        <w:t>)</w:t>
+        <w:t>(track the historical commits on a specific file)</w:t>
       </w:r>
     </w:p>
     <w:p>
@@ -666,7 +715,27 @@
           <w:color w:val="4472C4" w:themeColor="accent1"/>
           <w:lang w:val="en-US"/>
         </w:rPr>
-        <w:t>git log -L ,:[FILE_NAME]</w:t>
+        <w:t>git log -</w:t>
+      </w:r>
+      <w:proofErr w:type="gramStart"/>
+      <w:r>
+        <w:rPr>
+          <w:b/>
+          <w:bCs/>
+          <w:color w:val="4472C4" w:themeColor="accent1"/>
+          <w:lang w:val="en-US"/>
+        </w:rPr>
+        <w:t>L ,:[</w:t>
+      </w:r>
+      <w:proofErr w:type="gramEnd"/>
+      <w:r>
+        <w:rPr>
+          <w:b/>
+          <w:bCs/>
+          <w:color w:val="4472C4" w:themeColor="accent1"/>
+          <w:lang w:val="en-US"/>
+        </w:rPr>
+        <w:t>FILE_NAME]</w:t>
       </w:r>
       <w:r>
         <w:rPr>
@@ -902,16 +971,7 @@
           <w:color w:val="4472C4" w:themeColor="accent1"/>
           <w:lang w:val="en-US"/>
         </w:rPr>
-        <w:t xml:space="preserve">git grep </w:t>
-      </w:r>
-      <w:r>
-        <w:rPr>
-          <w:b/>
-          <w:bCs/>
-          <w:color w:val="4472C4" w:themeColor="accent1"/>
-          <w:lang w:val="en-US"/>
-        </w:rPr>
-        <w:t>[STRING]</w:t>
+        <w:t>git grep [STRING]</w:t>
       </w:r>
       <w:r>
         <w:rPr>
@@ -1004,6 +1064,7 @@
         </w:rPr>
         <w:t xml:space="preserve"> </w:t>
       </w:r>
+      <w:proofErr w:type="gramStart"/>
       <w:r>
         <w:rPr>
           <w:lang w:val="en-US"/>
@@ -1014,7 +1075,14 @@
         <w:rPr>
           <w:lang w:val="en-US"/>
         </w:rPr>
-        <w:t xml:space="preserve">  (also for first commit)</w:t>
+        <w:t xml:space="preserve">  (</w:t>
+      </w:r>
+      <w:proofErr w:type="gramEnd"/>
+      <w:r>
+        <w:rPr>
+          <w:lang w:val="en-US"/>
+        </w:rPr>
+        <w:t>also for first commit)</w:t>
       </w:r>
     </w:p>
     <w:p>
@@ -1037,14 +1105,25 @@
         </w:rPr>
         <w:t xml:space="preserve">git push -u origin </w:t>
       </w:r>
-      <w:r>
-        <w:rPr>
-          <w:b/>
-          <w:bCs/>
-          <w:color w:val="4472C4" w:themeColor="accent1"/>
-          <w:lang w:val="en-US"/>
-        </w:rPr>
-        <w:t xml:space="preserve">from_perplexity </w:t>
+      <w:proofErr w:type="spellStart"/>
+      <w:r>
+        <w:rPr>
+          <w:b/>
+          <w:bCs/>
+          <w:color w:val="4472C4" w:themeColor="accent1"/>
+          <w:lang w:val="en-US"/>
+        </w:rPr>
+        <w:t>from_perplexity</w:t>
+      </w:r>
+      <w:proofErr w:type="spellEnd"/>
+      <w:r>
+        <w:rPr>
+          <w:b/>
+          <w:bCs/>
+          <w:color w:val="4472C4" w:themeColor="accent1"/>
+          <w:lang w:val="en-US"/>
+        </w:rPr>
+        <w:t xml:space="preserve"> </w:t>
       </w:r>
       <w:r>
         <w:rPr>
@@ -1239,7 +1318,27 @@
           <w:color w:val="4472C4" w:themeColor="accent1"/>
           <w:lang w:val="en-US"/>
         </w:rPr>
-        <w:t xml:space="preserve">git log --all --decorate --oneline </w:t>
+        <w:t>git log --all --decorate --</w:t>
+      </w:r>
+      <w:proofErr w:type="spellStart"/>
+      <w:r>
+        <w:rPr>
+          <w:b/>
+          <w:bCs/>
+          <w:color w:val="4472C4" w:themeColor="accent1"/>
+          <w:lang w:val="en-US"/>
+        </w:rPr>
+        <w:t>oneline</w:t>
+      </w:r>
+      <w:proofErr w:type="spellEnd"/>
+      <w:r>
+        <w:rPr>
+          <w:b/>
+          <w:bCs/>
+          <w:color w:val="4472C4" w:themeColor="accent1"/>
+          <w:lang w:val="en-US"/>
+        </w:rPr>
+        <w:t xml:space="preserve"> </w:t>
       </w:r>
       <w:r>
         <w:rPr>
@@ -1271,11 +1370,19 @@
         </w:rPr>
         <w:tab/>
       </w:r>
-      <w:r>
-        <w:rPr>
-          <w:lang w:val="en-US"/>
-        </w:rPr>
-        <w:t xml:space="preserve">To </w:t>
+      <w:proofErr w:type="gramStart"/>
+      <w:r>
+        <w:rPr>
+          <w:lang w:val="en-US"/>
+        </w:rPr>
+        <w:t>To</w:t>
+      </w:r>
+      <w:proofErr w:type="gramEnd"/>
+      <w:r>
+        <w:rPr>
+          <w:lang w:val="en-US"/>
+        </w:rPr>
+        <w:t xml:space="preserve"> </w:t>
       </w:r>
       <w:r>
         <w:rPr>
@@ -1287,7 +1394,21 @@
         <w:rPr>
           <w:lang w:val="en-US"/>
         </w:rPr>
-        <w:t>, e.g:</w:t>
+        <w:t xml:space="preserve">, </w:t>
+      </w:r>
+      <w:proofErr w:type="spellStart"/>
+      <w:r>
+        <w:rPr>
+          <w:lang w:val="en-US"/>
+        </w:rPr>
+        <w:t>e.g</w:t>
+      </w:r>
+      <w:proofErr w:type="spellEnd"/>
+      <w:r>
+        <w:rPr>
+          <w:lang w:val="en-US"/>
+        </w:rPr>
+        <w:t>:</w:t>
       </w:r>
       <w:r>
         <w:rPr>
@@ -1300,7 +1421,14 @@
           <w:lang w:val="en-US"/>
         </w:rPr>
         <w:br/>
-        <w:t xml:space="preserve">                                                       </w:t>
+        <w:t xml:space="preserve">                                                    </w:t>
+      </w:r>
+      <w:proofErr w:type="gramStart"/>
+      <w:r>
+        <w:rPr>
+          <w:lang w:val="en-US"/>
+        </w:rPr>
+        <w:t xml:space="preserve">   </w:t>
       </w:r>
       <w:r>
         <w:rPr>
@@ -1308,15 +1436,16 @@
           <w:iCs/>
           <w:lang w:val="en-US"/>
         </w:rPr>
-        <w:t xml:space="preserve">(also </w:t>
-      </w:r>
+        <w:t>(</w:t>
+      </w:r>
+      <w:proofErr w:type="gramEnd"/>
       <w:r>
         <w:rPr>
           <w:i/>
           <w:iCs/>
           <w:lang w:val="en-US"/>
         </w:rPr>
-        <w:t>depicting visually the tree branches</w:t>
+        <w:t xml:space="preserve">also </w:t>
       </w:r>
       <w:r>
         <w:rPr>
@@ -1324,7 +1453,7 @@
           <w:iCs/>
           <w:lang w:val="en-US"/>
         </w:rPr>
-        <w:t xml:space="preserve"> – can be in Alias</w:t>
+        <w:t>depicting visually the tree branches</w:t>
       </w:r>
       <w:r>
         <w:rPr>
@@ -1332,6 +1461,14 @@
           <w:iCs/>
           <w:lang w:val="en-US"/>
         </w:rPr>
+        <w:t xml:space="preserve"> – can be in Alias</w:t>
+      </w:r>
+      <w:r>
+        <w:rPr>
+          <w:i/>
+          <w:iCs/>
+          <w:lang w:val="en-US"/>
+        </w:rPr>
         <w:t>)</w:t>
       </w:r>
       <w:r>
@@ -1519,13 +1656,46 @@
           <w:color w:val="4472C4" w:themeColor="accent1"/>
           <w:lang w:val="en-US"/>
         </w:rPr>
-        <w:t>git reflog</w:t>
-      </w:r>
-      <w:r>
-        <w:rPr>
-          <w:lang w:val="en-US"/>
-        </w:rPr>
-        <w:t xml:space="preserve">  (another way to see all with head [i] for timeline tracking – not replacing the above)</w:t>
+        <w:t xml:space="preserve">git </w:t>
+      </w:r>
+      <w:proofErr w:type="spellStart"/>
+      <w:proofErr w:type="gramStart"/>
+      <w:r>
+        <w:rPr>
+          <w:b/>
+          <w:bCs/>
+          <w:color w:val="4472C4" w:themeColor="accent1"/>
+          <w:lang w:val="en-US"/>
+        </w:rPr>
+        <w:t>reflog</w:t>
+      </w:r>
+      <w:proofErr w:type="spellEnd"/>
+      <w:r>
+        <w:rPr>
+          <w:lang w:val="en-US"/>
+        </w:rPr>
+        <w:t xml:space="preserve">  (</w:t>
+      </w:r>
+      <w:proofErr w:type="gramEnd"/>
+      <w:r>
+        <w:rPr>
+          <w:lang w:val="en-US"/>
+        </w:rPr>
+        <w:t>another way to see all with head [</w:t>
+      </w:r>
+      <w:proofErr w:type="spellStart"/>
+      <w:r>
+        <w:rPr>
+          <w:lang w:val="en-US"/>
+        </w:rPr>
+        <w:t>i</w:t>
+      </w:r>
+      <w:proofErr w:type="spellEnd"/>
+      <w:r>
+        <w:rPr>
+          <w:lang w:val="en-US"/>
+        </w:rPr>
+        <w:t>] for timeline tracking – not replacing the above)</w:t>
       </w:r>
     </w:p>
     <w:p>
@@ -1539,6 +1709,7 @@
           <w:lang w:val="en-US"/>
         </w:rPr>
       </w:pPr>
+      <w:proofErr w:type="spellStart"/>
       <w:r>
         <w:rPr>
           <w:b/>
@@ -1548,6 +1719,7 @@
         </w:rPr>
         <w:t>gitk</w:t>
       </w:r>
+      <w:proofErr w:type="spellEnd"/>
       <w:r>
         <w:rPr>
           <w:lang w:val="en-US"/>
@@ -1588,8 +1760,29 @@
           <w:color w:val="4472C4" w:themeColor="accent1"/>
           <w:lang w:val="en-US"/>
         </w:rPr>
-        <w:t>branch side_branch</w:t>
-      </w:r>
+        <w:t xml:space="preserve">branch </w:t>
+      </w:r>
+      <w:proofErr w:type="spellStart"/>
+      <w:r>
+        <w:rPr>
+          <w:b/>
+          <w:bCs/>
+          <w:color w:val="4472C4" w:themeColor="accent1"/>
+          <w:lang w:val="en-US"/>
+        </w:rPr>
+        <w:t>side_</w:t>
+      </w:r>
+      <w:proofErr w:type="gramStart"/>
+      <w:r>
+        <w:rPr>
+          <w:b/>
+          <w:bCs/>
+          <w:color w:val="4472C4" w:themeColor="accent1"/>
+          <w:lang w:val="en-US"/>
+        </w:rPr>
+        <w:t>branch</w:t>
+      </w:r>
+      <w:proofErr w:type="spellEnd"/>
       <w:r>
         <w:rPr>
           <w:color w:val="4472C4" w:themeColor="accent1"/>
@@ -1601,7 +1794,14 @@
         <w:rPr>
           <w:lang w:val="en-US"/>
         </w:rPr>
-        <w:t xml:space="preserve">; </w:t>
+        <w:t>;</w:t>
+      </w:r>
+      <w:proofErr w:type="gramEnd"/>
+      <w:r>
+        <w:rPr>
+          <w:lang w:val="en-US"/>
+        </w:rPr>
+        <w:t xml:space="preserve"> </w:t>
       </w:r>
       <w:r>
         <w:rPr>
@@ -1630,6 +1830,7 @@
         </w:rPr>
         <w:t xml:space="preserve">t branch </w:t>
       </w:r>
+      <w:proofErr w:type="spellStart"/>
       <w:r>
         <w:rPr>
           <w:b/>
@@ -1639,6 +1840,7 @@
         </w:rPr>
         <w:t>for_testing</w:t>
       </w:r>
+      <w:proofErr w:type="spellEnd"/>
       <w:r>
         <w:rPr>
           <w:color w:val="4472C4" w:themeColor="accent1"/>
@@ -1718,6 +1920,7 @@
         </w:rPr>
         <w:t xml:space="preserve">git checkout </w:t>
       </w:r>
+      <w:proofErr w:type="spellStart"/>
       <w:r>
         <w:rPr>
           <w:b/>
@@ -1727,6 +1930,7 @@
         </w:rPr>
         <w:t>side_branch</w:t>
       </w:r>
+      <w:proofErr w:type="spellEnd"/>
       <w:r>
         <w:rPr>
           <w:b/>
@@ -1761,7 +1965,27 @@
           <w:color w:val="4472C4" w:themeColor="accent1"/>
           <w:lang w:val="en-US"/>
         </w:rPr>
-        <w:t xml:space="preserve">git checkout -b side_branch </w:t>
+        <w:t xml:space="preserve">git checkout -b </w:t>
+      </w:r>
+      <w:proofErr w:type="spellStart"/>
+      <w:r>
+        <w:rPr>
+          <w:b/>
+          <w:bCs/>
+          <w:color w:val="4472C4" w:themeColor="accent1"/>
+          <w:lang w:val="en-US"/>
+        </w:rPr>
+        <w:t>side_branch</w:t>
+      </w:r>
+      <w:proofErr w:type="spellEnd"/>
+      <w:r>
+        <w:rPr>
+          <w:b/>
+          <w:bCs/>
+          <w:color w:val="4472C4" w:themeColor="accent1"/>
+          <w:lang w:val="en-US"/>
+        </w:rPr>
+        <w:t xml:space="preserve"> </w:t>
       </w:r>
       <w:r>
         <w:rPr>
@@ -1790,6 +2014,8 @@
         </w:rPr>
         <w:t>git rebase -</w:t>
       </w:r>
+      <w:proofErr w:type="spellStart"/>
+      <w:proofErr w:type="gramStart"/>
       <w:r>
         <w:rPr>
           <w:b/>
@@ -1799,6 +2025,7 @@
         </w:rPr>
         <w:t>i</w:t>
       </w:r>
+      <w:proofErr w:type="spellEnd"/>
       <w:r>
         <w:rPr>
           <w:b/>
@@ -1815,13 +2042,40 @@
           <w:color w:val="4472C4" w:themeColor="accent1"/>
           <w:lang w:val="en-US"/>
         </w:rPr>
-        <w:t xml:space="preserve"> HEAD~4  </w:t>
-      </w:r>
-      <w:r>
-        <w:rPr>
-          <w:lang w:val="en-US"/>
-        </w:rPr>
-        <w:t>(checkout back in time 4 commits – from where we are now</w:t>
+        <w:t xml:space="preserve"> HEAD</w:t>
+      </w:r>
+      <w:proofErr w:type="gramEnd"/>
+      <w:r>
+        <w:rPr>
+          <w:b/>
+          <w:bCs/>
+          <w:color w:val="4472C4" w:themeColor="accent1"/>
+          <w:lang w:val="en-US"/>
+        </w:rPr>
+        <w:t>~</w:t>
+      </w:r>
+      <w:proofErr w:type="gramStart"/>
+      <w:r>
+        <w:rPr>
+          <w:b/>
+          <w:bCs/>
+          <w:color w:val="4472C4" w:themeColor="accent1"/>
+          <w:lang w:val="en-US"/>
+        </w:rPr>
+        <w:t xml:space="preserve">4  </w:t>
+      </w:r>
+      <w:r>
+        <w:rPr>
+          <w:lang w:val="en-US"/>
+        </w:rPr>
+        <w:t>(</w:t>
+      </w:r>
+      <w:proofErr w:type="gramEnd"/>
+      <w:r>
+        <w:rPr>
+          <w:lang w:val="en-US"/>
+        </w:rPr>
+        <w:t>checkout back in time 4 commits – from where we are now</w:t>
       </w:r>
       <w:r>
         <w:rPr>
@@ -1875,23 +2129,85 @@
           <w:color w:val="4472C4" w:themeColor="accent1"/>
           <w:lang w:val="en-US"/>
         </w:rPr>
-        <w:t xml:space="preserve">it reset –hard HEAD@{5}  </w:t>
-      </w:r>
-      <w:r>
-        <w:rPr>
-          <w:lang w:val="en-US"/>
-        </w:rPr>
-        <w:t xml:space="preserve">(to undo the above rebase cmd, helpful to track rebase changes by running: </w:t>
-      </w:r>
-      <w:r>
-        <w:rPr>
-          <w:b/>
-          <w:bCs/>
-          <w:color w:val="4472C4" w:themeColor="accent1"/>
-          <w:lang w:val="en-US"/>
-        </w:rPr>
-        <w:t>git reflog</w:t>
-      </w:r>
+        <w:t>it reset –hard HEAD</w:t>
+      </w:r>
+      <w:proofErr w:type="gramStart"/>
+      <w:r>
+        <w:rPr>
+          <w:b/>
+          <w:bCs/>
+          <w:color w:val="4472C4" w:themeColor="accent1"/>
+          <w:lang w:val="en-US"/>
+        </w:rPr>
+        <w:t>@{</w:t>
+      </w:r>
+      <w:proofErr w:type="gramEnd"/>
+      <w:r>
+        <w:rPr>
+          <w:b/>
+          <w:bCs/>
+          <w:color w:val="4472C4" w:themeColor="accent1"/>
+          <w:lang w:val="en-US"/>
+        </w:rPr>
+        <w:t>5</w:t>
+      </w:r>
+      <w:proofErr w:type="gramStart"/>
+      <w:r>
+        <w:rPr>
+          <w:b/>
+          <w:bCs/>
+          <w:color w:val="4472C4" w:themeColor="accent1"/>
+          <w:lang w:val="en-US"/>
+        </w:rPr>
+        <w:t xml:space="preserve">}  </w:t>
+      </w:r>
+      <w:r>
+        <w:rPr>
+          <w:lang w:val="en-US"/>
+        </w:rPr>
+        <w:t>(</w:t>
+      </w:r>
+      <w:proofErr w:type="gramEnd"/>
+      <w:r>
+        <w:rPr>
+          <w:lang w:val="en-US"/>
+        </w:rPr>
+        <w:t xml:space="preserve">to undo the above rebase </w:t>
+      </w:r>
+      <w:proofErr w:type="spellStart"/>
+      <w:r>
+        <w:rPr>
+          <w:lang w:val="en-US"/>
+        </w:rPr>
+        <w:t>cmd</w:t>
+      </w:r>
+      <w:proofErr w:type="spellEnd"/>
+      <w:r>
+        <w:rPr>
+          <w:lang w:val="en-US"/>
+        </w:rPr>
+        <w:t xml:space="preserve">, helpful to track rebase changes by running: </w:t>
+      </w:r>
+      <w:r>
+        <w:rPr>
+          <w:b/>
+          <w:bCs/>
+          <w:color w:val="4472C4" w:themeColor="accent1"/>
+          <w:lang w:val="en-US"/>
+        </w:rPr>
+        <w:t xml:space="preserve">git </w:t>
+      </w:r>
+      <w:proofErr w:type="spellStart"/>
+      <w:r>
+        <w:rPr>
+          <w:b/>
+          <w:bCs/>
+          <w:color w:val="4472C4" w:themeColor="accent1"/>
+          <w:lang w:val="en-US"/>
+        </w:rPr>
+        <w:t>reflog</w:t>
+      </w:r>
+      <w:proofErr w:type="spellEnd"/>
       <w:r>
         <w:rPr>
           <w:lang w:val="en-US"/>
@@ -1914,7 +2230,27 @@
           <w:color w:val="4472C4" w:themeColor="accent1"/>
           <w:lang w:val="en-US"/>
         </w:rPr>
-        <w:t xml:space="preserve">it reset –hard HEAD@{1} </w:t>
+        <w:t>it reset –hard HEAD</w:t>
+      </w:r>
+      <w:proofErr w:type="gramStart"/>
+      <w:r>
+        <w:rPr>
+          <w:b/>
+          <w:bCs/>
+          <w:color w:val="4472C4" w:themeColor="accent1"/>
+          <w:lang w:val="en-US"/>
+        </w:rPr>
+        <w:t>@{</w:t>
+      </w:r>
+      <w:proofErr w:type="gramEnd"/>
+      <w:r>
+        <w:rPr>
+          <w:b/>
+          <w:bCs/>
+          <w:color w:val="4472C4" w:themeColor="accent1"/>
+          <w:lang w:val="en-US"/>
+        </w:rPr>
+        <w:t xml:space="preserve">1} </w:t>
       </w:r>
       <w:r>
         <w:rPr>
@@ -1975,13 +2311,30 @@
           <w:color w:val="4472C4" w:themeColor="accent1"/>
           <w:lang w:val="en-US"/>
         </w:rPr>
-        <w:t>commit -a -m “commit info”</w:t>
-      </w:r>
-      <w:r>
-        <w:rPr>
-          <w:lang w:val="en-US"/>
-        </w:rPr>
-        <w:t xml:space="preserve">   (to both </w:t>
+        <w:t xml:space="preserve">commit -a -m “commit </w:t>
+      </w:r>
+      <w:proofErr w:type="gramStart"/>
+      <w:r>
+        <w:rPr>
+          <w:b/>
+          <w:bCs/>
+          <w:color w:val="4472C4" w:themeColor="accent1"/>
+          <w:lang w:val="en-US"/>
+        </w:rPr>
+        <w:t>info”</w:t>
+      </w:r>
+      <w:r>
+        <w:rPr>
+          <w:lang w:val="en-US"/>
+        </w:rPr>
+        <w:t xml:space="preserve">   </w:t>
+      </w:r>
+      <w:proofErr w:type="gramEnd"/>
+      <w:r>
+        <w:rPr>
+          <w:lang w:val="en-US"/>
+        </w:rPr>
+        <w:t xml:space="preserve">(to both </w:t>
       </w:r>
       <w:r>
         <w:rPr>
@@ -2031,6 +2384,134 @@
         </w:rPr>
         <w:t xml:space="preserve"> any modified file)</w:t>
       </w:r>
+    </w:p>
+    <w:p>
+      <w:pPr>
+        <w:pStyle w:val="ListParagraph"/>
+        <w:numPr>
+          <w:ilvl w:val="0"/>
+          <w:numId w:val="1"/>
+        </w:numPr>
+        <w:rPr>
+          <w:lang w:val="en-US"/>
+        </w:rPr>
+      </w:pPr>
+      <w:r>
+        <w:rPr>
+          <w:b/>
+          <w:bCs/>
+          <w:color w:val="4472C4" w:themeColor="accent1"/>
+          <w:lang w:val="en-US"/>
+        </w:rPr>
+        <w:t>git checkout [</w:t>
+      </w:r>
+      <w:proofErr w:type="spellStart"/>
+      <w:r>
+        <w:rPr>
+          <w:b/>
+          <w:bCs/>
+          <w:color w:val="4472C4" w:themeColor="accent1"/>
+          <w:lang w:val="en-US"/>
+        </w:rPr>
+        <w:t>File_</w:t>
+      </w:r>
+      <w:proofErr w:type="gramStart"/>
+      <w:r>
+        <w:rPr>
+          <w:b/>
+          <w:bCs/>
+          <w:color w:val="4472C4" w:themeColor="accent1"/>
+          <w:lang w:val="en-US"/>
+        </w:rPr>
+        <w:t>Name</w:t>
+      </w:r>
+      <w:proofErr w:type="spellEnd"/>
+      <w:r>
+        <w:rPr>
+          <w:b/>
+          <w:bCs/>
+          <w:color w:val="4472C4" w:themeColor="accent1"/>
+          <w:lang w:val="en-US"/>
+        </w:rPr>
+        <w:t xml:space="preserve">]  </w:t>
+      </w:r>
+      <w:r>
+        <w:rPr>
+          <w:lang w:val="en-US"/>
+        </w:rPr>
+        <w:t>(</w:t>
+      </w:r>
+      <w:proofErr w:type="gramEnd"/>
+      <w:r>
+        <w:rPr>
+          <w:lang w:val="en-US"/>
+        </w:rPr>
+        <w:t>before commit, you can undo your changes and restore the last commit revision of that file – note that CTR+Z can revert back your local non-committed changes)</w:t>
+      </w:r>
+    </w:p>
+    <w:p>
+      <w:pPr>
+        <w:pStyle w:val="ListParagraph"/>
+        <w:numPr>
+          <w:ilvl w:val="0"/>
+          <w:numId w:val="1"/>
+        </w:numPr>
+        <w:rPr>
+          <w:lang w:val="en-US"/>
+        </w:rPr>
+      </w:pPr>
+      <w:r>
+        <w:rPr>
+          <w:b/>
+          <w:bCs/>
+          <w:color w:val="4472C4" w:themeColor="accent1"/>
+          <w:lang w:val="en-US"/>
+        </w:rPr>
+        <w:t>git checkout -p [</w:t>
+      </w:r>
+      <w:proofErr w:type="spellStart"/>
+      <w:r>
+        <w:rPr>
+          <w:b/>
+          <w:bCs/>
+          <w:color w:val="4472C4" w:themeColor="accent1"/>
+          <w:lang w:val="en-US"/>
+        </w:rPr>
+        <w:t>File_</w:t>
+      </w:r>
+      <w:proofErr w:type="gramStart"/>
+      <w:r>
+        <w:rPr>
+          <w:b/>
+          <w:bCs/>
+          <w:color w:val="4472C4" w:themeColor="accent1"/>
+          <w:lang w:val="en-US"/>
+        </w:rPr>
+        <w:t>Name</w:t>
+      </w:r>
+      <w:proofErr w:type="spellEnd"/>
+      <w:r>
+        <w:rPr>
+          <w:b/>
+          <w:bCs/>
+          <w:color w:val="4472C4" w:themeColor="accent1"/>
+          <w:lang w:val="en-US"/>
+        </w:rPr>
+        <w:t xml:space="preserve">]  </w:t>
+      </w:r>
+      <w:r>
+        <w:rPr>
+          <w:lang w:val="en-US"/>
+        </w:rPr>
+        <w:t>(</w:t>
+      </w:r>
+      <w:proofErr w:type="gramEnd"/>
+      <w:r>
+        <w:rPr>
+          <w:lang w:val="en-US"/>
+        </w:rPr>
+        <w:t>you can scan your changes top to bottom one by one and either approve or reject each of the recent local saved changes)</w:t>
+      </w:r>
       <w:r>
         <w:rPr>
           <w:lang w:val="en-US"/>
@@ -2073,7 +2554,16 @@
           <w:bCs/>
           <w:lang w:val="en-US"/>
         </w:rPr>
-        <w:t>2 diff branc</w:t>
+        <w:t xml:space="preserve">2 diff </w:t>
+      </w:r>
+      <w:proofErr w:type="gramStart"/>
+      <w:r>
+        <w:rPr>
+          <w:b/>
+          <w:bCs/>
+          <w:lang w:val="en-US"/>
+        </w:rPr>
+        <w:t>branc</w:t>
       </w:r>
       <w:r>
         <w:rPr>
@@ -2105,7 +2595,16 @@
           <w:bCs/>
           <w:lang w:val="en-US"/>
         </w:rPr>
-        <w:t xml:space="preserve">, both </w:t>
+        <w:t>,</w:t>
+      </w:r>
+      <w:proofErr w:type="gramEnd"/>
+      <w:r>
+        <w:rPr>
+          <w:b/>
+          <w:bCs/>
+          <w:lang w:val="en-US"/>
+        </w:rPr>
+        <w:t xml:space="preserve"> both </w:t>
       </w:r>
       <w:r>
         <w:rPr>
@@ -2195,16 +2694,37 @@
           <w:color w:val="4472C4" w:themeColor="accent1"/>
           <w:lang w:val="en-US"/>
         </w:rPr>
-        <w:t>git diff master</w:t>
-      </w:r>
-      <w:r>
-        <w:rPr>
-          <w:b/>
-          <w:bCs/>
-          <w:color w:val="4472C4" w:themeColor="accent1"/>
-          <w:lang w:val="en-US"/>
-        </w:rPr>
-        <w:t>..side_branc</w:t>
+        <w:t xml:space="preserve">git diff </w:t>
+      </w:r>
+      <w:proofErr w:type="gramStart"/>
+      <w:r>
+        <w:rPr>
+          <w:b/>
+          <w:bCs/>
+          <w:color w:val="4472C4" w:themeColor="accent1"/>
+          <w:lang w:val="en-US"/>
+        </w:rPr>
+        <w:t>master</w:t>
+      </w:r>
+      <w:r>
+        <w:rPr>
+          <w:b/>
+          <w:bCs/>
+          <w:color w:val="4472C4" w:themeColor="accent1"/>
+          <w:lang w:val="en-US"/>
+        </w:rPr>
+        <w:t>..</w:t>
+      </w:r>
+      <w:proofErr w:type="spellStart"/>
+      <w:proofErr w:type="gramEnd"/>
+      <w:r>
+        <w:rPr>
+          <w:b/>
+          <w:bCs/>
+          <w:color w:val="4472C4" w:themeColor="accent1"/>
+          <w:lang w:val="en-US"/>
+        </w:rPr>
+        <w:t>side_branc</w:t>
       </w:r>
       <w:r>
         <w:rPr>
@@ -2215,6 +2735,71 @@
         </w:rPr>
         <w:t>h</w:t>
       </w:r>
+      <w:proofErr w:type="spellEnd"/>
+      <w:r>
+        <w:rPr>
+          <w:lang w:val="en-US"/>
+        </w:rPr>
+        <w:t xml:space="preserve"> </w:t>
+      </w:r>
+      <w:proofErr w:type="gramStart"/>
+      <w:r>
+        <w:rPr>
+          <w:lang w:val="en-US"/>
+        </w:rPr>
+        <w:t xml:space="preserve">   </w:t>
+      </w:r>
+      <w:r>
+        <w:rPr>
+          <w:lang w:val="en-US"/>
+        </w:rPr>
+        <w:t>(</w:t>
+      </w:r>
+      <w:proofErr w:type="gramEnd"/>
+      <w:r>
+        <w:rPr>
+          <w:lang w:val="en-US"/>
+        </w:rPr>
+        <w:t xml:space="preserve">shows what </w:t>
+      </w:r>
+      <w:r>
+        <w:rPr>
+          <w:lang w:val="en-US"/>
+        </w:rPr>
+        <w:t>will change when merge side to master)</w:t>
+      </w:r>
+    </w:p>
+    <w:p>
+      <w:pPr>
+        <w:pStyle w:val="ListParagraph"/>
+        <w:numPr>
+          <w:ilvl w:val="1"/>
+          <w:numId w:val="1"/>
+        </w:numPr>
+        <w:rPr>
+          <w:lang w:val="en-US"/>
+        </w:rPr>
+      </w:pPr>
+      <w:r>
+        <w:rPr>
+          <w:b/>
+          <w:bCs/>
+          <w:color w:val="4472C4" w:themeColor="accent1"/>
+          <w:lang w:val="en-US"/>
+        </w:rPr>
+        <w:t xml:space="preserve">git merge </w:t>
+      </w:r>
+      <w:proofErr w:type="spellStart"/>
+      <w:r>
+        <w:rPr>
+          <w:b/>
+          <w:bCs/>
+          <w:color w:val="4472C4" w:themeColor="accent1"/>
+          <w:lang w:val="en-US"/>
+        </w:rPr>
+        <w:t>master_branch</w:t>
+      </w:r>
+      <w:proofErr w:type="spellEnd"/>
       <w:r>
         <w:rPr>
           <w:lang w:val="en-US"/>
@@ -2225,13 +2810,63 @@
         <w:rPr>
           <w:lang w:val="en-US"/>
         </w:rPr>
-        <w:t xml:space="preserve">(shows what </w:t>
-      </w:r>
-      <w:r>
-        <w:rPr>
-          <w:lang w:val="en-US"/>
-        </w:rPr>
-        <w:t>will change when merge side to master)</w:t>
+        <w:br/>
+      </w:r>
+      <w:r>
+        <w:rPr>
+          <w:lang w:val="en-US"/>
+        </w:rPr>
+        <w:t xml:space="preserve">(from the master we merge the </w:t>
+      </w:r>
+      <w:proofErr w:type="spellStart"/>
+      <w:r>
+        <w:rPr>
+          <w:lang w:val="en-US"/>
+        </w:rPr>
+        <w:t>side_</w:t>
+      </w:r>
+      <w:r>
+        <w:rPr>
+          <w:lang w:val="en-US"/>
+        </w:rPr>
+        <w:t>branch</w:t>
+      </w:r>
+      <w:proofErr w:type="spellEnd"/>
+      <w:r>
+        <w:rPr>
+          <w:lang w:val="en-US"/>
+        </w:rPr>
+        <w:t xml:space="preserve">, </w:t>
+      </w:r>
+      <w:r>
+        <w:rPr>
+          <w:lang w:val="en-US"/>
+        </w:rPr>
+        <w:t xml:space="preserve">ff </w:t>
+      </w:r>
+      <w:r>
+        <w:rPr>
+          <w:lang w:val="en-US"/>
+        </w:rPr>
+        <w:t xml:space="preserve">merge </w:t>
+      </w:r>
+      <w:r>
+        <w:rPr>
+          <w:lang w:val="en-US"/>
+        </w:rPr>
+        <w:t>since h</w:t>
+      </w:r>
+      <w:r>
+        <w:rPr>
+          <w:lang w:val="en-US"/>
+        </w:rPr>
+        <w:t>aving direct path</w:t>
+      </w:r>
+      <w:r>
+        <w:rPr>
+          <w:lang w:val="en-US"/>
+        </w:rPr>
+        <w:t>)</w:t>
       </w:r>
     </w:p>
     <w:p>
@@ -2252,246 +2887,245 @@
           <w:color w:val="4472C4" w:themeColor="accent1"/>
           <w:lang w:val="en-US"/>
         </w:rPr>
-        <w:t>git merge master_branch</w:t>
-      </w:r>
+        <w:t xml:space="preserve">git branch </w:t>
+      </w:r>
+      <w:r>
+        <w:rPr>
+          <w:b/>
+          <w:bCs/>
+          <w:color w:val="4472C4" w:themeColor="accent1"/>
+          <w:lang w:val="en-US"/>
+        </w:rPr>
+        <w:t>--</w:t>
+      </w:r>
+      <w:r>
+        <w:rPr>
+          <w:b/>
+          <w:bCs/>
+          <w:color w:val="4472C4" w:themeColor="accent1"/>
+          <w:lang w:val="en-US"/>
+        </w:rPr>
+        <w:t>merged</w:t>
+      </w:r>
+      <w:r>
+        <w:rPr>
+          <w:lang w:val="en-US"/>
+        </w:rPr>
+        <w:t xml:space="preserve"> </w:t>
+      </w:r>
+      <w:proofErr w:type="gramStart"/>
+      <w:r>
+        <w:rPr>
+          <w:lang w:val="en-US"/>
+        </w:rPr>
+        <w:t xml:space="preserve">   (</w:t>
+      </w:r>
+      <w:proofErr w:type="gramEnd"/>
+      <w:r>
+        <w:rPr>
+          <w:lang w:val="en-US"/>
+        </w:rPr>
+        <w:t xml:space="preserve">shows </w:t>
+      </w:r>
+      <w:r>
+        <w:rPr>
+          <w:lang w:val="en-US"/>
+        </w:rPr>
+        <w:t xml:space="preserve">which </w:t>
+      </w:r>
+      <w:r>
+        <w:rPr>
+          <w:lang w:val="en-US"/>
+        </w:rPr>
+        <w:t>branches</w:t>
+      </w:r>
+      <w:r>
+        <w:rPr>
+          <w:lang w:val="en-US"/>
+        </w:rPr>
+        <w:t xml:space="preserve"> </w:t>
+      </w:r>
+      <w:r>
+        <w:rPr>
+          <w:lang w:val="en-US"/>
+        </w:rPr>
+        <w:t>merged to the branch we’re on)</w:t>
+      </w:r>
+    </w:p>
+    <w:p>
+      <w:pPr>
+        <w:pStyle w:val="ListParagraph"/>
+        <w:numPr>
+          <w:ilvl w:val="1"/>
+          <w:numId w:val="1"/>
+        </w:numPr>
+        <w:rPr>
+          <w:lang w:val="en-US"/>
+        </w:rPr>
+      </w:pPr>
+      <w:r>
+        <w:rPr>
+          <w:b/>
+          <w:bCs/>
+          <w:color w:val="4472C4" w:themeColor="accent1"/>
+          <w:lang w:val="en-US"/>
+        </w:rPr>
+        <w:t xml:space="preserve">git branch -d </w:t>
+      </w:r>
+      <w:proofErr w:type="spellStart"/>
+      <w:r>
+        <w:rPr>
+          <w:b/>
+          <w:bCs/>
+          <w:color w:val="4472C4" w:themeColor="accent1"/>
+          <w:lang w:val="en-US"/>
+        </w:rPr>
+        <w:t>side_branch</w:t>
+      </w:r>
+      <w:proofErr w:type="spellEnd"/>
+      <w:r>
+        <w:rPr>
+          <w:lang w:val="en-US"/>
+        </w:rPr>
+        <w:t xml:space="preserve"> </w:t>
+      </w:r>
+      <w:r>
+        <w:rPr>
+          <w:lang w:val="en-US"/>
+        </w:rPr>
+        <w:br/>
+        <w:t xml:space="preserve">                       </w:t>
+      </w:r>
+      <w:proofErr w:type="gramStart"/>
+      <w:r>
+        <w:rPr>
+          <w:lang w:val="en-US"/>
+        </w:rPr>
+        <w:t xml:space="preserve">   (</w:t>
+      </w:r>
+      <w:proofErr w:type="gramEnd"/>
+      <w:r>
+        <w:rPr>
+          <w:lang w:val="en-US"/>
+        </w:rPr>
+        <w:t xml:space="preserve">after the above </w:t>
+      </w:r>
+      <w:proofErr w:type="spellStart"/>
+      <w:r>
+        <w:rPr>
+          <w:lang w:val="en-US"/>
+        </w:rPr>
+        <w:t>cmd</w:t>
+      </w:r>
+      <w:proofErr w:type="spellEnd"/>
+      <w:r>
+        <w:rPr>
+          <w:lang w:val="en-US"/>
+        </w:rPr>
+        <w:t xml:space="preserve"> we ca</w:t>
+      </w:r>
+      <w:r>
+        <w:rPr>
+          <w:lang w:val="en-US"/>
+        </w:rPr>
+        <w:t>n</w:t>
+      </w:r>
+      <w:r>
+        <w:rPr>
+          <w:lang w:val="en-US"/>
+        </w:rPr>
+        <w:t xml:space="preserve"> safely delete the </w:t>
+      </w:r>
+      <w:r>
+        <w:rPr>
+          <w:lang w:val="en-US"/>
+        </w:rPr>
+        <w:t>‘</w:t>
+      </w:r>
+      <w:proofErr w:type="spellStart"/>
+      <w:r>
+        <w:rPr>
+          <w:lang w:val="en-US"/>
+        </w:rPr>
+        <w:t>side_branch</w:t>
+      </w:r>
+      <w:proofErr w:type="spellEnd"/>
+      <w:r>
+        <w:rPr>
+          <w:lang w:val="en-US"/>
+        </w:rPr>
+        <w:t>’</w:t>
+      </w:r>
+      <w:r>
+        <w:rPr>
+          <w:lang w:val="en-US"/>
+        </w:rPr>
+        <w:t>)</w:t>
+      </w:r>
+    </w:p>
+    <w:p>
+      <w:pPr>
+        <w:pStyle w:val="ListParagraph"/>
+        <w:numPr>
+          <w:ilvl w:val="1"/>
+          <w:numId w:val="1"/>
+        </w:numPr>
+        <w:rPr>
+          <w:lang w:val="en-US"/>
+        </w:rPr>
+      </w:pPr>
+      <w:r>
+        <w:rPr>
+          <w:b/>
+          <w:bCs/>
+          <w:color w:val="4472C4" w:themeColor="accent1"/>
+          <w:lang w:val="en-US"/>
+        </w:rPr>
+        <w:t>git branch -</w:t>
+      </w:r>
+      <w:r>
+        <w:rPr>
+          <w:b/>
+          <w:bCs/>
+          <w:color w:val="4472C4" w:themeColor="accent1"/>
+          <w:lang w:val="en-US"/>
+        </w:rPr>
+        <w:t>D</w:t>
+      </w:r>
+      <w:r>
+        <w:rPr>
+          <w:b/>
+          <w:bCs/>
+          <w:color w:val="4472C4" w:themeColor="accent1"/>
+          <w:lang w:val="en-US"/>
+        </w:rPr>
+        <w:t xml:space="preserve"> </w:t>
+      </w:r>
+      <w:proofErr w:type="spellStart"/>
+      <w:r>
+        <w:rPr>
+          <w:b/>
+          <w:bCs/>
+          <w:color w:val="4472C4" w:themeColor="accent1"/>
+          <w:lang w:val="en-US"/>
+        </w:rPr>
+        <w:t>side_branch</w:t>
+      </w:r>
+      <w:proofErr w:type="spellEnd"/>
       <w:r>
         <w:rPr>
           <w:lang w:val="en-US"/>
         </w:rPr>
         <w:t xml:space="preserve">    </w:t>
       </w:r>
-      <w:r>
-        <w:rPr>
-          <w:lang w:val="en-US"/>
-        </w:rPr>
-        <w:br/>
-      </w:r>
-      <w:r>
-        <w:rPr>
-          <w:lang w:val="en-US"/>
-        </w:rPr>
-        <w:t>(from the master we merge the side_</w:t>
-      </w:r>
-      <w:r>
-        <w:rPr>
-          <w:lang w:val="en-US"/>
-        </w:rPr>
-        <w:t>branch</w:t>
-      </w:r>
-      <w:r>
-        <w:rPr>
-          <w:lang w:val="en-US"/>
-        </w:rPr>
-        <w:t xml:space="preserve">, </w:t>
-      </w:r>
-      <w:r>
-        <w:rPr>
-          <w:lang w:val="en-US"/>
-        </w:rPr>
-        <w:t xml:space="preserve">ff </w:t>
-      </w:r>
-      <w:r>
-        <w:rPr>
-          <w:lang w:val="en-US"/>
-        </w:rPr>
-        <w:t xml:space="preserve">merge </w:t>
-      </w:r>
-      <w:r>
-        <w:rPr>
-          <w:lang w:val="en-US"/>
-        </w:rPr>
-        <w:t>since h</w:t>
-      </w:r>
-      <w:r>
-        <w:rPr>
-          <w:lang w:val="en-US"/>
-        </w:rPr>
-        <w:t>aving direct path</w:t>
-      </w:r>
-      <w:r>
-        <w:rPr>
-          <w:lang w:val="en-US"/>
-        </w:rPr>
-        <w:t>)</w:t>
-      </w:r>
-    </w:p>
-    <w:p>
-      <w:pPr>
-        <w:pStyle w:val="ListParagraph"/>
-        <w:numPr>
-          <w:ilvl w:val="1"/>
-          <w:numId w:val="1"/>
-        </w:numPr>
-        <w:rPr>
-          <w:lang w:val="en-US"/>
-        </w:rPr>
-      </w:pPr>
-      <w:r>
-        <w:rPr>
-          <w:b/>
-          <w:bCs/>
-          <w:color w:val="4472C4" w:themeColor="accent1"/>
-          <w:lang w:val="en-US"/>
-        </w:rPr>
-        <w:t xml:space="preserve">git branch </w:t>
-      </w:r>
-      <w:r>
-        <w:rPr>
-          <w:b/>
-          <w:bCs/>
-          <w:color w:val="4472C4" w:themeColor="accent1"/>
-          <w:lang w:val="en-US"/>
-        </w:rPr>
-        <w:t>--</w:t>
-      </w:r>
-      <w:r>
-        <w:rPr>
-          <w:b/>
-          <w:bCs/>
-          <w:color w:val="4472C4" w:themeColor="accent1"/>
-          <w:lang w:val="en-US"/>
-        </w:rPr>
-        <w:t>merged</w:t>
-      </w:r>
-      <w:r>
-        <w:rPr>
-          <w:lang w:val="en-US"/>
-        </w:rPr>
-        <w:t xml:space="preserve">    (shows </w:t>
-      </w:r>
-      <w:r>
-        <w:rPr>
-          <w:lang w:val="en-US"/>
-        </w:rPr>
-        <w:t xml:space="preserve">which </w:t>
-      </w:r>
-      <w:r>
-        <w:rPr>
-          <w:lang w:val="en-US"/>
-        </w:rPr>
-        <w:t>branches</w:t>
-      </w:r>
-      <w:r>
-        <w:rPr>
-          <w:lang w:val="en-US"/>
-        </w:rPr>
-        <w:t xml:space="preserve"> </w:t>
-      </w:r>
-      <w:r>
-        <w:rPr>
-          <w:lang w:val="en-US"/>
-        </w:rPr>
-        <w:t>merged to the branch we’re on)</w:t>
-      </w:r>
-    </w:p>
-    <w:p>
-      <w:pPr>
-        <w:pStyle w:val="ListParagraph"/>
-        <w:numPr>
-          <w:ilvl w:val="1"/>
-          <w:numId w:val="1"/>
-        </w:numPr>
-        <w:rPr>
-          <w:lang w:val="en-US"/>
-        </w:rPr>
-      </w:pPr>
-      <w:r>
-        <w:rPr>
-          <w:b/>
-          <w:bCs/>
-          <w:color w:val="4472C4" w:themeColor="accent1"/>
-          <w:lang w:val="en-US"/>
-        </w:rPr>
-        <w:t>git branch -d side_branch</w:t>
-      </w:r>
-      <w:r>
-        <w:rPr>
-          <w:lang w:val="en-US"/>
-        </w:rPr>
-        <w:t xml:space="preserve"> </w:t>
-      </w:r>
-      <w:r>
-        <w:rPr>
-          <w:lang w:val="en-US"/>
-        </w:rPr>
-        <w:br/>
-        <w:t xml:space="preserve">                          (</w:t>
-      </w:r>
-      <w:r>
-        <w:rPr>
-          <w:lang w:val="en-US"/>
-        </w:rPr>
-        <w:t>after the above cmd we ca</w:t>
-      </w:r>
-      <w:r>
-        <w:rPr>
-          <w:lang w:val="en-US"/>
-        </w:rPr>
-        <w:t>n</w:t>
-      </w:r>
-      <w:r>
-        <w:rPr>
-          <w:lang w:val="en-US"/>
-        </w:rPr>
-        <w:t xml:space="preserve"> safely delete the </w:t>
-      </w:r>
-      <w:r>
-        <w:rPr>
-          <w:lang w:val="en-US"/>
-        </w:rPr>
-        <w:t>‘side_branch’</w:t>
-      </w:r>
-      <w:r>
-        <w:rPr>
-          <w:lang w:val="en-US"/>
-        </w:rPr>
-        <w:t>)</w:t>
-      </w:r>
-    </w:p>
-    <w:p>
-      <w:pPr>
-        <w:pStyle w:val="ListParagraph"/>
-        <w:numPr>
-          <w:ilvl w:val="1"/>
-          <w:numId w:val="1"/>
-        </w:numPr>
-        <w:rPr>
-          <w:lang w:val="en-US"/>
-        </w:rPr>
-      </w:pPr>
-      <w:r>
-        <w:rPr>
-          <w:b/>
-          <w:bCs/>
-          <w:color w:val="4472C4" w:themeColor="accent1"/>
-          <w:lang w:val="en-US"/>
-        </w:rPr>
-        <w:t>git branch -</w:t>
-      </w:r>
-      <w:r>
-        <w:rPr>
-          <w:b/>
-          <w:bCs/>
-          <w:color w:val="4472C4" w:themeColor="accent1"/>
-          <w:lang w:val="en-US"/>
-        </w:rPr>
-        <w:t>D</w:t>
-      </w:r>
-      <w:r>
-        <w:rPr>
-          <w:b/>
-          <w:bCs/>
-          <w:color w:val="4472C4" w:themeColor="accent1"/>
-          <w:lang w:val="en-US"/>
-        </w:rPr>
-        <w:t xml:space="preserve"> side_branch</w:t>
-      </w:r>
-      <w:r>
-        <w:rPr>
-          <w:lang w:val="en-US"/>
-        </w:rPr>
-        <w:t xml:space="preserve">       (</w:t>
-      </w:r>
+      <w:proofErr w:type="gramStart"/>
+      <w:r>
+        <w:rPr>
+          <w:lang w:val="en-US"/>
+        </w:rPr>
+        <w:t xml:space="preserve">   (</w:t>
+      </w:r>
+      <w:proofErr w:type="gramEnd"/>
       <w:r>
         <w:rPr>
           <w:lang w:val="en-US"/>
@@ -2588,7 +3222,25 @@
           <w:bCs/>
           <w:lang w:val="en-US"/>
         </w:rPr>
-        <w:t>Working with a clone from remote git repo:</w:t>
+        <w:t xml:space="preserve">Working with a clone from remote </w:t>
+      </w:r>
+      <w:proofErr w:type="spellStart"/>
+      <w:r>
+        <w:rPr>
+          <w:b/>
+          <w:bCs/>
+          <w:lang w:val="en-US"/>
+        </w:rPr>
+        <w:t>git</w:t>
+      </w:r>
+      <w:proofErr w:type="spellEnd"/>
+      <w:r>
+        <w:rPr>
+          <w:b/>
+          <w:bCs/>
+          <w:lang w:val="en-US"/>
+        </w:rPr>
+        <w:t xml:space="preserve"> repo:</w:t>
       </w:r>
     </w:p>
     <w:p>
@@ -2656,13 +3308,58 @@
           <w:lang w:val="en-US"/>
         </w:rPr>
         <w:br/>
-        <w:t xml:space="preserve">                            </w:t>
-      </w:r>
-      <w:r>
-        <w:rPr>
-          <w:lang w:val="en-US"/>
-        </w:rPr>
-        <w:t>(get you repo to other user or other folder of yours</w:t>
+        <w:t xml:space="preserve">                         </w:t>
+      </w:r>
+      <w:proofErr w:type="gramStart"/>
+      <w:r>
+        <w:rPr>
+          <w:b/>
+          <w:bCs/>
+          <w:color w:val="4472C4" w:themeColor="accent1"/>
+          <w:lang w:val="en-US"/>
+        </w:rPr>
+        <w:t xml:space="preserve">   </w:t>
+      </w:r>
+      <w:r>
+        <w:rPr>
+          <w:lang w:val="en-US"/>
+        </w:rPr>
+        <w:t>(</w:t>
+      </w:r>
+      <w:proofErr w:type="gramEnd"/>
+      <w:r>
+        <w:rPr>
+          <w:lang w:val="en-US"/>
+        </w:rPr>
+        <w:t xml:space="preserve">get you repo to </w:t>
+      </w:r>
+      <w:proofErr w:type="gramStart"/>
+      <w:r>
+        <w:rPr>
+          <w:lang w:val="en-US"/>
+        </w:rPr>
+        <w:t>other</w:t>
+      </w:r>
+      <w:proofErr w:type="gramEnd"/>
+      <w:r>
+        <w:rPr>
+          <w:lang w:val="en-US"/>
+        </w:rPr>
+        <w:t xml:space="preserve"> user or </w:t>
+      </w:r>
+      <w:proofErr w:type="gramStart"/>
+      <w:r>
+        <w:rPr>
+          <w:lang w:val="en-US"/>
+        </w:rPr>
+        <w:t>other</w:t>
+      </w:r>
+      <w:proofErr w:type="gramEnd"/>
+      <w:r>
+        <w:rPr>
+          <w:lang w:val="en-US"/>
+        </w:rPr>
+        <w:t xml:space="preserve"> folder of yours</w:t>
       </w:r>
       <w:r>
         <w:rPr>
@@ -2752,6 +3449,7 @@
           <w:color w:val="4472C4" w:themeColor="accent1"/>
           <w:lang w:val="en-US"/>
         </w:rPr>
+        <w:lastRenderedPageBreak/>
         <w:t>git status</w:t>
       </w:r>
       <w:r>
@@ -2817,13 +3515,27 @@
         <w:rPr>
           <w:lang w:val="en-US"/>
         </w:rPr>
-        <w:t xml:space="preserve">     </w:t>
-      </w:r>
-      <w:r>
-        <w:rPr>
-          <w:lang w:val="en-US"/>
-        </w:rPr>
-        <w:t>(quickly see changes</w:t>
+        <w:t xml:space="preserve">  </w:t>
+      </w:r>
+      <w:proofErr w:type="gramStart"/>
+      <w:r>
+        <w:rPr>
+          <w:lang w:val="en-US"/>
+        </w:rPr>
+        <w:t xml:space="preserve">   </w:t>
+      </w:r>
+      <w:r>
+        <w:rPr>
+          <w:lang w:val="en-US"/>
+        </w:rPr>
+        <w:t>(</w:t>
+      </w:r>
+      <w:proofErr w:type="gramEnd"/>
+      <w:r>
+        <w:rPr>
+          <w:lang w:val="en-US"/>
+        </w:rPr>
+        <w:t>quickly see changes</w:t>
       </w:r>
       <w:r>
         <w:rPr>
@@ -2927,7 +3639,21 @@
         <w:rPr>
           <w:lang w:val="en-US"/>
         </w:rPr>
-        <w:t xml:space="preserve"> (if you pull and wants to ignore local non committed changes</w:t>
+        <w:t xml:space="preserve"> (if you pull and </w:t>
+      </w:r>
+      <w:proofErr w:type="gramStart"/>
+      <w:r>
+        <w:rPr>
+          <w:lang w:val="en-US"/>
+        </w:rPr>
+        <w:t>wants</w:t>
+      </w:r>
+      <w:proofErr w:type="gramEnd"/>
+      <w:r>
+        <w:rPr>
+          <w:lang w:val="en-US"/>
+        </w:rPr>
+        <w:t xml:space="preserve"> to ignore local non committed changes</w:t>
       </w:r>
       <w:r>
         <w:rPr>
@@ -2980,14 +3706,29 @@
           <w:bCs/>
           <w:color w:val="4472C4" w:themeColor="accent1"/>
         </w:rPr>
-        <w:lastRenderedPageBreak/>
-        <w:t xml:space="preserve">git reset --hard </w:t>
-      </w:r>
-      <w:r>
-        <w:rPr>
-          <w:lang w:val="en-US"/>
-        </w:rPr>
-        <w:t xml:space="preserve"> (discarding local changes - such as stashed)</w:t>
+        <w:t>git reset --</w:t>
+      </w:r>
+      <w:proofErr w:type="gramStart"/>
+      <w:r>
+        <w:rPr>
+          <w:b/>
+          <w:bCs/>
+          <w:color w:val="4472C4" w:themeColor="accent1"/>
+        </w:rPr>
+        <w:t xml:space="preserve">hard </w:t>
+      </w:r>
+      <w:r>
+        <w:rPr>
+          <w:lang w:val="en-US"/>
+        </w:rPr>
+        <w:t xml:space="preserve"> (</w:t>
+      </w:r>
+      <w:proofErr w:type="gramEnd"/>
+      <w:r>
+        <w:rPr>
+          <w:lang w:val="en-US"/>
+        </w:rPr>
+        <w:t>discarding local changes - such as stashed)</w:t>
       </w:r>
     </w:p>
     <w:p>
@@ -3007,8 +3748,18 @@
           <w:bCs/>
           <w:color w:val="4472C4" w:themeColor="accent1"/>
         </w:rPr>
-        <w:t>git clean -fd</w:t>
-      </w:r>
+        <w:t>git clean -</w:t>
+      </w:r>
+      <w:proofErr w:type="spellStart"/>
+      <w:r>
+        <w:rPr>
+          <w:b/>
+          <w:bCs/>
+          <w:color w:val="4472C4" w:themeColor="accent1"/>
+        </w:rPr>
+        <w:t>fd</w:t>
+      </w:r>
+      <w:proofErr w:type="spellEnd"/>
       <w:r>
         <w:rPr>
           <w:b/>
@@ -3120,8 +3871,18 @@
           <w:bCs/>
           <w:color w:val="4472C4" w:themeColor="accent1"/>
         </w:rPr>
-        <w:t>git rm -r --cached .</w:t>
-      </w:r>
+        <w:t>git rm -r --</w:t>
+      </w:r>
+      <w:proofErr w:type="gramStart"/>
+      <w:r>
+        <w:rPr>
+          <w:b/>
+          <w:bCs/>
+          <w:color w:val="4472C4" w:themeColor="accent1"/>
+        </w:rPr>
+        <w:t>cached .</w:t>
+      </w:r>
+      <w:proofErr w:type="gramEnd"/>
     </w:p>
     <w:p>
       <w:pPr>
@@ -3140,8 +3901,18 @@
           <w:bCs/>
           <w:color w:val="4472C4" w:themeColor="accent1"/>
         </w:rPr>
-        <w:t>git add .</w:t>
-      </w:r>
+        <w:t xml:space="preserve">git </w:t>
+      </w:r>
+      <w:proofErr w:type="gramStart"/>
+      <w:r>
+        <w:rPr>
+          <w:b/>
+          <w:bCs/>
+          <w:color w:val="4472C4" w:themeColor="accent1"/>
+        </w:rPr>
+        <w:t>add .</w:t>
+      </w:r>
+      <w:proofErr w:type="gramEnd"/>
       <w:r>
         <w:rPr>
           <w:lang w:val="en-US"/>
@@ -3294,7 +4065,17 @@
           <w:color w:val="4472C4" w:themeColor="accent1"/>
           <w:lang w:val="en-US"/>
         </w:rPr>
-        <w:t xml:space="preserve">merge  </w:t>
+        <w:t>merge</w:t>
+      </w:r>
+      <w:proofErr w:type="gramStart"/>
+      <w:r>
+        <w:rPr>
+          <w:b/>
+          <w:bCs/>
+          <w:color w:val="4472C4" w:themeColor="accent1"/>
+          <w:lang w:val="en-US"/>
+        </w:rPr>
+        <w:t xml:space="preserve">  </w:t>
       </w:r>
       <w:r>
         <w:rPr>
@@ -3311,6 +4092,7 @@
         </w:rPr>
         <w:t>(</w:t>
       </w:r>
+      <w:proofErr w:type="gramEnd"/>
       <w:r>
         <w:rPr>
           <w:lang w:val="en-US"/>
@@ -3381,13 +4163,30 @@
           <w:color w:val="4472C4" w:themeColor="accent1"/>
           <w:lang w:val="en-US"/>
         </w:rPr>
-        <w:t xml:space="preserve">hard HEAD  </w:t>
-      </w:r>
-      <w:r>
-        <w:rPr>
-          <w:lang w:val="en-US"/>
-        </w:rPr>
-        <w:t>(force action to discard all changes since last commit)</w:t>
+        <w:t xml:space="preserve">hard </w:t>
+      </w:r>
+      <w:proofErr w:type="gramStart"/>
+      <w:r>
+        <w:rPr>
+          <w:b/>
+          <w:bCs/>
+          <w:color w:val="4472C4" w:themeColor="accent1"/>
+          <w:lang w:val="en-US"/>
+        </w:rPr>
+        <w:t xml:space="preserve">HEAD  </w:t>
+      </w:r>
+      <w:r>
+        <w:rPr>
+          <w:lang w:val="en-US"/>
+        </w:rPr>
+        <w:t>(</w:t>
+      </w:r>
+      <w:proofErr w:type="gramEnd"/>
+      <w:r>
+        <w:rPr>
+          <w:lang w:val="en-US"/>
+        </w:rPr>
+        <w:t>force action to discard all changes since last commit)</w:t>
       </w:r>
       <w:r>
         <w:rPr>
@@ -3417,8 +4216,19 @@
           <w:color w:val="4472C4" w:themeColor="accent1"/>
           <w:lang w:val="en-US"/>
         </w:rPr>
-        <w:t xml:space="preserve">git checkout main [or master]   </w:t>
-      </w:r>
+        <w:t xml:space="preserve">git checkout main [or </w:t>
+      </w:r>
+      <w:proofErr w:type="gramStart"/>
+      <w:r>
+        <w:rPr>
+          <w:b/>
+          <w:bCs/>
+          <w:color w:val="4472C4" w:themeColor="accent1"/>
+          <w:lang w:val="en-US"/>
+        </w:rPr>
+        <w:t xml:space="preserve">master]   </w:t>
+      </w:r>
+      <w:proofErr w:type="gramEnd"/>
       <w:r>
         <w:rPr>
           <w:lang w:val="en-US"/>
@@ -3454,6 +4264,7 @@
         </w:rPr>
         <w:t>git clean -n</w:t>
       </w:r>
+      <w:proofErr w:type="gramStart"/>
       <w:r>
         <w:rPr>
           <w:b/>
@@ -3476,7 +4287,28 @@
         <w:rPr>
           <w:lang w:val="en-US"/>
         </w:rPr>
-        <w:t>(safe step: If still have untracked files, this cmd will clean it – vs.)</w:t>
+        <w:t>(</w:t>
+      </w:r>
+      <w:proofErr w:type="gramEnd"/>
+      <w:r>
+        <w:rPr>
+          <w:lang w:val="en-US"/>
+        </w:rPr>
+        <w:t xml:space="preserve">safe step: If still have untracked files, this </w:t>
+      </w:r>
+      <w:proofErr w:type="spellStart"/>
+      <w:r>
+        <w:rPr>
+          <w:lang w:val="en-US"/>
+        </w:rPr>
+        <w:t>cmd</w:t>
+      </w:r>
+      <w:proofErr w:type="spellEnd"/>
+      <w:r>
+        <w:rPr>
+          <w:lang w:val="en-US"/>
+        </w:rPr>
+        <w:t xml:space="preserve"> will clean it – vs.)</w:t>
       </w:r>
     </w:p>
     <w:p>
@@ -3500,13 +4332,44 @@
           <w:color w:val="4472C4" w:themeColor="accent1"/>
           <w:lang w:val="en-US"/>
         </w:rPr>
-        <w:t xml:space="preserve">git clean -f   </w:t>
-      </w:r>
-      <w:r>
-        <w:rPr>
-          <w:lang w:val="en-US"/>
-        </w:rPr>
-        <w:t>(permanent step: If still have untracked files, this cmd will clean it).</w:t>
+        <w:t>git clean -f</w:t>
+      </w:r>
+      <w:proofErr w:type="gramStart"/>
+      <w:r>
+        <w:rPr>
+          <w:b/>
+          <w:bCs/>
+          <w:color w:val="4472C4" w:themeColor="accent1"/>
+          <w:lang w:val="en-US"/>
+        </w:rPr>
+        <w:t xml:space="preserve">   </w:t>
+      </w:r>
+      <w:r>
+        <w:rPr>
+          <w:lang w:val="en-US"/>
+        </w:rPr>
+        <w:t>(</w:t>
+      </w:r>
+      <w:proofErr w:type="gramEnd"/>
+      <w:r>
+        <w:rPr>
+          <w:lang w:val="en-US"/>
+        </w:rPr>
+        <w:t xml:space="preserve">permanent step: If still have untracked files, this </w:t>
+      </w:r>
+      <w:proofErr w:type="spellStart"/>
+      <w:r>
+        <w:rPr>
+          <w:lang w:val="en-US"/>
+        </w:rPr>
+        <w:t>cmd</w:t>
+      </w:r>
+      <w:proofErr w:type="spellEnd"/>
+      <w:r>
+        <w:rPr>
+          <w:lang w:val="en-US"/>
+        </w:rPr>
+        <w:t xml:space="preserve"> will clean it).</w:t>
       </w:r>
     </w:p>
     <w:p>
@@ -3596,13 +4459,44 @@
           <w:color w:val="4472C4" w:themeColor="accent1"/>
           <w:lang w:val="en-US"/>
         </w:rPr>
-        <w:t xml:space="preserve">git push origin --delete &lt;branch-name&gt;  </w:t>
-      </w:r>
-      <w:r>
-        <w:rPr>
-          <w:lang w:val="en-US"/>
-        </w:rPr>
-        <w:t>(to delete the undesired branch from the remote/github repository)</w:t>
+        <w:t>git push origin --delete &lt;branch-name</w:t>
+      </w:r>
+      <w:proofErr w:type="gramStart"/>
+      <w:r>
+        <w:rPr>
+          <w:b/>
+          <w:bCs/>
+          <w:color w:val="4472C4" w:themeColor="accent1"/>
+          <w:lang w:val="en-US"/>
+        </w:rPr>
+        <w:t xml:space="preserve">&gt;  </w:t>
+      </w:r>
+      <w:r>
+        <w:rPr>
+          <w:lang w:val="en-US"/>
+        </w:rPr>
+        <w:t>(</w:t>
+      </w:r>
+      <w:proofErr w:type="gramEnd"/>
+      <w:r>
+        <w:rPr>
+          <w:lang w:val="en-US"/>
+        </w:rPr>
+        <w:t>to delete the undesired branch from the remote/</w:t>
+      </w:r>
+      <w:proofErr w:type="spellStart"/>
+      <w:r>
+        <w:rPr>
+          <w:lang w:val="en-US"/>
+        </w:rPr>
+        <w:t>github</w:t>
+      </w:r>
+      <w:proofErr w:type="spellEnd"/>
+      <w:r>
+        <w:rPr>
+          <w:lang w:val="en-US"/>
+        </w:rPr>
+        <w:t xml:space="preserve"> repository)</w:t>
       </w:r>
       <w:r>
         <w:rPr>
@@ -3708,7 +4602,29 @@
           <w:color w:val="4472C4" w:themeColor="accent1"/>
           <w:lang w:val="en-US"/>
         </w:rPr>
-        <w:t xml:space="preserve">git config --global alias.last </w:t>
+        <w:t xml:space="preserve">git config --global </w:t>
+      </w:r>
+      <w:proofErr w:type="spellStart"/>
+      <w:proofErr w:type="gramStart"/>
+      <w:r>
+        <w:rPr>
+          <w:b/>
+          <w:bCs/>
+          <w:color w:val="4472C4" w:themeColor="accent1"/>
+          <w:lang w:val="en-US"/>
+        </w:rPr>
+        <w:t>alias.last</w:t>
+      </w:r>
+      <w:proofErr w:type="spellEnd"/>
+      <w:proofErr w:type="gramEnd"/>
+      <w:r>
+        <w:rPr>
+          <w:b/>
+          <w:bCs/>
+          <w:color w:val="4472C4" w:themeColor="accent1"/>
+          <w:lang w:val="en-US"/>
+        </w:rPr>
+        <w:t xml:space="preserve"> </w:t>
       </w:r>
       <w:r>
         <w:rPr>
@@ -3726,7 +4642,17 @@
           <w:color w:val="4472C4" w:themeColor="accent1"/>
           <w:lang w:val="en-US"/>
         </w:rPr>
-        <w:t>log -1 HEAD</w:t>
+        <w:t xml:space="preserve">log -1 </w:t>
+      </w:r>
+      <w:proofErr w:type="gramStart"/>
+      <w:r>
+        <w:rPr>
+          <w:b/>
+          <w:bCs/>
+          <w:color w:val="4472C4" w:themeColor="accent1"/>
+          <w:lang w:val="en-US"/>
+        </w:rPr>
+        <w:t>HEAD</w:t>
       </w:r>
       <w:r>
         <w:rPr>
@@ -3743,6 +4669,7 @@
         </w:rPr>
         <w:t xml:space="preserve">  (</w:t>
       </w:r>
+      <w:proofErr w:type="gramEnd"/>
       <w:r>
         <w:rPr>
           <w:lang w:val="en-US"/>
@@ -3809,19 +4736,47 @@
           <w:color w:val="4472C4" w:themeColor="accent1"/>
           <w:lang w:val="en-US"/>
         </w:rPr>
-        <w:t>git config --get alias.[YOUR_ALIAS]</w:t>
-      </w:r>
-      <w:r>
-        <w:rPr>
-          <w:lang w:val="en-US"/>
-        </w:rPr>
-        <w:t xml:space="preserve"> </w:t>
-      </w:r>
-      <w:r>
-        <w:rPr>
-          <w:lang w:val="en-US"/>
-        </w:rPr>
-        <w:t>(for inspecting a specific alias, wheter exists and what aimed to do?)</w:t>
+        <w:t xml:space="preserve">git config --get </w:t>
+      </w:r>
+      <w:proofErr w:type="gramStart"/>
+      <w:r>
+        <w:rPr>
+          <w:b/>
+          <w:bCs/>
+          <w:color w:val="4472C4" w:themeColor="accent1"/>
+          <w:lang w:val="en-US"/>
+        </w:rPr>
+        <w:t>alias.[</w:t>
+      </w:r>
+      <w:proofErr w:type="gramEnd"/>
+      <w:r>
+        <w:rPr>
+          <w:b/>
+          <w:bCs/>
+          <w:color w:val="4472C4" w:themeColor="accent1"/>
+          <w:lang w:val="en-US"/>
+        </w:rPr>
+        <w:t>YOUR_ALIAS]</w:t>
+      </w:r>
+      <w:r>
+        <w:rPr>
+          <w:lang w:val="en-US"/>
+        </w:rPr>
+        <w:t xml:space="preserve"> (for inspecting a specific alias, </w:t>
+      </w:r>
+      <w:proofErr w:type="spellStart"/>
+      <w:r>
+        <w:rPr>
+          <w:lang w:val="en-US"/>
+        </w:rPr>
+        <w:t>wheter</w:t>
+      </w:r>
+      <w:proofErr w:type="spellEnd"/>
+      <w:r>
+        <w:rPr>
+          <w:lang w:val="en-US"/>
+        </w:rPr>
+        <w:t xml:space="preserve"> exists and what aimed to do?)</w:t>
       </w:r>
     </w:p>
     <w:p>
@@ -3842,25 +4797,33 @@
           <w:color w:val="4472C4" w:themeColor="accent1"/>
           <w:lang w:val="en-US"/>
         </w:rPr>
-        <w:t>git config --get-regexp ^alias</w:t>
-      </w:r>
-      <w:r>
-        <w:rPr>
-          <w:lang w:val="en-US"/>
-        </w:rPr>
-        <w:t xml:space="preserve"> (</w:t>
-      </w:r>
-      <w:r>
-        <w:rPr>
-          <w:lang w:val="en-US"/>
-        </w:rPr>
-        <w:t>listing your user defined aliases – entire list</w:t>
-      </w:r>
-      <w:r>
-        <w:rPr>
-          <w:lang w:val="en-US"/>
-        </w:rPr>
-        <w:t>)</w:t>
+        <w:t>git config --get-</w:t>
+      </w:r>
+      <w:proofErr w:type="spellStart"/>
+      <w:r>
+        <w:rPr>
+          <w:b/>
+          <w:bCs/>
+          <w:color w:val="4472C4" w:themeColor="accent1"/>
+          <w:lang w:val="en-US"/>
+        </w:rPr>
+        <w:t>regexp</w:t>
+      </w:r>
+      <w:proofErr w:type="spellEnd"/>
+      <w:r>
+        <w:rPr>
+          <w:b/>
+          <w:bCs/>
+          <w:color w:val="4472C4" w:themeColor="accent1"/>
+          <w:lang w:val="en-US"/>
+        </w:rPr>
+        <w:t xml:space="preserve"> ^alias</w:t>
+      </w:r>
+      <w:r>
+        <w:rPr>
+          <w:lang w:val="en-US"/>
+        </w:rPr>
+        <w:t xml:space="preserve"> (listing your user defined aliases – entire list)</w:t>
       </w:r>
     </w:p>
     <w:p>
@@ -3893,6 +4856,7 @@
         <w:rPr>
           <w:lang w:val="en-US"/>
         </w:rPr>
+        <w:lastRenderedPageBreak/>
         <w:t>Extras</w:t>
       </w:r>
     </w:p>
@@ -3929,24 +4893,299 @@
           <w:iCs/>
           <w:lang w:val="en-US"/>
         </w:rPr>
-        <w:t xml:space="preserve">: </w:t>
-      </w:r>
-      <w:r>
-        <w:rPr>
-          <w:i/>
-          <w:iCs/>
-          <w:lang w:val="en-US"/>
-        </w:rPr>
-        <w:t>https://www.youtube.com/watch?v=aolI_Rz0ZqY&amp;t=437s</w:t>
-      </w:r>
-      <w:r>
-        <w:rPr>
-          <w:i/>
-          <w:iCs/>
+        <w:t>: https://www.youtube.com/watch?v=aolI_Rz0ZqY&amp;t=437s)</w:t>
+      </w:r>
+    </w:p>
+    <w:p>
+      <w:pPr>
+        <w:pStyle w:val="ListParagraph"/>
+        <w:numPr>
+          <w:ilvl w:val="0"/>
+          <w:numId w:val="1"/>
+        </w:numPr>
+        <w:rPr>
+          <w:lang w:val="en-US"/>
+        </w:rPr>
+      </w:pPr>
+      <w:r>
+        <w:rPr>
+          <w:b/>
+          <w:bCs/>
+          <w:color w:val="4472C4" w:themeColor="accent1"/>
+          <w:lang w:val="en-US"/>
+        </w:rPr>
+        <w:t xml:space="preserve">git </w:t>
+      </w:r>
+      <w:r>
+        <w:rPr>
+          <w:b/>
+          <w:bCs/>
+          <w:color w:val="4472C4" w:themeColor="accent1"/>
+          <w:lang w:val="en-US"/>
+        </w:rPr>
+        <w:t>blame [</w:t>
+      </w:r>
+      <w:proofErr w:type="spellStart"/>
+      <w:r>
+        <w:rPr>
+          <w:b/>
+          <w:bCs/>
+          <w:color w:val="4472C4" w:themeColor="accent1"/>
+          <w:lang w:val="en-US"/>
+        </w:rPr>
+        <w:t>file_name</w:t>
+      </w:r>
+      <w:proofErr w:type="spellEnd"/>
+      <w:r>
+        <w:rPr>
+          <w:b/>
+          <w:bCs/>
+          <w:color w:val="4472C4" w:themeColor="accent1"/>
+          <w:lang w:val="en-US"/>
+        </w:rPr>
+        <w:t>]</w:t>
+      </w:r>
+      <w:r>
+        <w:rPr>
+          <w:lang w:val="en-US"/>
+        </w:rPr>
+        <w:t xml:space="preserve"> (</w:t>
+      </w:r>
+      <w:r>
+        <w:rPr>
+          <w:lang w:val="en-US"/>
+        </w:rPr>
+        <w:t>line by lines overview on a file while adding description on the non-</w:t>
+      </w:r>
+      <w:r>
+        <w:rPr>
+          <w:lang w:val="en-US"/>
+        </w:rPr>
+        <w:t>committed</w:t>
+      </w:r>
+      <w:r>
+        <w:rPr>
+          <w:lang w:val="en-US"/>
+        </w:rPr>
+        <w:t xml:space="preserve"> lines).</w:t>
+      </w:r>
+    </w:p>
+    <w:p>
+      <w:pPr>
+        <w:pStyle w:val="ListParagraph"/>
+        <w:numPr>
+          <w:ilvl w:val="0"/>
+          <w:numId w:val="1"/>
+        </w:numPr>
+        <w:rPr>
+          <w:lang w:val="en-US"/>
+        </w:rPr>
+      </w:pPr>
+      <w:r>
+        <w:rPr>
+          <w:b/>
+          <w:bCs/>
+          <w:color w:val="4472C4" w:themeColor="accent1"/>
+          <w:lang w:val="en-US"/>
+        </w:rPr>
+        <w:t xml:space="preserve">git </w:t>
+      </w:r>
+      <w:r>
+        <w:rPr>
+          <w:b/>
+          <w:bCs/>
+          <w:color w:val="4472C4" w:themeColor="accent1"/>
+          <w:lang w:val="en-US"/>
+        </w:rPr>
+        <w:t xml:space="preserve">blame </w:t>
+      </w:r>
+      <w:r>
+        <w:rPr>
+          <w:b/>
+          <w:bCs/>
+          <w:color w:val="4472C4" w:themeColor="accent1"/>
+          <w:lang w:val="en-US"/>
+        </w:rPr>
+        <w:t xml:space="preserve">-L 15,26 </w:t>
+      </w:r>
+      <w:r>
+        <w:rPr>
+          <w:b/>
+          <w:bCs/>
+          <w:color w:val="4472C4" w:themeColor="accent1"/>
+          <w:lang w:val="en-US"/>
+        </w:rPr>
+        <w:t>[</w:t>
+      </w:r>
+      <w:proofErr w:type="spellStart"/>
+      <w:r>
+        <w:rPr>
+          <w:b/>
+          <w:bCs/>
+          <w:color w:val="4472C4" w:themeColor="accent1"/>
+          <w:lang w:val="en-US"/>
+        </w:rPr>
+        <w:t>file_name</w:t>
+      </w:r>
+      <w:proofErr w:type="spellEnd"/>
+      <w:r>
+        <w:rPr>
+          <w:b/>
+          <w:bCs/>
+          <w:color w:val="4472C4" w:themeColor="accent1"/>
+          <w:lang w:val="en-US"/>
+        </w:rPr>
+        <w:t>]</w:t>
+      </w:r>
+      <w:r>
+        <w:rPr>
+          <w:lang w:val="en-US"/>
+        </w:rPr>
+        <w:t xml:space="preserve"> (</w:t>
+      </w:r>
+      <w:r>
+        <w:rPr>
+          <w:lang w:val="en-US"/>
+        </w:rPr>
+        <w:t>same as above, with a slicing option for the lines we want to focus on</w:t>
+      </w:r>
+      <w:r>
+        <w:rPr>
+          <w:lang w:val="en-US"/>
+        </w:rPr>
+        <w:t xml:space="preserve"> -&gt; reminds the functionality of </w:t>
+      </w:r>
+      <w:r>
+        <w:rPr>
+          <w:lang w:val="en-US"/>
+        </w:rPr>
+        <w:t>‘</w:t>
+      </w:r>
+      <w:r>
+        <w:rPr>
+          <w:b/>
+          <w:bCs/>
+          <w:color w:val="4472C4" w:themeColor="accent1"/>
+          <w:lang w:val="en-US"/>
+        </w:rPr>
+        <w:t xml:space="preserve">git diff </w:t>
+      </w:r>
+      <w:r>
+        <w:rPr>
+          <w:b/>
+          <w:bCs/>
+          <w:color w:val="4472C4" w:themeColor="accent1"/>
+          <w:lang w:val="en-US"/>
+        </w:rPr>
+        <w:t>[</w:t>
+      </w:r>
+      <w:proofErr w:type="spellStart"/>
+      <w:r>
+        <w:rPr>
+          <w:b/>
+          <w:bCs/>
+          <w:color w:val="4472C4" w:themeColor="accent1"/>
+          <w:lang w:val="en-US"/>
+        </w:rPr>
+        <w:t>file_name</w:t>
+      </w:r>
+      <w:proofErr w:type="spellEnd"/>
+      <w:r>
+        <w:rPr>
+          <w:b/>
+          <w:bCs/>
+          <w:color w:val="4472C4" w:themeColor="accent1"/>
+          <w:lang w:val="en-US"/>
+        </w:rPr>
+        <w:t>]</w:t>
+      </w:r>
+      <w:r>
+        <w:rPr>
+          <w:b/>
+          <w:bCs/>
+          <w:color w:val="4472C4" w:themeColor="accent1"/>
+          <w:lang w:val="en-US"/>
+        </w:rPr>
+        <w:t>’</w:t>
+      </w:r>
+      <w:r>
+        <w:rPr>
+          <w:lang w:val="en-US"/>
+        </w:rPr>
+        <w:t>.md</w:t>
+      </w:r>
+      <w:r>
+        <w:rPr>
+          <w:lang w:val="en-US"/>
+        </w:rPr>
+        <w:t xml:space="preserve"> by with the option to widen the FOV</w:t>
+      </w:r>
+      <w:r>
+        <w:rPr>
+          <w:lang w:val="en-US"/>
+        </w:rPr>
+        <w:t>).</w:t>
+      </w:r>
+    </w:p>
+    <w:p>
+      <w:pPr>
+        <w:pStyle w:val="ListParagraph"/>
+        <w:numPr>
+          <w:ilvl w:val="0"/>
+          <w:numId w:val="1"/>
+        </w:numPr>
+        <w:rPr>
+          <w:lang w:val="en-US"/>
+        </w:rPr>
+      </w:pPr>
+      <w:r>
+        <w:rPr>
+          <w:b/>
+          <w:bCs/>
+          <w:color w:val="4472C4" w:themeColor="accent1"/>
+          <w:lang w:val="en-US"/>
+        </w:rPr>
+        <w:t xml:space="preserve">git </w:t>
+      </w:r>
+      <w:r>
+        <w:rPr>
+          <w:b/>
+          <w:bCs/>
+          <w:color w:val="4472C4" w:themeColor="accent1"/>
+          <w:lang w:val="en-US"/>
+        </w:rPr>
+        <w:t>blame -w -C -C -C -L 15,26 [FILE_NAME]</w:t>
+      </w:r>
+      <w:r>
+        <w:rPr>
+          <w:lang w:val="en-US"/>
+        </w:rPr>
+        <w:t xml:space="preserve"> (each line has the developer who wrote it and the one to blame as needed – for muti-users project</w:t>
+      </w:r>
+      <w:r>
+        <w:rPr>
+          <w:lang w:val="en-US"/>
+        </w:rPr>
+        <w:t xml:space="preserve">. Also ignoring white spaces and allegedly function/code movement if not affecting the </w:t>
+      </w:r>
+      <w:r>
+        <w:rPr>
+          <w:lang w:val="en-US"/>
+        </w:rPr>
+        <w:t>functionality</w:t>
+      </w:r>
+      <w:r>
+        <w:rPr>
           <w:lang w:val="en-US"/>
         </w:rPr>
         <w:t>)</w:t>
       </w:r>
+      <w:r>
+        <w:rPr>
+          <w:lang w:val="en-US"/>
+        </w:rPr>
+        <w:t>.</w:t>
+      </w:r>
     </w:p>
     <w:p>
       <w:pPr>
@@ -3966,239 +5205,29 @@
           <w:color w:val="4472C4" w:themeColor="accent1"/>
           <w:lang w:val="en-US"/>
         </w:rPr>
-        <w:t xml:space="preserve">git </w:t>
-      </w:r>
-      <w:r>
-        <w:rPr>
-          <w:b/>
-          <w:bCs/>
-          <w:color w:val="4472C4" w:themeColor="accent1"/>
-          <w:lang w:val="en-US"/>
-        </w:rPr>
-        <w:t>blame [file_name]</w:t>
-      </w:r>
-      <w:r>
-        <w:rPr>
-          <w:lang w:val="en-US"/>
-        </w:rPr>
-        <w:t xml:space="preserve"> (</w:t>
-      </w:r>
-      <w:r>
-        <w:rPr>
-          <w:lang w:val="en-US"/>
-        </w:rPr>
-        <w:t>line by lines overview on a file while adding description on the non-</w:t>
-      </w:r>
-      <w:r>
-        <w:rPr>
-          <w:lang w:val="en-US"/>
-        </w:rPr>
-        <w:t>committed</w:t>
-      </w:r>
-      <w:r>
-        <w:rPr>
-          <w:lang w:val="en-US"/>
-        </w:rPr>
-        <w:t xml:space="preserve"> lines).</w:t>
-      </w:r>
-    </w:p>
-    <w:p>
-      <w:pPr>
-        <w:pStyle w:val="ListParagraph"/>
-        <w:numPr>
-          <w:ilvl w:val="0"/>
-          <w:numId w:val="1"/>
-        </w:numPr>
-        <w:rPr>
-          <w:lang w:val="en-US"/>
-        </w:rPr>
-      </w:pPr>
-      <w:r>
-        <w:rPr>
-          <w:b/>
-          <w:bCs/>
-          <w:color w:val="4472C4" w:themeColor="accent1"/>
-          <w:lang w:val="en-US"/>
-        </w:rPr>
-        <w:lastRenderedPageBreak/>
-        <w:t xml:space="preserve">git </w:t>
-      </w:r>
-      <w:r>
-        <w:rPr>
-          <w:b/>
-          <w:bCs/>
-          <w:color w:val="4472C4" w:themeColor="accent1"/>
-          <w:lang w:val="en-US"/>
-        </w:rPr>
-        <w:t xml:space="preserve">blame </w:t>
-      </w:r>
-      <w:r>
-        <w:rPr>
-          <w:b/>
-          <w:bCs/>
-          <w:color w:val="4472C4" w:themeColor="accent1"/>
-          <w:lang w:val="en-US"/>
-        </w:rPr>
-        <w:t xml:space="preserve">-L 15,26 </w:t>
-      </w:r>
-      <w:r>
-        <w:rPr>
-          <w:b/>
-          <w:bCs/>
-          <w:color w:val="4472C4" w:themeColor="accent1"/>
-          <w:lang w:val="en-US"/>
-        </w:rPr>
-        <w:t>[file_name]</w:t>
-      </w:r>
-      <w:r>
-        <w:rPr>
-          <w:lang w:val="en-US"/>
-        </w:rPr>
-        <w:t xml:space="preserve"> (</w:t>
-      </w:r>
-      <w:r>
-        <w:rPr>
-          <w:lang w:val="en-US"/>
-        </w:rPr>
-        <w:t>same as above, with a slicing option for the lines we want to focus on</w:t>
-      </w:r>
-      <w:r>
-        <w:rPr>
-          <w:lang w:val="en-US"/>
-        </w:rPr>
-        <w:t xml:space="preserve"> -&gt; reminds the functionality of </w:t>
-      </w:r>
-      <w:r>
-        <w:rPr>
-          <w:lang w:val="en-US"/>
-        </w:rPr>
-        <w:t>‘</w:t>
-      </w:r>
-      <w:r>
-        <w:rPr>
-          <w:b/>
-          <w:bCs/>
-          <w:color w:val="4472C4" w:themeColor="accent1"/>
-          <w:lang w:val="en-US"/>
-        </w:rPr>
-        <w:t xml:space="preserve">git diff </w:t>
-      </w:r>
-      <w:r>
-        <w:rPr>
-          <w:b/>
-          <w:bCs/>
-          <w:color w:val="4472C4" w:themeColor="accent1"/>
-          <w:lang w:val="en-US"/>
-        </w:rPr>
-        <w:t>[file_name]</w:t>
-      </w:r>
-      <w:r>
-        <w:rPr>
-          <w:b/>
-          <w:bCs/>
-          <w:color w:val="4472C4" w:themeColor="accent1"/>
-          <w:lang w:val="en-US"/>
-        </w:rPr>
-        <w:t>’</w:t>
-      </w:r>
-      <w:r>
-        <w:rPr>
-          <w:lang w:val="en-US"/>
-        </w:rPr>
-        <w:t>.md</w:t>
-      </w:r>
-      <w:r>
-        <w:rPr>
-          <w:lang w:val="en-US"/>
-        </w:rPr>
-        <w:t xml:space="preserve"> by with the option to widen the FOV</w:t>
-      </w:r>
-      <w:r>
-        <w:rPr>
-          <w:lang w:val="en-US"/>
-        </w:rPr>
-        <w:t>).</w:t>
-      </w:r>
-    </w:p>
-    <w:p>
-      <w:pPr>
-        <w:pStyle w:val="ListParagraph"/>
-        <w:numPr>
-          <w:ilvl w:val="0"/>
-          <w:numId w:val="1"/>
-        </w:numPr>
-        <w:rPr>
-          <w:lang w:val="en-US"/>
-        </w:rPr>
-      </w:pPr>
-      <w:r>
-        <w:rPr>
-          <w:b/>
-          <w:bCs/>
-          <w:color w:val="4472C4" w:themeColor="accent1"/>
-          <w:lang w:val="en-US"/>
-        </w:rPr>
-        <w:t xml:space="preserve">git </w:t>
-      </w:r>
-      <w:r>
-        <w:rPr>
-          <w:b/>
-          <w:bCs/>
-          <w:color w:val="4472C4" w:themeColor="accent1"/>
-          <w:lang w:val="en-US"/>
-        </w:rPr>
-        <w:t>blame -w -C -C -C -L 15,26 [FILE_NAME]</w:t>
-      </w:r>
-      <w:r>
-        <w:rPr>
-          <w:lang w:val="en-US"/>
-        </w:rPr>
-        <w:t xml:space="preserve"> (each line has the developer who wrote it and the one to blame as needed – for muti-users project</w:t>
-      </w:r>
-      <w:r>
-        <w:rPr>
-          <w:lang w:val="en-US"/>
-        </w:rPr>
-        <w:t xml:space="preserve">. Also ignoring white spaces and allegedly function/code movement if not affecting the </w:t>
-      </w:r>
-      <w:r>
-        <w:rPr>
-          <w:lang w:val="en-US"/>
-        </w:rPr>
-        <w:t>functionality</w:t>
-      </w:r>
-      <w:r>
-        <w:rPr>
-          <w:lang w:val="en-US"/>
-        </w:rPr>
-        <w:t>)</w:t>
-      </w:r>
-      <w:r>
-        <w:rPr>
-          <w:lang w:val="en-US"/>
-        </w:rPr>
-        <w:t>.</w:t>
-      </w:r>
-    </w:p>
-    <w:p>
-      <w:pPr>
-        <w:pStyle w:val="ListParagraph"/>
-        <w:numPr>
-          <w:ilvl w:val="0"/>
-          <w:numId w:val="1"/>
-        </w:numPr>
-        <w:rPr>
-          <w:lang w:val="en-US"/>
-        </w:rPr>
-      </w:pPr>
-      <w:r>
-        <w:rPr>
-          <w:b/>
-          <w:bCs/>
-          <w:color w:val="4472C4" w:themeColor="accent1"/>
-          <w:lang w:val="en-US"/>
-        </w:rPr>
-        <w:t>git config --global rere.enabled true</w:t>
+        <w:t xml:space="preserve">git config --global </w:t>
+      </w:r>
+      <w:proofErr w:type="spellStart"/>
+      <w:proofErr w:type="gramStart"/>
+      <w:r>
+        <w:rPr>
+          <w:b/>
+          <w:bCs/>
+          <w:color w:val="4472C4" w:themeColor="accent1"/>
+          <w:lang w:val="en-US"/>
+        </w:rPr>
+        <w:t>rere.enabled</w:t>
+      </w:r>
+      <w:proofErr w:type="spellEnd"/>
+      <w:proofErr w:type="gramEnd"/>
+      <w:r>
+        <w:rPr>
+          <w:b/>
+          <w:bCs/>
+          <w:color w:val="4472C4" w:themeColor="accent1"/>
+          <w:lang w:val="en-US"/>
+        </w:rPr>
+        <w:t xml:space="preserve"> true</w:t>
       </w:r>
       <w:r>
         <w:rPr>

</xml_diff>

<commit_message>
updating GIT doc and adding groupby  by itertools
</commit_message>
<xml_diff>
--- a/Tips/GIT Knowhow.docx
+++ b/Tips/GIT Knowhow.docx
@@ -6,8 +6,10 @@
       <w:pPr>
         <w:pStyle w:val="Heading1"/>
         <w:rPr>
-          <w:i/>
-          <w:iCs/>
+          <w:rFonts w:asciiTheme="minorHAnsi" w:eastAsiaTheme="minorHAnsi" w:hAnsiTheme="minorHAnsi" w:cstheme="minorBidi"/>
+          <w:color w:val="auto"/>
+          <w:sz w:val="22"/>
+          <w:szCs w:val="22"/>
           <w:lang w:val="en-US"/>
         </w:rPr>
       </w:pPr>
@@ -23,39 +25,77 @@
         </w:rPr>
         <w:br/>
       </w:r>
-      <w:r>
-        <w:rPr>
-          <w:i/>
-          <w:iCs/>
-          <w:sz w:val="32"/>
-          <w:szCs w:val="32"/>
-          <w:lang w:val="en-US"/>
-        </w:rPr>
-        <w:t xml:space="preserve">(also refer to: </w:t>
+    </w:p>
+    <w:p>
+      <w:pPr>
+        <w:rPr>
+          <w:lang w:val="en-US"/>
+        </w:rPr>
+      </w:pPr>
+      <w:r>
+        <w:rPr>
+          <w:lang w:val="en-US"/>
+        </w:rPr>
+        <w:t>Advanced topics</w:t>
+      </w:r>
+      <w:r>
+        <w:rPr>
+          <w:lang w:val="en-US"/>
+        </w:rPr>
+        <w:t xml:space="preserve">: </w:t>
       </w:r>
       <w:hyperlink r:id="rId5" w:history="1">
         <w:r>
           <w:rPr>
             <w:rStyle w:val="Hyperlink"/>
-            <w:i/>
-            <w:iCs/>
-            <w:sz w:val="32"/>
-            <w:szCs w:val="32"/>
             <w:lang w:val="en-US"/>
           </w:rPr>
-          <w:t>https://youtu.be/lG90LZotrpo?si=Tl3j74FzSJPuzmmB</w:t>
+          <w:t>https://www.youtube.com/watch?v=lG90LZotrpo</w:t>
         </w:r>
       </w:hyperlink>
-      <w:r>
-        <w:rPr>
-          <w:i/>
-          <w:iCs/>
-          <w:sz w:val="32"/>
-          <w:szCs w:val="32"/>
-          <w:lang w:val="en-US"/>
-        </w:rPr>
-        <w:t>)</w:t>
-      </w:r>
+    </w:p>
+    <w:p>
+      <w:pPr>
+        <w:rPr>
+          <w:lang w:val="en-US"/>
+        </w:rPr>
+      </w:pPr>
+      <w:r>
+        <w:rPr>
+          <w:lang w:val="en-US"/>
+        </w:rPr>
+        <w:t xml:space="preserve">Find animated </w:t>
+      </w:r>
+      <w:proofErr w:type="spellStart"/>
+      <w:r>
+        <w:rPr>
+          <w:lang w:val="en-US"/>
+        </w:rPr>
+        <w:t>cheatsheet</w:t>
+      </w:r>
+      <w:proofErr w:type="spellEnd"/>
+      <w:r>
+        <w:rPr>
+          <w:lang w:val="en-US"/>
+        </w:rPr>
+        <w:t xml:space="preserve"> from Alex at: </w:t>
+      </w:r>
+      <w:hyperlink r:id="rId6" w:history="1">
+        <w:r>
+          <w:rPr>
+            <w:rStyle w:val="Hyperlink"/>
+            <w:lang w:val="en-US"/>
+          </w:rPr>
+          <w:t>https://philomatics.com/git-cheatsheet-release</w:t>
+        </w:r>
+      </w:hyperlink>
+    </w:p>
+    <w:p>
+      <w:pPr>
+        <w:rPr>
+          <w:lang w:val="en-US"/>
+        </w:rPr>
+      </w:pPr>
     </w:p>
     <w:p>
       <w:pPr>
@@ -1289,7 +1329,6 @@
         <w:rPr>
           <w:lang w:val="en-US"/>
         </w:rPr>
-        <w:lastRenderedPageBreak/>
         <w:t>Advance</w:t>
       </w:r>
     </w:p>
@@ -3272,7 +3311,7 @@
         </w:rPr>
         <w:t xml:space="preserve">clone </w:t>
       </w:r>
-      <w:hyperlink r:id="rId6" w:history="1">
+      <w:hyperlink r:id="rId7" w:history="1">
         <w:r>
           <w:rPr>
             <w:rStyle w:val="Hyperlink"/>
@@ -3392,6 +3431,7 @@
           <w:color w:val="4472C4" w:themeColor="accent1"/>
           <w:lang w:val="en-US"/>
         </w:rPr>
+        <w:lastRenderedPageBreak/>
         <w:t>git fetch origin</w:t>
       </w:r>
       <w:r>
@@ -3449,7 +3489,6 @@
           <w:color w:val="4472C4" w:themeColor="accent1"/>
           <w:lang w:val="en-US"/>
         </w:rPr>
-        <w:lastRenderedPageBreak/>
         <w:t>git status</w:t>
       </w:r>
       <w:r>
@@ -3961,7 +4000,7 @@
                     </pic:cNvPicPr>
                   </pic:nvPicPr>
                   <pic:blipFill>
-                    <a:blip r:embed="rId7">
+                    <a:blip r:embed="rId8">
                       <a:extLst>
                         <a:ext uri="{28A0092B-C50C-407E-A947-70E740481C1C}">
                           <a14:useLocalDpi xmlns:a14="http://schemas.microsoft.com/office/drawing/2010/main" val="0"/>
@@ -4862,52 +4901,36 @@
       <w:pPr>
         <w:pStyle w:val="Heading2"/>
         <w:rPr>
-          <w:lang w:val="en-US"/>
-        </w:rPr>
-      </w:pPr>
-      <w:r>
-        <w:rPr>
-          <w:lang w:val="en-US"/>
-        </w:rPr>
-        <w:lastRenderedPageBreak/>
-        <w:t>Extras</w:t>
-      </w:r>
-    </w:p>
-    <w:p>
-      <w:pPr>
-        <w:ind w:firstLine="720"/>
-        <w:rPr>
-          <w:i/>
-          <w:iCs/>
-          <w:lang w:val="en-US"/>
-        </w:rPr>
-      </w:pPr>
-      <w:r>
-        <w:rPr>
-          <w:i/>
-          <w:iCs/>
-          <w:lang w:val="en-US"/>
-        </w:rPr>
-        <w:t>(</w:t>
-      </w:r>
-      <w:r>
-        <w:rPr>
-          <w:b/>
-          <w:bCs/>
-          <w:i/>
-          <w:iCs/>
-          <w:lang w:val="en-US"/>
-        </w:rPr>
-        <w:t>lovely tips from</w:t>
-      </w:r>
-      <w:r>
-        <w:rPr>
-          <w:i/>
-          <w:iCs/>
-          <w:lang w:val="en-US"/>
-        </w:rPr>
-        <w:t>: https://www.youtube.com/watch?v=aolI_Rz0ZqY&amp;t=437s)</w:t>
-      </w:r>
+          <w:sz w:val="28"/>
+          <w:szCs w:val="28"/>
+          <w:lang w:val="en-US"/>
+        </w:rPr>
+      </w:pPr>
+      <w:proofErr w:type="spellStart"/>
+      <w:r>
+        <w:rPr>
+          <w:lang w:val="en-US"/>
+        </w:rPr>
+        <w:t>Worktree</w:t>
+      </w:r>
+      <w:proofErr w:type="spellEnd"/>
+      <w:r>
+        <w:rPr>
+          <w:lang w:val="en-US"/>
+        </w:rPr>
+        <w:br/>
+      </w:r>
+      <w:hyperlink r:id="rId9" w:history="1">
+        <w:r>
+          <w:rPr>
+            <w:rStyle w:val="Hyperlink"/>
+            <w:sz w:val="28"/>
+            <w:szCs w:val="28"/>
+            <w:lang w:val="en-US"/>
+          </w:rPr>
+          <w:t>https://www.youtube.com/watch?v=ntM7utSjeVU&amp;t=17s</w:t>
+        </w:r>
+      </w:hyperlink>
     </w:p>
     <w:p>
       <w:pPr>
@@ -4917,6 +4940,8 @@
           <w:numId w:val="1"/>
         </w:numPr>
         <w:rPr>
+          <w:i/>
+          <w:iCs/>
           <w:lang w:val="en-US"/>
         </w:rPr>
       </w:pPr>
@@ -4929,15 +4954,6 @@
         </w:rPr>
         <w:t xml:space="preserve">git </w:t>
       </w:r>
-      <w:r>
-        <w:rPr>
-          <w:b/>
-          <w:bCs/>
-          <w:color w:val="4472C4" w:themeColor="accent1"/>
-          <w:lang w:val="en-US"/>
-        </w:rPr>
-        <w:t>blame [</w:t>
-      </w:r>
       <w:proofErr w:type="spellStart"/>
       <w:r>
         <w:rPr>
@@ -4946,7 +4962,7 @@
           <w:color w:val="4472C4" w:themeColor="accent1"/>
           <w:lang w:val="en-US"/>
         </w:rPr>
-        <w:t>file_name</w:t>
+        <w:t>worktree</w:t>
       </w:r>
       <w:proofErr w:type="spellEnd"/>
       <w:r>
@@ -4956,7 +4972,16 @@
           <w:color w:val="4472C4" w:themeColor="accent1"/>
           <w:lang w:val="en-US"/>
         </w:rPr>
-        <w:t>]</w:t>
+        <w:t xml:space="preserve"> </w:t>
+      </w:r>
+      <w:r>
+        <w:rPr>
+          <w:b/>
+          <w:bCs/>
+          <w:color w:val="4472C4" w:themeColor="accent1"/>
+          <w:lang w:val="en-US"/>
+        </w:rPr>
+        <w:t>list</w:t>
       </w:r>
       <w:r>
         <w:rPr>
@@ -4968,19 +4993,53 @@
         <w:rPr>
           <w:lang w:val="en-US"/>
         </w:rPr>
-        <w:t>line by lines overview on a file while adding description on the non-</w:t>
-      </w:r>
-      <w:r>
-        <w:rPr>
-          <w:lang w:val="en-US"/>
-        </w:rPr>
-        <w:t>committed</w:t>
-      </w:r>
-      <w:r>
-        <w:rPr>
-          <w:lang w:val="en-US"/>
-        </w:rPr>
-        <w:t xml:space="preserve"> lines).</w:t>
+        <w:t xml:space="preserve">gives the list of </w:t>
+      </w:r>
+      <w:proofErr w:type="spellStart"/>
+      <w:r>
+        <w:rPr>
+          <w:lang w:val="en-US"/>
+        </w:rPr>
+        <w:t>worktrees</w:t>
+      </w:r>
+      <w:proofErr w:type="spellEnd"/>
+      <w:r>
+        <w:rPr>
+          <w:lang w:val="en-US"/>
+        </w:rPr>
+        <w:t xml:space="preserve"> / cloned and some maybe altered directories).</w:t>
+      </w:r>
+      <w:r>
+        <w:rPr>
+          <w:lang w:val="en-US"/>
+        </w:rPr>
+        <w:br/>
+      </w:r>
+      <w:r>
+        <w:rPr>
+          <w:i/>
+          <w:iCs/>
+          <w:lang w:val="en-US"/>
+        </w:rPr>
+        <w:t xml:space="preserve">the first in line is the default </w:t>
+      </w:r>
+      <w:proofErr w:type="spellStart"/>
+      <w:r>
+        <w:rPr>
+          <w:i/>
+          <w:iCs/>
+          <w:lang w:val="en-US"/>
+        </w:rPr>
+        <w:t>worktree</w:t>
+      </w:r>
+      <w:proofErr w:type="spellEnd"/>
+      <w:r>
+        <w:rPr>
+          <w:i/>
+          <w:iCs/>
+          <w:lang w:val="en-US"/>
+        </w:rPr>
+        <w:t xml:space="preserve"> – the origin.</w:t>
       </w:r>
     </w:p>
     <w:p>
@@ -4991,6 +5050,8 @@
           <w:numId w:val="1"/>
         </w:numPr>
         <w:rPr>
+          <w:i/>
+          <w:iCs/>
           <w:lang w:val="en-US"/>
         </w:rPr>
       </w:pPr>
@@ -5003,141 +5064,220 @@
         </w:rPr>
         <w:t xml:space="preserve">git </w:t>
       </w:r>
-      <w:r>
-        <w:rPr>
-          <w:b/>
-          <w:bCs/>
-          <w:color w:val="4472C4" w:themeColor="accent1"/>
-          <w:lang w:val="en-US"/>
-        </w:rPr>
-        <w:t xml:space="preserve">blame </w:t>
-      </w:r>
-      <w:r>
-        <w:rPr>
-          <w:b/>
-          <w:bCs/>
-          <w:color w:val="4472C4" w:themeColor="accent1"/>
-          <w:lang w:val="en-US"/>
-        </w:rPr>
-        <w:t xml:space="preserve">-L 15,26 </w:t>
-      </w:r>
-      <w:r>
-        <w:rPr>
-          <w:b/>
-          <w:bCs/>
-          <w:color w:val="4472C4" w:themeColor="accent1"/>
+      <w:proofErr w:type="spellStart"/>
+      <w:r>
+        <w:rPr>
+          <w:b/>
+          <w:bCs/>
+          <w:color w:val="4472C4" w:themeColor="accent1"/>
+          <w:lang w:val="en-US"/>
+        </w:rPr>
+        <w:t>worktree</w:t>
+      </w:r>
+      <w:proofErr w:type="spellEnd"/>
+      <w:r>
+        <w:rPr>
+          <w:b/>
+          <w:bCs/>
+          <w:color w:val="4472C4" w:themeColor="accent1"/>
+          <w:lang w:val="en-US"/>
+        </w:rPr>
+        <w:t xml:space="preserve"> </w:t>
+      </w:r>
+      <w:proofErr w:type="gramStart"/>
+      <w:r>
+        <w:rPr>
+          <w:b/>
+          <w:bCs/>
+          <w:color w:val="4472C4" w:themeColor="accent1"/>
+          <w:lang w:val="en-US"/>
+        </w:rPr>
+        <w:t xml:space="preserve">add </w:t>
+      </w:r>
+      <w:r>
+        <w:rPr>
+          <w:b/>
+          <w:bCs/>
+          <w:color w:val="4472C4" w:themeColor="accent1"/>
+          <w:highlight w:val="yellow"/>
+          <w:lang w:val="en-US"/>
+        </w:rPr>
+        <w:t>.</w:t>
+      </w:r>
+      <w:proofErr w:type="spellStart"/>
+      <w:r>
+        <w:rPr>
+          <w:b/>
+          <w:bCs/>
+          <w:color w:val="4472C4" w:themeColor="accent1"/>
+          <w:highlight w:val="yellow"/>
+          <w:lang w:val="en-US"/>
+        </w:rPr>
+        <w:t>worktree</w:t>
+      </w:r>
+      <w:proofErr w:type="spellEnd"/>
+      <w:proofErr w:type="gramEnd"/>
+      <w:r>
+        <w:rPr>
+          <w:b/>
+          <w:bCs/>
+          <w:color w:val="4472C4" w:themeColor="accent1"/>
+          <w:highlight w:val="yellow"/>
+          <w:lang w:val="en-US"/>
+        </w:rPr>
+        <w:t>\hotfix</w:t>
+      </w:r>
+      <w:r>
+        <w:rPr>
+          <w:b/>
+          <w:bCs/>
+          <w:color w:val="4472C4" w:themeColor="accent1"/>
+          <w:lang w:val="en-US"/>
+        </w:rPr>
+        <w:t xml:space="preserve"> main</w:t>
+      </w:r>
+      <w:proofErr w:type="gramStart"/>
+      <w:r>
+        <w:rPr>
+          <w:b/>
+          <w:bCs/>
+          <w:color w:val="4472C4" w:themeColor="accent1"/>
+          <w:lang w:val="en-US"/>
+        </w:rPr>
+        <w:t xml:space="preserve">   </w:t>
+      </w:r>
+      <w:r>
+        <w:rPr>
+          <w:i/>
+          <w:iCs/>
           <w:lang w:val="en-US"/>
         </w:rPr>
         <w:t>[</w:t>
       </w:r>
+      <w:proofErr w:type="gramEnd"/>
+      <w:r>
+        <w:rPr>
+          <w:i/>
+          <w:iCs/>
+          <w:lang w:val="en-US"/>
+        </w:rPr>
+        <w:t xml:space="preserve">or master] </w:t>
+      </w:r>
+      <w:r>
+        <w:rPr>
+          <w:lang w:val="en-US"/>
+        </w:rPr>
+        <w:br/>
+        <w:t xml:space="preserve">(clone the current project </w:t>
+      </w:r>
+      <w:proofErr w:type="gramStart"/>
+      <w:r>
+        <w:rPr>
+          <w:lang w:val="en-US"/>
+        </w:rPr>
+        <w:t xml:space="preserve">to </w:t>
+      </w:r>
+      <w:r>
+        <w:rPr>
+          <w:highlight w:val="yellow"/>
+          <w:lang w:val="en-US"/>
+        </w:rPr>
+        <w:t>.</w:t>
+      </w:r>
       <w:proofErr w:type="spellStart"/>
       <w:r>
         <w:rPr>
-          <w:b/>
-          <w:bCs/>
-          <w:color w:val="4472C4" w:themeColor="accent1"/>
-          <w:lang w:val="en-US"/>
-        </w:rPr>
-        <w:t>file_name</w:t>
+          <w:highlight w:val="yellow"/>
+          <w:lang w:val="en-US"/>
+        </w:rPr>
+        <w:t>worktree</w:t>
       </w:r>
       <w:proofErr w:type="spellEnd"/>
-      <w:r>
-        <w:rPr>
-          <w:b/>
-          <w:bCs/>
-          <w:color w:val="4472C4" w:themeColor="accent1"/>
-          <w:lang w:val="en-US"/>
-        </w:rPr>
-        <w:t>]</w:t>
-      </w:r>
-      <w:r>
-        <w:rPr>
-          <w:lang w:val="en-US"/>
-        </w:rPr>
-        <w:t xml:space="preserve"> (</w:t>
-      </w:r>
-      <w:r>
-        <w:rPr>
-          <w:lang w:val="en-US"/>
-        </w:rPr>
-        <w:t>same as above, with a slicing option for the lines we want to focus on</w:t>
-      </w:r>
-      <w:r>
-        <w:rPr>
-          <w:lang w:val="en-US"/>
-        </w:rPr>
-        <w:t xml:space="preserve"> -&gt; reminds the functionality of </w:t>
-      </w:r>
-      <w:r>
-        <w:rPr>
-          <w:lang w:val="en-US"/>
-        </w:rPr>
-        <w:t>‘</w:t>
-      </w:r>
-      <w:r>
-        <w:rPr>
-          <w:b/>
-          <w:bCs/>
-          <w:color w:val="4472C4" w:themeColor="accent1"/>
-          <w:lang w:val="en-US"/>
-        </w:rPr>
-        <w:t xml:space="preserve">git diff </w:t>
-      </w:r>
-      <w:r>
-        <w:rPr>
-          <w:b/>
-          <w:bCs/>
-          <w:color w:val="4472C4" w:themeColor="accent1"/>
-          <w:lang w:val="en-US"/>
-        </w:rPr>
-        <w:t>[</w:t>
+      <w:proofErr w:type="gramEnd"/>
+      <w:r>
+        <w:rPr>
+          <w:highlight w:val="yellow"/>
+          <w:lang w:val="en-US"/>
+        </w:rPr>
+        <w:t>\hotfix</w:t>
+      </w:r>
+      <w:r>
+        <w:rPr>
+          <w:lang w:val="en-US"/>
+        </w:rPr>
+        <w:t xml:space="preserve"> folder – under current path ‘.’ and get there with only the committed code! – main branch!)</w:t>
+      </w:r>
+    </w:p>
+    <w:p>
+      <w:pPr>
+        <w:ind w:left="1440" w:firstLine="720"/>
+        <w:rPr>
+          <w:i/>
+          <w:iCs/>
+          <w:lang w:val="en-US"/>
+        </w:rPr>
+      </w:pPr>
+      <w:r>
+        <w:rPr>
+          <w:i/>
+          <w:iCs/>
+          <w:lang w:val="en-US"/>
+        </w:rPr>
+        <w:t xml:space="preserve">now git </w:t>
       </w:r>
       <w:proofErr w:type="spellStart"/>
       <w:r>
         <w:rPr>
-          <w:b/>
-          <w:bCs/>
-          <w:color w:val="4472C4" w:themeColor="accent1"/>
-          <w:lang w:val="en-US"/>
-        </w:rPr>
-        <w:t>file_name</w:t>
+          <w:i/>
+          <w:iCs/>
+          <w:lang w:val="en-US"/>
+        </w:rPr>
+        <w:t>worktree</w:t>
       </w:r>
       <w:proofErr w:type="spellEnd"/>
       <w:r>
         <w:rPr>
-          <w:b/>
-          <w:bCs/>
-          <w:color w:val="4472C4" w:themeColor="accent1"/>
-          <w:lang w:val="en-US"/>
-        </w:rPr>
-        <w:t>]</w:t>
-      </w:r>
-      <w:r>
-        <w:rPr>
-          <w:b/>
-          <w:bCs/>
-          <w:color w:val="4472C4" w:themeColor="accent1"/>
-          <w:lang w:val="en-US"/>
-        </w:rPr>
-        <w:t>’</w:t>
-      </w:r>
-      <w:r>
-        <w:rPr>
-          <w:lang w:val="en-US"/>
-        </w:rPr>
-        <w:t>.md</w:t>
-      </w:r>
-      <w:r>
-        <w:rPr>
-          <w:lang w:val="en-US"/>
-        </w:rPr>
-        <w:t xml:space="preserve"> by with the option to widen the FOV</w:t>
-      </w:r>
-      <w:r>
-        <w:rPr>
-          <w:lang w:val="en-US"/>
-        </w:rPr>
-        <w:t>).</w:t>
+          <w:i/>
+          <w:iCs/>
+          <w:lang w:val="en-US"/>
+        </w:rPr>
+        <w:t xml:space="preserve"> list displays 2 items.</w:t>
+      </w:r>
+    </w:p>
+    <w:p>
+      <w:pPr>
+        <w:ind w:left="1440" w:firstLine="720"/>
+        <w:rPr>
+          <w:i/>
+          <w:iCs/>
+          <w:lang w:val="en-US"/>
+        </w:rPr>
+      </w:pPr>
+      <w:r>
+        <w:rPr>
+          <w:i/>
+          <w:iCs/>
+          <w:lang w:val="en-US"/>
+        </w:rPr>
+        <w:t xml:space="preserve">Different branches are checked-out in diff </w:t>
+      </w:r>
+      <w:proofErr w:type="spellStart"/>
+      <w:r>
+        <w:rPr>
+          <w:i/>
+          <w:iCs/>
+          <w:lang w:val="en-US"/>
+        </w:rPr>
+        <w:t>worktrees</w:t>
+      </w:r>
+      <w:proofErr w:type="spellEnd"/>
+      <w:r>
+        <w:rPr>
+          <w:i/>
+          <w:iCs/>
+          <w:lang w:val="en-US"/>
+        </w:rPr>
+        <w:t xml:space="preserve"> (can’t check-out again)</w:t>
       </w:r>
     </w:p>
     <w:p>
@@ -5148,6 +5288,9 @@
           <w:numId w:val="1"/>
         </w:numPr>
         <w:rPr>
+          <w:b/>
+          <w:bCs/>
+          <w:color w:val="4472C4" w:themeColor="accent1"/>
           <w:lang w:val="en-US"/>
         </w:rPr>
       </w:pPr>
@@ -5160,32 +5303,79 @@
         </w:rPr>
         <w:t xml:space="preserve">git </w:t>
       </w:r>
-      <w:r>
-        <w:rPr>
-          <w:b/>
-          <w:bCs/>
-          <w:color w:val="4472C4" w:themeColor="accent1"/>
-          <w:lang w:val="en-US"/>
-        </w:rPr>
-        <w:t>blame -w -C -C -C -L 15,26 [FILE_NAME]</w:t>
-      </w:r>
-      <w:r>
-        <w:rPr>
-          <w:lang w:val="en-US"/>
-        </w:rPr>
-        <w:t xml:space="preserve"> (each line has the developer who wrote it and the one to blame as needed – for muti-users project</w:t>
-      </w:r>
-      <w:r>
-        <w:rPr>
-          <w:lang w:val="en-US"/>
-        </w:rPr>
-        <w:t xml:space="preserve">. Also ignoring white spaces and allegedly function/code movement if not affecting the </w:t>
-      </w:r>
-      <w:r>
-        <w:rPr>
-          <w:lang w:val="en-US"/>
-        </w:rPr>
-        <w:t>functionality</w:t>
+      <w:proofErr w:type="spellStart"/>
+      <w:r>
+        <w:rPr>
+          <w:b/>
+          <w:bCs/>
+          <w:color w:val="4472C4" w:themeColor="accent1"/>
+          <w:lang w:val="en-US"/>
+        </w:rPr>
+        <w:t>worktree</w:t>
+      </w:r>
+      <w:proofErr w:type="spellEnd"/>
+      <w:r>
+        <w:rPr>
+          <w:b/>
+          <w:bCs/>
+          <w:color w:val="4472C4" w:themeColor="accent1"/>
+          <w:lang w:val="en-US"/>
+        </w:rPr>
+        <w:t xml:space="preserve"> </w:t>
+      </w:r>
+      <w:proofErr w:type="gramStart"/>
+      <w:r>
+        <w:rPr>
+          <w:b/>
+          <w:bCs/>
+          <w:color w:val="4472C4" w:themeColor="accent1"/>
+          <w:lang w:val="en-US"/>
+        </w:rPr>
+        <w:t>remove .</w:t>
+      </w:r>
+      <w:proofErr w:type="gramEnd"/>
+      <w:r>
+        <w:rPr>
+          <w:b/>
+          <w:bCs/>
+          <w:color w:val="4472C4" w:themeColor="accent1"/>
+          <w:lang w:val="en-US"/>
+        </w:rPr>
+        <w:t xml:space="preserve"> </w:t>
+      </w:r>
+      <w:r>
+        <w:rPr>
+          <w:lang w:val="en-US"/>
+        </w:rPr>
+        <w:t xml:space="preserve">(remove the </w:t>
+      </w:r>
+      <w:proofErr w:type="spellStart"/>
+      <w:r>
+        <w:rPr>
+          <w:lang w:val="en-US"/>
+        </w:rPr>
+        <w:t>worktree</w:t>
+      </w:r>
+      <w:proofErr w:type="spellEnd"/>
+      <w:r>
+        <w:rPr>
+          <w:lang w:val="en-US"/>
+        </w:rPr>
+        <w:t xml:space="preserve"> in current location</w:t>
+      </w:r>
+      <w:r>
+        <w:rPr>
+          <w:lang w:val="en-US"/>
+        </w:rPr>
+        <w:t xml:space="preserve"> – </w:t>
+      </w:r>
+      <w:r>
+        <w:rPr>
+          <w:i/>
+          <w:iCs/>
+          <w:lang w:val="en-US"/>
+        </w:rPr>
+        <w:t>to be followed by folder deletion</w:t>
       </w:r>
       <w:r>
         <w:rPr>
@@ -5193,11 +5383,69 @@
         </w:rPr>
         <w:t>)</w:t>
       </w:r>
-      <w:r>
-        <w:rPr>
-          <w:lang w:val="en-US"/>
-        </w:rPr>
-        <w:t>.</w:t>
+    </w:p>
+    <w:p>
+      <w:pPr>
+        <w:rPr>
+          <w:lang w:val="en-US"/>
+        </w:rPr>
+      </w:pPr>
+    </w:p>
+    <w:p>
+      <w:pPr>
+        <w:rPr>
+          <w:lang w:val="en-US"/>
+        </w:rPr>
+      </w:pPr>
+    </w:p>
+    <w:p>
+      <w:pPr>
+        <w:pStyle w:val="Heading2"/>
+        <w:rPr>
+          <w:lang w:val="en-US"/>
+        </w:rPr>
+      </w:pPr>
+      <w:r>
+        <w:rPr>
+          <w:lang w:val="en-US"/>
+        </w:rPr>
+        <w:t>Extras</w:t>
+      </w:r>
+    </w:p>
+    <w:p>
+      <w:pPr>
+        <w:ind w:firstLine="720"/>
+        <w:rPr>
+          <w:i/>
+          <w:iCs/>
+          <w:lang w:val="en-US"/>
+        </w:rPr>
+      </w:pPr>
+      <w:r>
+        <w:rPr>
+          <w:i/>
+          <w:iCs/>
+          <w:lang w:val="en-US"/>
+        </w:rPr>
+        <w:t>(</w:t>
+      </w:r>
+      <w:r>
+        <w:rPr>
+          <w:b/>
+          <w:bCs/>
+          <w:i/>
+          <w:iCs/>
+          <w:lang w:val="en-US"/>
+        </w:rPr>
+        <w:t>lovely tips from</w:t>
+      </w:r>
+      <w:r>
+        <w:rPr>
+          <w:i/>
+          <w:iCs/>
+          <w:lang w:val="en-US"/>
+        </w:rPr>
+        <w:t>: https://www.youtube.com/watch?v=aolI_Rz0ZqY&amp;t=437s)</w:t>
       </w:r>
     </w:p>
     <w:p>
@@ -5218,35 +5466,60 @@
           <w:color w:val="4472C4" w:themeColor="accent1"/>
           <w:lang w:val="en-US"/>
         </w:rPr>
-        <w:t xml:space="preserve">git config --global </w:t>
+        <w:t xml:space="preserve">git </w:t>
+      </w:r>
+      <w:r>
+        <w:rPr>
+          <w:b/>
+          <w:bCs/>
+          <w:color w:val="4472C4" w:themeColor="accent1"/>
+          <w:lang w:val="en-US"/>
+        </w:rPr>
+        <w:t>blame [</w:t>
       </w:r>
       <w:proofErr w:type="spellStart"/>
-      <w:proofErr w:type="gramStart"/>
-      <w:r>
-        <w:rPr>
-          <w:b/>
-          <w:bCs/>
-          <w:color w:val="4472C4" w:themeColor="accent1"/>
-          <w:lang w:val="en-US"/>
-        </w:rPr>
-        <w:t>rere.enabled</w:t>
+      <w:r>
+        <w:rPr>
+          <w:b/>
+          <w:bCs/>
+          <w:color w:val="4472C4" w:themeColor="accent1"/>
+          <w:lang w:val="en-US"/>
+        </w:rPr>
+        <w:t>file_name</w:t>
       </w:r>
       <w:proofErr w:type="spellEnd"/>
-      <w:proofErr w:type="gramEnd"/>
-      <w:r>
-        <w:rPr>
-          <w:b/>
-          <w:bCs/>
-          <w:color w:val="4472C4" w:themeColor="accent1"/>
-          <w:lang w:val="en-US"/>
-        </w:rPr>
-        <w:t xml:space="preserve"> true</w:t>
-      </w:r>
-      <w:r>
-        <w:rPr>
-          <w:lang w:val="en-US"/>
-        </w:rPr>
-        <w:t xml:space="preserve"> (if you rebase and resolve conflicts, it learns how you resolve and do same in future conflict)</w:t>
+      <w:r>
+        <w:rPr>
+          <w:b/>
+          <w:bCs/>
+          <w:color w:val="4472C4" w:themeColor="accent1"/>
+          <w:lang w:val="en-US"/>
+        </w:rPr>
+        <w:t>]</w:t>
+      </w:r>
+      <w:r>
+        <w:rPr>
+          <w:lang w:val="en-US"/>
+        </w:rPr>
+        <w:t xml:space="preserve"> (</w:t>
+      </w:r>
+      <w:r>
+        <w:rPr>
+          <w:lang w:val="en-US"/>
+        </w:rPr>
+        <w:t>line by lines overview on a file while adding description on the non-</w:t>
+      </w:r>
+      <w:r>
+        <w:rPr>
+          <w:lang w:val="en-US"/>
+        </w:rPr>
+        <w:t>committed</w:t>
+      </w:r>
+      <w:r>
+        <w:rPr>
+          <w:lang w:val="en-US"/>
+        </w:rPr>
+        <w:t xml:space="preserve"> lines).</w:t>
       </w:r>
     </w:p>
     <w:p>
@@ -5267,28 +5540,143 @@
           <w:color w:val="4472C4" w:themeColor="accent1"/>
           <w:lang w:val="en-US"/>
         </w:rPr>
-        <w:t xml:space="preserve">git maintenance </w:t>
-      </w:r>
-      <w:r>
-        <w:rPr>
-          <w:b/>
-          <w:bCs/>
-          <w:color w:val="4472C4" w:themeColor="accent1"/>
-          <w:lang w:val="en-US"/>
-        </w:rPr>
-        <w:t>start</w:t>
-      </w:r>
-      <w:r>
-        <w:rPr>
-          <w:lang w:val="en-US"/>
-        </w:rPr>
-        <w:t xml:space="preserve"> (adds periodically crone job with maintenance task on my repository. All will run faster going forward)</w:t>
-      </w:r>
-      <w:r>
-        <w:rPr>
-          <w:lang w:val="en-US"/>
-        </w:rPr>
-        <w:t>.</w:t>
+        <w:t xml:space="preserve">git </w:t>
+      </w:r>
+      <w:r>
+        <w:rPr>
+          <w:b/>
+          <w:bCs/>
+          <w:color w:val="4472C4" w:themeColor="accent1"/>
+          <w:lang w:val="en-US"/>
+        </w:rPr>
+        <w:t xml:space="preserve">blame </w:t>
+      </w:r>
+      <w:r>
+        <w:rPr>
+          <w:b/>
+          <w:bCs/>
+          <w:color w:val="4472C4" w:themeColor="accent1"/>
+          <w:lang w:val="en-US"/>
+        </w:rPr>
+        <w:t xml:space="preserve">-L 15,26 </w:t>
+      </w:r>
+      <w:r>
+        <w:rPr>
+          <w:b/>
+          <w:bCs/>
+          <w:color w:val="4472C4" w:themeColor="accent1"/>
+          <w:lang w:val="en-US"/>
+        </w:rPr>
+        <w:t>[</w:t>
+      </w:r>
+      <w:proofErr w:type="spellStart"/>
+      <w:r>
+        <w:rPr>
+          <w:b/>
+          <w:bCs/>
+          <w:color w:val="4472C4" w:themeColor="accent1"/>
+          <w:lang w:val="en-US"/>
+        </w:rPr>
+        <w:t>file_name</w:t>
+      </w:r>
+      <w:proofErr w:type="spellEnd"/>
+      <w:r>
+        <w:rPr>
+          <w:b/>
+          <w:bCs/>
+          <w:color w:val="4472C4" w:themeColor="accent1"/>
+          <w:lang w:val="en-US"/>
+        </w:rPr>
+        <w:t>]</w:t>
+      </w:r>
+      <w:r>
+        <w:rPr>
+          <w:lang w:val="en-US"/>
+        </w:rPr>
+        <w:t xml:space="preserve"> (</w:t>
+      </w:r>
+      <w:r>
+        <w:rPr>
+          <w:lang w:val="en-US"/>
+        </w:rPr>
+        <w:t>same as above, with a slicing option for the lines we want to focus on</w:t>
+      </w:r>
+      <w:r>
+        <w:rPr>
+          <w:lang w:val="en-US"/>
+        </w:rPr>
+        <w:t xml:space="preserve"> -&gt; reminds the functionality of </w:t>
+      </w:r>
+      <w:r>
+        <w:rPr>
+          <w:lang w:val="en-US"/>
+        </w:rPr>
+        <w:t>‘</w:t>
+      </w:r>
+      <w:r>
+        <w:rPr>
+          <w:b/>
+          <w:bCs/>
+          <w:color w:val="4472C4" w:themeColor="accent1"/>
+          <w:lang w:val="en-US"/>
+        </w:rPr>
+        <w:t xml:space="preserve">git diff </w:t>
+      </w:r>
+      <w:r>
+        <w:rPr>
+          <w:b/>
+          <w:bCs/>
+          <w:color w:val="4472C4" w:themeColor="accent1"/>
+          <w:lang w:val="en-US"/>
+        </w:rPr>
+        <w:t>[</w:t>
+      </w:r>
+      <w:proofErr w:type="spellStart"/>
+      <w:r>
+        <w:rPr>
+          <w:b/>
+          <w:bCs/>
+          <w:color w:val="4472C4" w:themeColor="accent1"/>
+          <w:lang w:val="en-US"/>
+        </w:rPr>
+        <w:t>file_name</w:t>
+      </w:r>
+      <w:proofErr w:type="spellEnd"/>
+      <w:r>
+        <w:rPr>
+          <w:b/>
+          <w:bCs/>
+          <w:color w:val="4472C4" w:themeColor="accent1"/>
+          <w:lang w:val="en-US"/>
+        </w:rPr>
+        <w:t>]</w:t>
+      </w:r>
+      <w:r>
+        <w:rPr>
+          <w:b/>
+          <w:bCs/>
+          <w:color w:val="4472C4" w:themeColor="accent1"/>
+          <w:lang w:val="en-US"/>
+        </w:rPr>
+        <w:t>’</w:t>
+      </w:r>
+      <w:r>
+        <w:rPr>
+          <w:lang w:val="en-US"/>
+        </w:rPr>
+        <w:t>.md</w:t>
+      </w:r>
+      <w:r>
+        <w:rPr>
+          <w:lang w:val="en-US"/>
+        </w:rPr>
+        <w:t xml:space="preserve"> by with the option to widen the FOV</w:t>
+      </w:r>
+      <w:r>
+        <w:rPr>
+          <w:lang w:val="en-US"/>
+        </w:rPr>
+        <w:t>).</w:t>
       </w:r>
     </w:p>
     <w:p>
@@ -5302,70 +5690,213 @@
           <w:lang w:val="en-US"/>
         </w:rPr>
       </w:pPr>
-    </w:p>
-    <w:p>
-      <w:pPr>
-        <w:rPr>
-          <w:lang w:val="en-US"/>
-        </w:rPr>
-      </w:pPr>
-    </w:p>
-    <w:p>
-      <w:pPr>
-        <w:rPr>
-          <w:lang w:val="en-US"/>
-        </w:rPr>
-      </w:pPr>
-    </w:p>
-    <w:p>
-      <w:pPr>
-        <w:rPr>
-          <w:b/>
-          <w:bCs/>
-          <w:lang w:val="en-US"/>
-        </w:rPr>
-      </w:pPr>
-      <w:r>
-        <w:rPr>
-          <w:b/>
-          <w:bCs/>
-          <w:lang w:val="en-US"/>
-        </w:rPr>
-        <w:t>TBD – check how to push the entire history</w:t>
-      </w:r>
-      <w:r>
-        <w:rPr>
-          <w:b/>
-          <w:bCs/>
-          <w:lang w:val="en-US"/>
-        </w:rPr>
-        <w:t xml:space="preserve"> with all sub-branches…</w:t>
-      </w:r>
-    </w:p>
-    <w:p>
-      <w:pPr>
-        <w:rPr>
-          <w:b/>
-          <w:bCs/>
-          <w:lang w:val="en-US"/>
-        </w:rPr>
-      </w:pPr>
-      <w:r>
-        <w:rPr>
-          <w:b/>
-          <w:bCs/>
-          <w:lang w:val="en-US"/>
-        </w:rPr>
-        <w:t xml:space="preserve">TBD </w:t>
-      </w:r>
-      <w:r>
-        <w:rPr>
-          <w:b/>
-          <w:bCs/>
-          <w:lang w:val="en-US"/>
-        </w:rPr>
-        <w:t>– learn more about pull / deploy / clone?</w:t>
-      </w:r>
+      <w:r>
+        <w:rPr>
+          <w:b/>
+          <w:bCs/>
+          <w:color w:val="4472C4" w:themeColor="accent1"/>
+          <w:lang w:val="en-US"/>
+        </w:rPr>
+        <w:t xml:space="preserve">git </w:t>
+      </w:r>
+      <w:r>
+        <w:rPr>
+          <w:b/>
+          <w:bCs/>
+          <w:color w:val="4472C4" w:themeColor="accent1"/>
+          <w:lang w:val="en-US"/>
+        </w:rPr>
+        <w:t>blame -w -C -C -C -L 15,26 [FILE_NAME]</w:t>
+      </w:r>
+      <w:r>
+        <w:rPr>
+          <w:lang w:val="en-US"/>
+        </w:rPr>
+        <w:t xml:space="preserve"> (each line has the developer who wrote it and the one to blame as needed – for muti-users project</w:t>
+      </w:r>
+      <w:r>
+        <w:rPr>
+          <w:lang w:val="en-US"/>
+        </w:rPr>
+        <w:t xml:space="preserve">. Also ignoring white spaces and allegedly function/code movement if not affecting the </w:t>
+      </w:r>
+      <w:r>
+        <w:rPr>
+          <w:lang w:val="en-US"/>
+        </w:rPr>
+        <w:t>functionality</w:t>
+      </w:r>
+      <w:r>
+        <w:rPr>
+          <w:lang w:val="en-US"/>
+        </w:rPr>
+        <w:t>)</w:t>
+      </w:r>
+      <w:r>
+        <w:rPr>
+          <w:lang w:val="en-US"/>
+        </w:rPr>
+        <w:t>.</w:t>
+      </w:r>
+    </w:p>
+    <w:p>
+      <w:pPr>
+        <w:pStyle w:val="ListParagraph"/>
+        <w:numPr>
+          <w:ilvl w:val="0"/>
+          <w:numId w:val="1"/>
+        </w:numPr>
+        <w:rPr>
+          <w:lang w:val="en-US"/>
+        </w:rPr>
+      </w:pPr>
+      <w:r>
+        <w:rPr>
+          <w:b/>
+          <w:bCs/>
+          <w:color w:val="4472C4" w:themeColor="accent1"/>
+          <w:lang w:val="en-US"/>
+        </w:rPr>
+        <w:t xml:space="preserve">git config --global </w:t>
+      </w:r>
+      <w:proofErr w:type="spellStart"/>
+      <w:proofErr w:type="gramStart"/>
+      <w:r>
+        <w:rPr>
+          <w:b/>
+          <w:bCs/>
+          <w:color w:val="4472C4" w:themeColor="accent1"/>
+          <w:lang w:val="en-US"/>
+        </w:rPr>
+        <w:t>rere.enabled</w:t>
+      </w:r>
+      <w:proofErr w:type="spellEnd"/>
+      <w:proofErr w:type="gramEnd"/>
+      <w:r>
+        <w:rPr>
+          <w:b/>
+          <w:bCs/>
+          <w:color w:val="4472C4" w:themeColor="accent1"/>
+          <w:lang w:val="en-US"/>
+        </w:rPr>
+        <w:t xml:space="preserve"> true</w:t>
+      </w:r>
+      <w:r>
+        <w:rPr>
+          <w:lang w:val="en-US"/>
+        </w:rPr>
+        <w:t xml:space="preserve"> (if you rebase and resolve conflicts, it learns how you resolve and do same in future conflict)</w:t>
+      </w:r>
+    </w:p>
+    <w:p>
+      <w:pPr>
+        <w:pStyle w:val="ListParagraph"/>
+        <w:numPr>
+          <w:ilvl w:val="0"/>
+          <w:numId w:val="1"/>
+        </w:numPr>
+        <w:rPr>
+          <w:lang w:val="en-US"/>
+        </w:rPr>
+      </w:pPr>
+      <w:r>
+        <w:rPr>
+          <w:b/>
+          <w:bCs/>
+          <w:color w:val="4472C4" w:themeColor="accent1"/>
+          <w:lang w:val="en-US"/>
+        </w:rPr>
+        <w:t xml:space="preserve">git maintenance </w:t>
+      </w:r>
+      <w:r>
+        <w:rPr>
+          <w:b/>
+          <w:bCs/>
+          <w:color w:val="4472C4" w:themeColor="accent1"/>
+          <w:lang w:val="en-US"/>
+        </w:rPr>
+        <w:t>start</w:t>
+      </w:r>
+      <w:r>
+        <w:rPr>
+          <w:lang w:val="en-US"/>
+        </w:rPr>
+        <w:t xml:space="preserve"> (adds periodically crone job with maintenance task on my repository. All will run faster going forward)</w:t>
+      </w:r>
+      <w:r>
+        <w:rPr>
+          <w:lang w:val="en-US"/>
+        </w:rPr>
+        <w:t>.</w:t>
+      </w:r>
+    </w:p>
+    <w:p>
+      <w:pPr>
+        <w:rPr>
+          <w:lang w:val="en-US"/>
+        </w:rPr>
+      </w:pPr>
+    </w:p>
+    <w:p>
+      <w:pPr>
+        <w:rPr>
+          <w:lang w:val="en-US"/>
+        </w:rPr>
+      </w:pPr>
+    </w:p>
+    <w:p>
+      <w:pPr>
+        <w:rPr>
+          <w:lang w:val="en-US"/>
+        </w:rPr>
+      </w:pPr>
+      <w:r>
+        <w:rPr>
+          <w:lang w:val="en-US"/>
+        </w:rPr>
+        <w:t>Also get recommended aliases from</w:t>
+      </w:r>
+      <w:r>
+        <w:rPr>
+          <w:lang w:val="en-US"/>
+        </w:rPr>
+        <w:t xml:space="preserve"> (&amp; the full list at the end of the video)</w:t>
+      </w:r>
+      <w:r>
+        <w:rPr>
+          <w:lang w:val="en-US"/>
+        </w:rPr>
+        <w:t xml:space="preserve">: </w:t>
+      </w:r>
+      <w:r>
+        <w:rPr>
+          <w:lang w:val="en-US"/>
+        </w:rPr>
+        <w:br/>
+      </w:r>
+      <w:hyperlink r:id="rId10" w:history="1">
+        <w:r>
+          <w:rPr>
+            <w:rStyle w:val="Hyperlink"/>
+            <w:lang w:val="en-US"/>
+          </w:rPr>
+          <w:t>https://www.youtube.com/watch?v=CAnQ4b0uais</w:t>
+        </w:r>
+      </w:hyperlink>
+    </w:p>
+    <w:p>
+      <w:pPr>
+        <w:rPr>
+          <w:lang w:val="en-US"/>
+        </w:rPr>
+      </w:pPr>
+    </w:p>
+    <w:p>
+      <w:pPr>
+        <w:rPr>
+          <w:lang w:val="en-US"/>
+        </w:rPr>
+      </w:pPr>
     </w:p>
     <w:sectPr>
       <w:pgSz w:w="11906" w:h="16838"/>
@@ -6329,7 +6860,6 @@
   <w:style w:type="character" w:default="1" w:styleId="DefaultParagraphFont">
     <w:name w:val="Default Paragraph Font"/>
     <w:uiPriority w:val="1"/>
-    <w:semiHidden/>
     <w:unhideWhenUsed/>
   </w:style>
   <w:style w:type="table" w:default="1" w:styleId="TableNormal">
@@ -6732,6 +7262,18 @@
       <w:szCs w:val="20"/>
     </w:rPr>
   </w:style>
+  <w:style w:type="character" w:styleId="FollowedHyperlink">
+    <w:name w:val="FollowedHyperlink"/>
+    <w:basedOn w:val="DefaultParagraphFont"/>
+    <w:uiPriority w:val="99"/>
+    <w:semiHidden/>
+    <w:unhideWhenUsed/>
+    <w:rsid w:val="00C402CF"/>
+    <w:rPr>
+      <w:color w:val="954F72" w:themeColor="followedHyperlink"/>
+      <w:u w:val="single"/>
+    </w:rPr>
+  </w:style>
 </w:styles>
 </file>
 

</xml_diff>

<commit_message>
dataclass and pydantic playgound; also some README tips
</commit_message>
<xml_diff>
--- a/Tips/GIT Knowhow.docx
+++ b/Tips/GIT Knowhow.docx
@@ -4721,9 +4721,51 @@
     <w:p>
       <w:pPr>
         <w:rPr>
-          <w:lang w:val="en-US"/>
-        </w:rPr>
-      </w:pPr>
+          <w:i/>
+          <w:iCs/>
+          <w:lang w:val="en-US"/>
+        </w:rPr>
+      </w:pPr>
+      <w:r>
+        <w:rPr>
+          <w:i/>
+          <w:iCs/>
+          <w:lang w:val="en-US"/>
+        </w:rPr>
+        <w:t xml:space="preserve">TBD </w:t>
+      </w:r>
+      <w:r>
+        <w:rPr>
+          <w:i/>
+          <w:iCs/>
+          <w:lang w:val="en-US"/>
+        </w:rPr>
+        <w:t xml:space="preserve">how to </w:t>
+      </w:r>
+      <w:r>
+        <w:rPr>
+          <w:i/>
+          <w:iCs/>
+          <w:lang w:val="en-US"/>
+        </w:rPr>
+        <w:t>add</w:t>
+      </w:r>
+      <w:r>
+        <w:rPr>
+          <w:i/>
+          <w:iCs/>
+          <w:lang w:val="en-US"/>
+        </w:rPr>
+        <w:t>/</w:t>
+      </w:r>
+      <w:r>
+        <w:rPr>
+          <w:i/>
+          <w:iCs/>
+          <w:lang w:val="en-US"/>
+        </w:rPr>
+        <w:t>append to existing commit (saw it on a YT vid earlier)</w:t>
+      </w:r>
     </w:p>
     <w:sectPr>
       <w:pgSz w:w="11906" w:h="16838"/>

</xml_diff>

<commit_message>
updating readme/tips and dataclass code
</commit_message>
<xml_diff>
--- a/Tips/GIT Knowhow.docx
+++ b/Tips/GIT Knowhow.docx
@@ -1324,6 +1324,23 @@
           <w:iCs/>
           <w:lang w:val="en-US"/>
         </w:rPr>
+        <w:t>.</w:t>
+      </w:r>
+      <w:r>
+        <w:rPr>
+          <w:i/>
+          <w:iCs/>
+          <w:lang w:val="en-US"/>
+        </w:rPr>
+        <w:br/>
+        <w:t>mine: &gt;&gt; git loog</w:t>
+      </w:r>
+      <w:r>
+        <w:rPr>
+          <w:i/>
+          <w:iCs/>
+          <w:lang w:val="en-US"/>
+        </w:rPr>
         <w:t>)</w:t>
       </w:r>
       <w:r>
@@ -2042,6 +2059,93 @@
           <w:color w:val="4472C4" w:themeColor="accent1"/>
           <w:lang w:val="en-US"/>
         </w:rPr>
+        <w:t xml:space="preserve">git commit --amend </w:t>
+      </w:r>
+      <w:r>
+        <w:rPr>
+          <w:lang w:val="en-US"/>
+        </w:rPr>
+        <w:t>(append to existing commit before it is pushed)</w:t>
+      </w:r>
+    </w:p>
+    <w:p>
+      <w:pPr>
+        <w:pStyle w:val="ListParagraph"/>
+        <w:numPr>
+          <w:ilvl w:val="0"/>
+          <w:numId w:val="1"/>
+        </w:numPr>
+        <w:rPr>
+          <w:lang w:val="en-US"/>
+        </w:rPr>
+      </w:pPr>
+      <w:r>
+        <w:rPr>
+          <w:b/>
+          <w:bCs/>
+          <w:color w:val="4472C4" w:themeColor="accent1"/>
+          <w:lang w:val="en-US"/>
+        </w:rPr>
+        <w:t xml:space="preserve">git commit --amend </w:t>
+      </w:r>
+      <w:r>
+        <w:rPr>
+          <w:b/>
+          <w:bCs/>
+          <w:color w:val="4472C4" w:themeColor="accent1"/>
+          <w:lang w:val="en-US"/>
+        </w:rPr>
+        <w:t xml:space="preserve">--no-edit </w:t>
+      </w:r>
+      <w:r>
+        <w:rPr>
+          <w:lang w:val="en-US"/>
+        </w:rPr>
+        <w:t>(append to existing commit</w:t>
+      </w:r>
+      <w:r>
+        <w:rPr>
+          <w:lang w:val="en-US"/>
+        </w:rPr>
+        <w:t>,</w:t>
+      </w:r>
+      <w:r>
+        <w:rPr>
+          <w:lang w:val="en-US"/>
+        </w:rPr>
+        <w:t xml:space="preserve"> </w:t>
+      </w:r>
+      <w:r>
+        <w:rPr>
+          <w:lang w:val="en-US"/>
+        </w:rPr>
+        <w:t>prior to push, without changing the commit log message</w:t>
+      </w:r>
+      <w:r>
+        <w:rPr>
+          <w:lang w:val="en-US"/>
+        </w:rPr>
+        <w:t>)</w:t>
+      </w:r>
+    </w:p>
+    <w:p>
+      <w:pPr>
+        <w:pStyle w:val="ListParagraph"/>
+        <w:numPr>
+          <w:ilvl w:val="0"/>
+          <w:numId w:val="1"/>
+        </w:numPr>
+        <w:rPr>
+          <w:lang w:val="en-US"/>
+        </w:rPr>
+      </w:pPr>
+      <w:r>
+        <w:rPr>
+          <w:b/>
+          <w:bCs/>
+          <w:color w:val="4472C4" w:themeColor="accent1"/>
+          <w:lang w:val="en-US"/>
+        </w:rPr>
         <w:t xml:space="preserve">git checkout [File_Name]  </w:t>
       </w:r>
       <w:r>
@@ -2634,6 +2738,7 @@
           <w:bCs/>
           <w:lang w:val="en-US"/>
         </w:rPr>
+        <w:lastRenderedPageBreak/>
         <w:t>Working with a clone from remote git repo:</w:t>
       </w:r>
     </w:p>
@@ -2741,7 +2846,6 @@
           <w:color w:val="4472C4" w:themeColor="accent1"/>
           <w:lang w:val="en-US"/>
         </w:rPr>
-        <w:lastRenderedPageBreak/>
         <w:t>git fetch origin</w:t>
       </w:r>
       <w:r>
@@ -3790,6 +3894,7 @@
           <w:color w:val="4472C4" w:themeColor="accent1"/>
           <w:lang w:val="en-US"/>
         </w:rPr>
+        <w:lastRenderedPageBreak/>
         <w:t xml:space="preserve">git config --global alias.last </w:t>
       </w:r>
       <w:r>
@@ -3960,7 +4065,6 @@
           <w:color w:val="4472C4" w:themeColor="accent1"/>
           <w:lang w:val="en-US"/>
         </w:rPr>
-        <w:lastRenderedPageBreak/>
         <w:t>git config --get alias.[YOUR_ALIAS]</w:t>
       </w:r>
       <w:r>

</xml_diff>

<commit_message>
adding git info and uploading regex generuc functions 'find_phone_numbers_in_file.py'
</commit_message>
<xml_diff>
--- a/Tips/GIT Knowhow.docx
+++ b/Tips/GIT Knowhow.docx
@@ -64,7 +64,21 @@
         <w:rPr>
           <w:lang w:val="en-US"/>
         </w:rPr>
-        <w:t xml:space="preserve">Find animated cheatsheet from Alex at: </w:t>
+        <w:t xml:space="preserve">Find animated </w:t>
+      </w:r>
+      <w:proofErr w:type="spellStart"/>
+      <w:r>
+        <w:rPr>
+          <w:lang w:val="en-US"/>
+        </w:rPr>
+        <w:t>cheatsheet</w:t>
+      </w:r>
+      <w:proofErr w:type="spellEnd"/>
+      <w:r>
+        <w:rPr>
+          <w:lang w:val="en-US"/>
+        </w:rPr>
+        <w:t xml:space="preserve"> from Alex at: </w:t>
       </w:r>
       <w:hyperlink r:id="rId6" w:history="1">
         <w:r>
@@ -115,8 +129,19 @@
           <w:color w:val="4472C4" w:themeColor="accent1"/>
           <w:lang w:val="en-US"/>
         </w:rPr>
-        <w:t>git init</w:t>
-      </w:r>
+        <w:t xml:space="preserve">git </w:t>
+      </w:r>
+      <w:proofErr w:type="spellStart"/>
+      <w:r>
+        <w:rPr>
+          <w:b/>
+          <w:bCs/>
+          <w:color w:val="4472C4" w:themeColor="accent1"/>
+          <w:lang w:val="en-US"/>
+        </w:rPr>
+        <w:t>init</w:t>
+      </w:r>
+      <w:proofErr w:type="spellEnd"/>
       <w:r>
         <w:rPr>
           <w:lang w:val="en-US"/>
@@ -146,7 +171,21 @@
         <w:rPr>
           <w:lang w:val="en-US"/>
         </w:rPr>
-        <w:t>Create ‘.gitignore’ file with folders and files to never stage)</w:t>
+        <w:t xml:space="preserve">Create </w:t>
+      </w:r>
+      <w:proofErr w:type="gramStart"/>
+      <w:r>
+        <w:rPr>
+          <w:lang w:val="en-US"/>
+        </w:rPr>
+        <w:t>‘.gitignore</w:t>
+      </w:r>
+      <w:proofErr w:type="gramEnd"/>
+      <w:r>
+        <w:rPr>
+          <w:lang w:val="en-US"/>
+        </w:rPr>
+        <w:t>’ file with folders and files to never stage)</w:t>
       </w:r>
       <w:r>
         <w:rPr>
@@ -161,12 +200,28 @@
         </w:rPr>
         <w:t>exclusion</w:t>
       </w:r>
-      <w:r>
-        <w:rPr>
-          <w:lang w:val="en-US"/>
-        </w:rPr>
-        <w:t>: !file_name</w:t>
-      </w:r>
+      <w:proofErr w:type="gramStart"/>
+      <w:r>
+        <w:rPr>
+          <w:lang w:val="en-US"/>
+        </w:rPr>
+        <w:t>: !</w:t>
+      </w:r>
+      <w:proofErr w:type="spellStart"/>
+      <w:r>
+        <w:rPr>
+          <w:lang w:val="en-US"/>
+        </w:rPr>
+        <w:t>file</w:t>
+      </w:r>
+      <w:proofErr w:type="gramEnd"/>
+      <w:r>
+        <w:rPr>
+          <w:lang w:val="en-US"/>
+        </w:rPr>
+        <w:t>_name</w:t>
+      </w:r>
+      <w:proofErr w:type="spellEnd"/>
     </w:p>
     <w:p>
       <w:pPr>
@@ -186,8 +241,19 @@
           <w:color w:val="4472C4" w:themeColor="accent1"/>
           <w:lang w:val="en-US"/>
         </w:rPr>
-        <w:t>git add .</w:t>
-      </w:r>
+        <w:t xml:space="preserve">git </w:t>
+      </w:r>
+      <w:proofErr w:type="gramStart"/>
+      <w:r>
+        <w:rPr>
+          <w:b/>
+          <w:bCs/>
+          <w:color w:val="4472C4" w:themeColor="accent1"/>
+          <w:lang w:val="en-US"/>
+        </w:rPr>
+        <w:t>add .</w:t>
+      </w:r>
+      <w:proofErr w:type="gramEnd"/>
       <w:r>
         <w:rPr>
           <w:b/>
@@ -294,13 +360,30 @@
           <w:color w:val="4472C4" w:themeColor="accent1"/>
           <w:lang w:val="en-US"/>
         </w:rPr>
-        <w:t xml:space="preserve">git diff                 </w:t>
-      </w:r>
-      <w:r>
-        <w:rPr>
-          <w:lang w:val="en-US"/>
-        </w:rPr>
-        <w:t>(gives you a quick diff snapshot, current</w:t>
+        <w:t xml:space="preserve">git diff              </w:t>
+      </w:r>
+      <w:proofErr w:type="gramStart"/>
+      <w:r>
+        <w:rPr>
+          <w:b/>
+          <w:bCs/>
+          <w:color w:val="4472C4" w:themeColor="accent1"/>
+          <w:lang w:val="en-US"/>
+        </w:rPr>
+        <w:t xml:space="preserve">   </w:t>
+      </w:r>
+      <w:r>
+        <w:rPr>
+          <w:lang w:val="en-US"/>
+        </w:rPr>
+        <w:t>(</w:t>
+      </w:r>
+      <w:proofErr w:type="gramEnd"/>
+      <w:r>
+        <w:rPr>
+          <w:lang w:val="en-US"/>
+        </w:rPr>
+        <w:t>gives you a quick diff snapshot, current</w:t>
       </w:r>
       <w:r>
         <w:rPr>
@@ -353,6 +436,7 @@
         </w:rPr>
         <w:t xml:space="preserve">- - </w:t>
       </w:r>
+      <w:proofErr w:type="gramStart"/>
       <w:r>
         <w:rPr>
           <w:b/>
@@ -368,6 +452,7 @@
         </w:rPr>
         <w:t>(</w:t>
       </w:r>
+      <w:proofErr w:type="gramEnd"/>
       <w:r>
         <w:rPr>
           <w:lang w:val="en-US"/>
@@ -408,6 +493,7 @@
         <w:tab/>
         <w:t xml:space="preserve">(if having undesired files staged, update the </w:t>
       </w:r>
+      <w:proofErr w:type="gramStart"/>
       <w:r>
         <w:rPr>
           <w:lang w:val="en-US"/>
@@ -420,6 +506,7 @@
         </w:rPr>
         <w:t>.gitignore</w:t>
       </w:r>
+      <w:proofErr w:type="gramEnd"/>
       <w:r>
         <w:rPr>
           <w:lang w:val="en-US"/>
@@ -668,7 +755,27 @@
           <w:color w:val="4472C4" w:themeColor="accent1"/>
           <w:lang w:val="en-US"/>
         </w:rPr>
-        <w:t>git log -L ,:[FILE_NAME]</w:t>
+        <w:t>git log -</w:t>
+      </w:r>
+      <w:proofErr w:type="gramStart"/>
+      <w:r>
+        <w:rPr>
+          <w:b/>
+          <w:bCs/>
+          <w:color w:val="4472C4" w:themeColor="accent1"/>
+          <w:lang w:val="en-US"/>
+        </w:rPr>
+        <w:t>L ,:[</w:t>
+      </w:r>
+      <w:proofErr w:type="gramEnd"/>
+      <w:r>
+        <w:rPr>
+          <w:b/>
+          <w:bCs/>
+          <w:color w:val="4472C4" w:themeColor="accent1"/>
+          <w:lang w:val="en-US"/>
+        </w:rPr>
+        <w:t>FILE_NAME]</w:t>
       </w:r>
       <w:r>
         <w:rPr>
@@ -997,6 +1104,7 @@
         </w:rPr>
         <w:t xml:space="preserve"> </w:t>
       </w:r>
+      <w:proofErr w:type="gramStart"/>
       <w:r>
         <w:rPr>
           <w:lang w:val="en-US"/>
@@ -1007,7 +1115,14 @@
         <w:rPr>
           <w:lang w:val="en-US"/>
         </w:rPr>
-        <w:t xml:space="preserve">  (also for first commit)</w:t>
+        <w:t xml:space="preserve">  (</w:t>
+      </w:r>
+      <w:proofErr w:type="gramEnd"/>
+      <w:r>
+        <w:rPr>
+          <w:lang w:val="en-US"/>
+        </w:rPr>
+        <w:t>also for first commit)</w:t>
       </w:r>
     </w:p>
     <w:p>
@@ -1030,14 +1145,25 @@
         </w:rPr>
         <w:t xml:space="preserve">git push -u origin </w:t>
       </w:r>
-      <w:r>
-        <w:rPr>
-          <w:b/>
-          <w:bCs/>
-          <w:color w:val="4472C4" w:themeColor="accent1"/>
-          <w:lang w:val="en-US"/>
-        </w:rPr>
-        <w:t xml:space="preserve">from_perplexity </w:t>
+      <w:proofErr w:type="spellStart"/>
+      <w:r>
+        <w:rPr>
+          <w:b/>
+          <w:bCs/>
+          <w:color w:val="4472C4" w:themeColor="accent1"/>
+          <w:lang w:val="en-US"/>
+        </w:rPr>
+        <w:t>from_perplexity</w:t>
+      </w:r>
+      <w:proofErr w:type="spellEnd"/>
+      <w:r>
+        <w:rPr>
+          <w:b/>
+          <w:bCs/>
+          <w:color w:val="4472C4" w:themeColor="accent1"/>
+          <w:lang w:val="en-US"/>
+        </w:rPr>
+        <w:t xml:space="preserve"> </w:t>
       </w:r>
       <w:r>
         <w:rPr>
@@ -1231,7 +1357,27 @@
           <w:color w:val="4472C4" w:themeColor="accent1"/>
           <w:lang w:val="en-US"/>
         </w:rPr>
-        <w:t xml:space="preserve">git log --all --decorate --oneline </w:t>
+        <w:t>git log --all --decorate --</w:t>
+      </w:r>
+      <w:proofErr w:type="spellStart"/>
+      <w:r>
+        <w:rPr>
+          <w:b/>
+          <w:bCs/>
+          <w:color w:val="4472C4" w:themeColor="accent1"/>
+          <w:lang w:val="en-US"/>
+        </w:rPr>
+        <w:t>oneline</w:t>
+      </w:r>
+      <w:proofErr w:type="spellEnd"/>
+      <w:r>
+        <w:rPr>
+          <w:b/>
+          <w:bCs/>
+          <w:color w:val="4472C4" w:themeColor="accent1"/>
+          <w:lang w:val="en-US"/>
+        </w:rPr>
+        <w:t xml:space="preserve"> </w:t>
       </w:r>
       <w:r>
         <w:rPr>
@@ -1263,11 +1409,19 @@
         </w:rPr>
         <w:tab/>
       </w:r>
-      <w:r>
-        <w:rPr>
-          <w:lang w:val="en-US"/>
-        </w:rPr>
-        <w:t xml:space="preserve">To </w:t>
+      <w:proofErr w:type="gramStart"/>
+      <w:r>
+        <w:rPr>
+          <w:lang w:val="en-US"/>
+        </w:rPr>
+        <w:t>To</w:t>
+      </w:r>
+      <w:proofErr w:type="gramEnd"/>
+      <w:r>
+        <w:rPr>
+          <w:lang w:val="en-US"/>
+        </w:rPr>
+        <w:t xml:space="preserve"> </w:t>
       </w:r>
       <w:r>
         <w:rPr>
@@ -1279,7 +1433,21 @@
         <w:rPr>
           <w:lang w:val="en-US"/>
         </w:rPr>
-        <w:t>, e.g:</w:t>
+        <w:t xml:space="preserve">, </w:t>
+      </w:r>
+      <w:proofErr w:type="spellStart"/>
+      <w:r>
+        <w:rPr>
+          <w:lang w:val="en-US"/>
+        </w:rPr>
+        <w:t>e.g</w:t>
+      </w:r>
+      <w:proofErr w:type="spellEnd"/>
+      <w:r>
+        <w:rPr>
+          <w:lang w:val="en-US"/>
+        </w:rPr>
+        <w:t>:</w:t>
       </w:r>
       <w:r>
         <w:rPr>
@@ -1292,7 +1460,14 @@
           <w:lang w:val="en-US"/>
         </w:rPr>
         <w:br/>
-        <w:t xml:space="preserve">                                                       </w:t>
+        <w:t xml:space="preserve">                                                    </w:t>
+      </w:r>
+      <w:proofErr w:type="gramStart"/>
+      <w:r>
+        <w:rPr>
+          <w:lang w:val="en-US"/>
+        </w:rPr>
+        <w:t xml:space="preserve">   </w:t>
       </w:r>
       <w:r>
         <w:rPr>
@@ -1300,15 +1475,16 @@
           <w:iCs/>
           <w:lang w:val="en-US"/>
         </w:rPr>
-        <w:t xml:space="preserve">(also </w:t>
-      </w:r>
+        <w:t>(</w:t>
+      </w:r>
+      <w:proofErr w:type="gramEnd"/>
       <w:r>
         <w:rPr>
           <w:i/>
           <w:iCs/>
           <w:lang w:val="en-US"/>
         </w:rPr>
-        <w:t>depicting visually the tree branches</w:t>
+        <w:t xml:space="preserve">also </w:t>
       </w:r>
       <w:r>
         <w:rPr>
@@ -1316,7 +1492,7 @@
           <w:iCs/>
           <w:lang w:val="en-US"/>
         </w:rPr>
-        <w:t xml:space="preserve"> – can be in Alias</w:t>
+        <w:t>depicting visually the tree branches</w:t>
       </w:r>
       <w:r>
         <w:rPr>
@@ -1324,7 +1500,7 @@
           <w:iCs/>
           <w:lang w:val="en-US"/>
         </w:rPr>
-        <w:t>.</w:t>
+        <w:t xml:space="preserve"> – can be in Alias</w:t>
       </w:r>
       <w:r>
         <w:rPr>
@@ -1332,9 +1508,27 @@
           <w:iCs/>
           <w:lang w:val="en-US"/>
         </w:rPr>
+        <w:t>.</w:t>
+      </w:r>
+      <w:r>
+        <w:rPr>
+          <w:i/>
+          <w:iCs/>
+          <w:lang w:val="en-US"/>
+        </w:rPr>
         <w:br/>
-        <w:t>mine: &gt;&gt; git loog</w:t>
-      </w:r>
+        <w:t xml:space="preserve">mine: &gt;&gt; git </w:t>
+      </w:r>
+      <w:proofErr w:type="spellStart"/>
+      <w:r>
+        <w:rPr>
+          <w:i/>
+          <w:iCs/>
+          <w:lang w:val="en-US"/>
+        </w:rPr>
+        <w:t>loog</w:t>
+      </w:r>
+      <w:proofErr w:type="spellEnd"/>
       <w:r>
         <w:rPr>
           <w:i/>
@@ -1528,13 +1722,46 @@
           <w:color w:val="4472C4" w:themeColor="accent1"/>
           <w:lang w:val="en-US"/>
         </w:rPr>
-        <w:t>git reflog</w:t>
-      </w:r>
-      <w:r>
-        <w:rPr>
-          <w:lang w:val="en-US"/>
-        </w:rPr>
-        <w:t xml:space="preserve">  (another way to see all with head [i] for timeline tracking – not replacing the above)</w:t>
+        <w:t xml:space="preserve">git </w:t>
+      </w:r>
+      <w:proofErr w:type="spellStart"/>
+      <w:proofErr w:type="gramStart"/>
+      <w:r>
+        <w:rPr>
+          <w:b/>
+          <w:bCs/>
+          <w:color w:val="4472C4" w:themeColor="accent1"/>
+          <w:lang w:val="en-US"/>
+        </w:rPr>
+        <w:t>reflog</w:t>
+      </w:r>
+      <w:proofErr w:type="spellEnd"/>
+      <w:r>
+        <w:rPr>
+          <w:lang w:val="en-US"/>
+        </w:rPr>
+        <w:t xml:space="preserve">  (</w:t>
+      </w:r>
+      <w:proofErr w:type="gramEnd"/>
+      <w:r>
+        <w:rPr>
+          <w:lang w:val="en-US"/>
+        </w:rPr>
+        <w:t>another way to see all with head [</w:t>
+      </w:r>
+      <w:proofErr w:type="spellStart"/>
+      <w:r>
+        <w:rPr>
+          <w:lang w:val="en-US"/>
+        </w:rPr>
+        <w:t>i</w:t>
+      </w:r>
+      <w:proofErr w:type="spellEnd"/>
+      <w:r>
+        <w:rPr>
+          <w:lang w:val="en-US"/>
+        </w:rPr>
+        <w:t>] for timeline tracking – not replacing the above)</w:t>
       </w:r>
     </w:p>
     <w:p>
@@ -1548,6 +1775,7 @@
           <w:lang w:val="en-US"/>
         </w:rPr>
       </w:pPr>
+      <w:proofErr w:type="spellStart"/>
       <w:r>
         <w:rPr>
           <w:b/>
@@ -1557,6 +1785,7 @@
         </w:rPr>
         <w:t>gitk</w:t>
       </w:r>
+      <w:proofErr w:type="spellEnd"/>
       <w:r>
         <w:rPr>
           <w:lang w:val="en-US"/>
@@ -1597,8 +1826,29 @@
           <w:color w:val="4472C4" w:themeColor="accent1"/>
           <w:lang w:val="en-US"/>
         </w:rPr>
-        <w:t>branch side_branch</w:t>
-      </w:r>
+        <w:t xml:space="preserve">branch </w:t>
+      </w:r>
+      <w:proofErr w:type="spellStart"/>
+      <w:r>
+        <w:rPr>
+          <w:b/>
+          <w:bCs/>
+          <w:color w:val="4472C4" w:themeColor="accent1"/>
+          <w:lang w:val="en-US"/>
+        </w:rPr>
+        <w:t>side_</w:t>
+      </w:r>
+      <w:proofErr w:type="gramStart"/>
+      <w:r>
+        <w:rPr>
+          <w:b/>
+          <w:bCs/>
+          <w:color w:val="4472C4" w:themeColor="accent1"/>
+          <w:lang w:val="en-US"/>
+        </w:rPr>
+        <w:t>branch</w:t>
+      </w:r>
+      <w:proofErr w:type="spellEnd"/>
       <w:r>
         <w:rPr>
           <w:color w:val="4472C4" w:themeColor="accent1"/>
@@ -1610,7 +1860,14 @@
         <w:rPr>
           <w:lang w:val="en-US"/>
         </w:rPr>
-        <w:t xml:space="preserve">; </w:t>
+        <w:t>;</w:t>
+      </w:r>
+      <w:proofErr w:type="gramEnd"/>
+      <w:r>
+        <w:rPr>
+          <w:lang w:val="en-US"/>
+        </w:rPr>
+        <w:t xml:space="preserve"> </w:t>
       </w:r>
       <w:r>
         <w:rPr>
@@ -1639,6 +1896,7 @@
         </w:rPr>
         <w:t xml:space="preserve">t branch </w:t>
       </w:r>
+      <w:proofErr w:type="spellStart"/>
       <w:r>
         <w:rPr>
           <w:b/>
@@ -1648,6 +1906,7 @@
         </w:rPr>
         <w:t>for_testing</w:t>
       </w:r>
+      <w:proofErr w:type="spellEnd"/>
       <w:r>
         <w:rPr>
           <w:color w:val="4472C4" w:themeColor="accent1"/>
@@ -1727,6 +1986,7 @@
         </w:rPr>
         <w:t xml:space="preserve">git checkout </w:t>
       </w:r>
+      <w:proofErr w:type="spellStart"/>
       <w:r>
         <w:rPr>
           <w:b/>
@@ -1736,6 +1996,7 @@
         </w:rPr>
         <w:t>side_branch</w:t>
       </w:r>
+      <w:proofErr w:type="spellEnd"/>
       <w:r>
         <w:rPr>
           <w:b/>
@@ -1770,7 +2031,27 @@
           <w:color w:val="4472C4" w:themeColor="accent1"/>
           <w:lang w:val="en-US"/>
         </w:rPr>
-        <w:t xml:space="preserve">git checkout -b side_branch </w:t>
+        <w:t xml:space="preserve">git checkout -b </w:t>
+      </w:r>
+      <w:proofErr w:type="spellStart"/>
+      <w:r>
+        <w:rPr>
+          <w:b/>
+          <w:bCs/>
+          <w:color w:val="4472C4" w:themeColor="accent1"/>
+          <w:lang w:val="en-US"/>
+        </w:rPr>
+        <w:t>side_branch</w:t>
+      </w:r>
+      <w:proofErr w:type="spellEnd"/>
+      <w:r>
+        <w:rPr>
+          <w:b/>
+          <w:bCs/>
+          <w:color w:val="4472C4" w:themeColor="accent1"/>
+          <w:lang w:val="en-US"/>
+        </w:rPr>
+        <w:t xml:space="preserve"> </w:t>
       </w:r>
       <w:r>
         <w:rPr>
@@ -1799,6 +2080,8 @@
         </w:rPr>
         <w:t>git rebase -</w:t>
       </w:r>
+      <w:proofErr w:type="spellStart"/>
+      <w:proofErr w:type="gramStart"/>
       <w:r>
         <w:rPr>
           <w:b/>
@@ -1808,6 +2091,7 @@
         </w:rPr>
         <w:t>i</w:t>
       </w:r>
+      <w:proofErr w:type="spellEnd"/>
       <w:r>
         <w:rPr>
           <w:b/>
@@ -1824,13 +2108,40 @@
           <w:color w:val="4472C4" w:themeColor="accent1"/>
           <w:lang w:val="en-US"/>
         </w:rPr>
-        <w:t xml:space="preserve"> HEAD~4  </w:t>
-      </w:r>
-      <w:r>
-        <w:rPr>
-          <w:lang w:val="en-US"/>
-        </w:rPr>
-        <w:t>(checkout back in time 4 commits – from where we are now</w:t>
+        <w:t xml:space="preserve"> HEAD</w:t>
+      </w:r>
+      <w:proofErr w:type="gramEnd"/>
+      <w:r>
+        <w:rPr>
+          <w:b/>
+          <w:bCs/>
+          <w:color w:val="4472C4" w:themeColor="accent1"/>
+          <w:lang w:val="en-US"/>
+        </w:rPr>
+        <w:t>~</w:t>
+      </w:r>
+      <w:proofErr w:type="gramStart"/>
+      <w:r>
+        <w:rPr>
+          <w:b/>
+          <w:bCs/>
+          <w:color w:val="4472C4" w:themeColor="accent1"/>
+          <w:lang w:val="en-US"/>
+        </w:rPr>
+        <w:t xml:space="preserve">4  </w:t>
+      </w:r>
+      <w:r>
+        <w:rPr>
+          <w:lang w:val="en-US"/>
+        </w:rPr>
+        <w:t>(</w:t>
+      </w:r>
+      <w:proofErr w:type="gramEnd"/>
+      <w:r>
+        <w:rPr>
+          <w:lang w:val="en-US"/>
+        </w:rPr>
+        <w:t>checkout back in time 4 commits – from where we are now</w:t>
       </w:r>
       <w:r>
         <w:rPr>
@@ -1884,23 +2195,85 @@
           <w:color w:val="4472C4" w:themeColor="accent1"/>
           <w:lang w:val="en-US"/>
         </w:rPr>
-        <w:t xml:space="preserve">it reset –hard HEAD@{5}  </w:t>
-      </w:r>
-      <w:r>
-        <w:rPr>
-          <w:lang w:val="en-US"/>
-        </w:rPr>
-        <w:t xml:space="preserve">(to undo the above rebase cmd, helpful to track rebase changes by running: </w:t>
-      </w:r>
-      <w:r>
-        <w:rPr>
-          <w:b/>
-          <w:bCs/>
-          <w:color w:val="4472C4" w:themeColor="accent1"/>
-          <w:lang w:val="en-US"/>
-        </w:rPr>
-        <w:t>git reflog</w:t>
-      </w:r>
+        <w:t>it reset –hard HEAD</w:t>
+      </w:r>
+      <w:proofErr w:type="gramStart"/>
+      <w:r>
+        <w:rPr>
+          <w:b/>
+          <w:bCs/>
+          <w:color w:val="4472C4" w:themeColor="accent1"/>
+          <w:lang w:val="en-US"/>
+        </w:rPr>
+        <w:t>@{</w:t>
+      </w:r>
+      <w:proofErr w:type="gramEnd"/>
+      <w:r>
+        <w:rPr>
+          <w:b/>
+          <w:bCs/>
+          <w:color w:val="4472C4" w:themeColor="accent1"/>
+          <w:lang w:val="en-US"/>
+        </w:rPr>
+        <w:t>5</w:t>
+      </w:r>
+      <w:proofErr w:type="gramStart"/>
+      <w:r>
+        <w:rPr>
+          <w:b/>
+          <w:bCs/>
+          <w:color w:val="4472C4" w:themeColor="accent1"/>
+          <w:lang w:val="en-US"/>
+        </w:rPr>
+        <w:t xml:space="preserve">}  </w:t>
+      </w:r>
+      <w:r>
+        <w:rPr>
+          <w:lang w:val="en-US"/>
+        </w:rPr>
+        <w:t>(</w:t>
+      </w:r>
+      <w:proofErr w:type="gramEnd"/>
+      <w:r>
+        <w:rPr>
+          <w:lang w:val="en-US"/>
+        </w:rPr>
+        <w:t xml:space="preserve">to undo the above rebase </w:t>
+      </w:r>
+      <w:proofErr w:type="spellStart"/>
+      <w:r>
+        <w:rPr>
+          <w:lang w:val="en-US"/>
+        </w:rPr>
+        <w:t>cmd</w:t>
+      </w:r>
+      <w:proofErr w:type="spellEnd"/>
+      <w:r>
+        <w:rPr>
+          <w:lang w:val="en-US"/>
+        </w:rPr>
+        <w:t xml:space="preserve">, helpful to track rebase changes by running: </w:t>
+      </w:r>
+      <w:r>
+        <w:rPr>
+          <w:b/>
+          <w:bCs/>
+          <w:color w:val="4472C4" w:themeColor="accent1"/>
+          <w:lang w:val="en-US"/>
+        </w:rPr>
+        <w:t xml:space="preserve">git </w:t>
+      </w:r>
+      <w:proofErr w:type="spellStart"/>
+      <w:r>
+        <w:rPr>
+          <w:b/>
+          <w:bCs/>
+          <w:color w:val="4472C4" w:themeColor="accent1"/>
+          <w:lang w:val="en-US"/>
+        </w:rPr>
+        <w:t>reflog</w:t>
+      </w:r>
+      <w:proofErr w:type="spellEnd"/>
       <w:r>
         <w:rPr>
           <w:lang w:val="en-US"/>
@@ -1923,7 +2296,27 @@
           <w:color w:val="4472C4" w:themeColor="accent1"/>
           <w:lang w:val="en-US"/>
         </w:rPr>
-        <w:t xml:space="preserve">it reset –hard HEAD@{1} </w:t>
+        <w:t>it reset –hard HEAD</w:t>
+      </w:r>
+      <w:proofErr w:type="gramStart"/>
+      <w:r>
+        <w:rPr>
+          <w:b/>
+          <w:bCs/>
+          <w:color w:val="4472C4" w:themeColor="accent1"/>
+          <w:lang w:val="en-US"/>
+        </w:rPr>
+        <w:t>@{</w:t>
+      </w:r>
+      <w:proofErr w:type="gramEnd"/>
+      <w:r>
+        <w:rPr>
+          <w:b/>
+          <w:bCs/>
+          <w:color w:val="4472C4" w:themeColor="accent1"/>
+          <w:lang w:val="en-US"/>
+        </w:rPr>
+        <w:t xml:space="preserve">1} </w:t>
       </w:r>
       <w:r>
         <w:rPr>
@@ -1984,13 +2377,30 @@
           <w:color w:val="4472C4" w:themeColor="accent1"/>
           <w:lang w:val="en-US"/>
         </w:rPr>
-        <w:t>commit -a -m “commit info”</w:t>
-      </w:r>
-      <w:r>
-        <w:rPr>
-          <w:lang w:val="en-US"/>
-        </w:rPr>
-        <w:t xml:space="preserve">   (to both </w:t>
+        <w:t xml:space="preserve">commit -a -m “commit </w:t>
+      </w:r>
+      <w:proofErr w:type="gramStart"/>
+      <w:r>
+        <w:rPr>
+          <w:b/>
+          <w:bCs/>
+          <w:color w:val="4472C4" w:themeColor="accent1"/>
+          <w:lang w:val="en-US"/>
+        </w:rPr>
+        <w:t>info”</w:t>
+      </w:r>
+      <w:r>
+        <w:rPr>
+          <w:lang w:val="en-US"/>
+        </w:rPr>
+        <w:t xml:space="preserve">   </w:t>
+      </w:r>
+      <w:proofErr w:type="gramEnd"/>
+      <w:r>
+        <w:rPr>
+          <w:lang w:val="en-US"/>
+        </w:rPr>
+        <w:t xml:space="preserve">(to both </w:t>
       </w:r>
       <w:r>
         <w:rPr>
@@ -2086,16 +2496,7 @@
           <w:color w:val="4472C4" w:themeColor="accent1"/>
           <w:lang w:val="en-US"/>
         </w:rPr>
-        <w:t xml:space="preserve">git commit --amend </w:t>
-      </w:r>
-      <w:r>
-        <w:rPr>
-          <w:b/>
-          <w:bCs/>
-          <w:color w:val="4472C4" w:themeColor="accent1"/>
-          <w:lang w:val="en-US"/>
-        </w:rPr>
-        <w:t xml:space="preserve">--no-edit </w:t>
+        <w:t xml:space="preserve">git commit --amend --no-edit </w:t>
       </w:r>
       <w:r>
         <w:rPr>
@@ -2146,13 +2547,50 @@
           <w:color w:val="4472C4" w:themeColor="accent1"/>
           <w:lang w:val="en-US"/>
         </w:rPr>
-        <w:t xml:space="preserve">git checkout [File_Name]  </w:t>
-      </w:r>
-      <w:r>
-        <w:rPr>
-          <w:lang w:val="en-US"/>
-        </w:rPr>
-        <w:t>(before commit, you can undo your changes and restore the last commit revision of that file – note that CTR+Z can revert back your local non-committed changes)</w:t>
+        <w:t>git checkout [</w:t>
+      </w:r>
+      <w:proofErr w:type="spellStart"/>
+      <w:r>
+        <w:rPr>
+          <w:b/>
+          <w:bCs/>
+          <w:color w:val="4472C4" w:themeColor="accent1"/>
+          <w:lang w:val="en-US"/>
+        </w:rPr>
+        <w:t>File_</w:t>
+      </w:r>
+      <w:proofErr w:type="gramStart"/>
+      <w:r>
+        <w:rPr>
+          <w:b/>
+          <w:bCs/>
+          <w:color w:val="4472C4" w:themeColor="accent1"/>
+          <w:lang w:val="en-US"/>
+        </w:rPr>
+        <w:t>Name</w:t>
+      </w:r>
+      <w:proofErr w:type="spellEnd"/>
+      <w:r>
+        <w:rPr>
+          <w:b/>
+          <w:bCs/>
+          <w:color w:val="4472C4" w:themeColor="accent1"/>
+          <w:lang w:val="en-US"/>
+        </w:rPr>
+        <w:t xml:space="preserve">]  </w:t>
+      </w:r>
+      <w:r>
+        <w:rPr>
+          <w:lang w:val="en-US"/>
+        </w:rPr>
+        <w:t>(</w:t>
+      </w:r>
+      <w:proofErr w:type="gramEnd"/>
+      <w:r>
+        <w:rPr>
+          <w:lang w:val="en-US"/>
+        </w:rPr>
+        <w:t>before commit, you can undo your changes and restore the last commit revision of that file – note that CTR+Z can revert back your local non-committed changes)</w:t>
       </w:r>
     </w:p>
     <w:p>
@@ -2173,13 +2611,50 @@
           <w:color w:val="4472C4" w:themeColor="accent1"/>
           <w:lang w:val="en-US"/>
         </w:rPr>
-        <w:t xml:space="preserve">git checkout -p [File_Name]  </w:t>
-      </w:r>
-      <w:r>
-        <w:rPr>
-          <w:lang w:val="en-US"/>
-        </w:rPr>
-        <w:t>(you can scan your changes top to bottom one by one and either approve or reject each of the recent local saved changes)</w:t>
+        <w:t>git checkout -p [</w:t>
+      </w:r>
+      <w:proofErr w:type="spellStart"/>
+      <w:r>
+        <w:rPr>
+          <w:b/>
+          <w:bCs/>
+          <w:color w:val="4472C4" w:themeColor="accent1"/>
+          <w:lang w:val="en-US"/>
+        </w:rPr>
+        <w:t>File_</w:t>
+      </w:r>
+      <w:proofErr w:type="gramStart"/>
+      <w:r>
+        <w:rPr>
+          <w:b/>
+          <w:bCs/>
+          <w:color w:val="4472C4" w:themeColor="accent1"/>
+          <w:lang w:val="en-US"/>
+        </w:rPr>
+        <w:t>Name</w:t>
+      </w:r>
+      <w:proofErr w:type="spellEnd"/>
+      <w:r>
+        <w:rPr>
+          <w:b/>
+          <w:bCs/>
+          <w:color w:val="4472C4" w:themeColor="accent1"/>
+          <w:lang w:val="en-US"/>
+        </w:rPr>
+        <w:t xml:space="preserve">]  </w:t>
+      </w:r>
+      <w:r>
+        <w:rPr>
+          <w:lang w:val="en-US"/>
+        </w:rPr>
+        <w:t>(</w:t>
+      </w:r>
+      <w:proofErr w:type="gramEnd"/>
+      <w:r>
+        <w:rPr>
+          <w:lang w:val="en-US"/>
+        </w:rPr>
+        <w:t>you can scan your changes top to bottom one by one and either approve or reject each of the recent local saved changes)</w:t>
       </w:r>
       <w:r>
         <w:rPr>
@@ -2223,7 +2698,16 @@
           <w:bCs/>
           <w:lang w:val="en-US"/>
         </w:rPr>
-        <w:t>2 diff branc</w:t>
+        <w:t xml:space="preserve">2 diff </w:t>
+      </w:r>
+      <w:proofErr w:type="gramStart"/>
+      <w:r>
+        <w:rPr>
+          <w:b/>
+          <w:bCs/>
+          <w:lang w:val="en-US"/>
+        </w:rPr>
+        <w:t>branc</w:t>
       </w:r>
       <w:r>
         <w:rPr>
@@ -2255,7 +2739,16 @@
           <w:bCs/>
           <w:lang w:val="en-US"/>
         </w:rPr>
-        <w:t xml:space="preserve">, both </w:t>
+        <w:t>,</w:t>
+      </w:r>
+      <w:proofErr w:type="gramEnd"/>
+      <w:r>
+        <w:rPr>
+          <w:b/>
+          <w:bCs/>
+          <w:lang w:val="en-US"/>
+        </w:rPr>
+        <w:t xml:space="preserve"> both </w:t>
       </w:r>
       <w:r>
         <w:rPr>
@@ -2345,16 +2838,37 @@
           <w:color w:val="4472C4" w:themeColor="accent1"/>
           <w:lang w:val="en-US"/>
         </w:rPr>
-        <w:t>git diff master</w:t>
-      </w:r>
-      <w:r>
-        <w:rPr>
-          <w:b/>
-          <w:bCs/>
-          <w:color w:val="4472C4" w:themeColor="accent1"/>
-          <w:lang w:val="en-US"/>
-        </w:rPr>
-        <w:t>..side_branc</w:t>
+        <w:t xml:space="preserve">git diff </w:t>
+      </w:r>
+      <w:proofErr w:type="gramStart"/>
+      <w:r>
+        <w:rPr>
+          <w:b/>
+          <w:bCs/>
+          <w:color w:val="4472C4" w:themeColor="accent1"/>
+          <w:lang w:val="en-US"/>
+        </w:rPr>
+        <w:t>master</w:t>
+      </w:r>
+      <w:r>
+        <w:rPr>
+          <w:b/>
+          <w:bCs/>
+          <w:color w:val="4472C4" w:themeColor="accent1"/>
+          <w:lang w:val="en-US"/>
+        </w:rPr>
+        <w:t>..</w:t>
+      </w:r>
+      <w:proofErr w:type="spellStart"/>
+      <w:proofErr w:type="gramEnd"/>
+      <w:r>
+        <w:rPr>
+          <w:b/>
+          <w:bCs/>
+          <w:color w:val="4472C4" w:themeColor="accent1"/>
+          <w:lang w:val="en-US"/>
+        </w:rPr>
+        <w:t>side_branc</w:t>
       </w:r>
       <w:r>
         <w:rPr>
@@ -2365,17 +2879,32 @@
         </w:rPr>
         <w:t>h</w:t>
       </w:r>
-      <w:r>
-        <w:rPr>
-          <w:lang w:val="en-US"/>
-        </w:rPr>
-        <w:t xml:space="preserve">    </w:t>
-      </w:r>
-      <w:r>
-        <w:rPr>
-          <w:lang w:val="en-US"/>
-        </w:rPr>
-        <w:t xml:space="preserve">(shows what </w:t>
+      <w:proofErr w:type="spellEnd"/>
+      <w:r>
+        <w:rPr>
+          <w:lang w:val="en-US"/>
+        </w:rPr>
+        <w:t xml:space="preserve"> </w:t>
+      </w:r>
+      <w:proofErr w:type="gramStart"/>
+      <w:r>
+        <w:rPr>
+          <w:lang w:val="en-US"/>
+        </w:rPr>
+        <w:t xml:space="preserve">   </w:t>
+      </w:r>
+      <w:r>
+        <w:rPr>
+          <w:lang w:val="en-US"/>
+        </w:rPr>
+        <w:t>(</w:t>
+      </w:r>
+      <w:proofErr w:type="gramEnd"/>
+      <w:r>
+        <w:rPr>
+          <w:lang w:val="en-US"/>
+        </w:rPr>
+        <w:t xml:space="preserve">shows what </w:t>
       </w:r>
       <w:r>
         <w:rPr>
@@ -2402,8 +2931,19 @@
           <w:color w:val="4472C4" w:themeColor="accent1"/>
           <w:lang w:val="en-US"/>
         </w:rPr>
-        <w:t>git merge master_branch</w:t>
-      </w:r>
+        <w:t xml:space="preserve">git merge </w:t>
+      </w:r>
+      <w:proofErr w:type="spellStart"/>
+      <w:r>
+        <w:rPr>
+          <w:b/>
+          <w:bCs/>
+          <w:color w:val="4472C4" w:themeColor="accent1"/>
+          <w:lang w:val="en-US"/>
+        </w:rPr>
+        <w:t>master_branch</w:t>
+      </w:r>
+      <w:proofErr w:type="spellEnd"/>
       <w:r>
         <w:rPr>
           <w:lang w:val="en-US"/>
@@ -2420,7 +2960,14 @@
         <w:rPr>
           <w:lang w:val="en-US"/>
         </w:rPr>
-        <w:t>(from the master we merge the side_</w:t>
+        <w:t xml:space="preserve">(from the master we merge the </w:t>
+      </w:r>
+      <w:proofErr w:type="spellStart"/>
+      <w:r>
+        <w:rPr>
+          <w:lang w:val="en-US"/>
+        </w:rPr>
+        <w:t>side_</w:t>
       </w:r>
       <w:r>
         <w:rPr>
@@ -2428,6 +2975,7 @@
         </w:rPr>
         <w:t>branch</w:t>
       </w:r>
+      <w:proofErr w:type="spellEnd"/>
       <w:r>
         <w:rPr>
           <w:lang w:val="en-US"/>
@@ -2507,7 +3055,21 @@
         <w:rPr>
           <w:lang w:val="en-US"/>
         </w:rPr>
-        <w:t xml:space="preserve">    (shows </w:t>
+        <w:t xml:space="preserve"> </w:t>
+      </w:r>
+      <w:proofErr w:type="gramStart"/>
+      <w:r>
+        <w:rPr>
+          <w:lang w:val="en-US"/>
+        </w:rPr>
+        <w:t xml:space="preserve">   (</w:t>
+      </w:r>
+      <w:proofErr w:type="gramEnd"/>
+      <w:r>
+        <w:rPr>
+          <w:lang w:val="en-US"/>
+        </w:rPr>
+        <w:t xml:space="preserve">shows </w:t>
       </w:r>
       <w:r>
         <w:rPr>
@@ -2552,8 +3114,19 @@
           <w:color w:val="4472C4" w:themeColor="accent1"/>
           <w:lang w:val="en-US"/>
         </w:rPr>
-        <w:t>git branch -d side_branch</w:t>
-      </w:r>
+        <w:t xml:space="preserve">git branch -d </w:t>
+      </w:r>
+      <w:proofErr w:type="spellStart"/>
+      <w:r>
+        <w:rPr>
+          <w:b/>
+          <w:bCs/>
+          <w:color w:val="4472C4" w:themeColor="accent1"/>
+          <w:lang w:val="en-US"/>
+        </w:rPr>
+        <w:t>side_branch</w:t>
+      </w:r>
+      <w:proofErr w:type="spellEnd"/>
       <w:r>
         <w:rPr>
           <w:lang w:val="en-US"/>
@@ -2565,13 +3138,35 @@
           <w:lang w:val="en-US"/>
         </w:rPr>
         <w:br/>
-        <w:t xml:space="preserve">                          (</w:t>
-      </w:r>
-      <w:r>
-        <w:rPr>
-          <w:lang w:val="en-US"/>
-        </w:rPr>
-        <w:t>after the above cmd we ca</w:t>
+        <w:t xml:space="preserve">                       </w:t>
+      </w:r>
+      <w:proofErr w:type="gramStart"/>
+      <w:r>
+        <w:rPr>
+          <w:lang w:val="en-US"/>
+        </w:rPr>
+        <w:t xml:space="preserve">   (</w:t>
+      </w:r>
+      <w:proofErr w:type="gramEnd"/>
+      <w:r>
+        <w:rPr>
+          <w:lang w:val="en-US"/>
+        </w:rPr>
+        <w:t xml:space="preserve">after the above </w:t>
+      </w:r>
+      <w:proofErr w:type="spellStart"/>
+      <w:r>
+        <w:rPr>
+          <w:lang w:val="en-US"/>
+        </w:rPr>
+        <w:t>cmd</w:t>
+      </w:r>
+      <w:proofErr w:type="spellEnd"/>
+      <w:r>
+        <w:rPr>
+          <w:lang w:val="en-US"/>
+        </w:rPr>
+        <w:t xml:space="preserve"> we ca</w:t>
       </w:r>
       <w:r>
         <w:rPr>
@@ -2589,7 +3184,21 @@
         <w:rPr>
           <w:lang w:val="en-US"/>
         </w:rPr>
-        <w:t>‘side_branch’</w:t>
+        <w:t>‘</w:t>
+      </w:r>
+      <w:proofErr w:type="spellStart"/>
+      <w:r>
+        <w:rPr>
+          <w:lang w:val="en-US"/>
+        </w:rPr>
+        <w:t>side_branch</w:t>
+      </w:r>
+      <w:proofErr w:type="spellEnd"/>
+      <w:r>
+        <w:rPr>
+          <w:lang w:val="en-US"/>
+        </w:rPr>
+        <w:t>’</w:t>
       </w:r>
       <w:r>
         <w:rPr>
@@ -2634,14 +3243,33 @@
           <w:color w:val="4472C4" w:themeColor="accent1"/>
           <w:lang w:val="en-US"/>
         </w:rPr>
-        <w:t xml:space="preserve"> side_branch</w:t>
-      </w:r>
-      <w:r>
-        <w:rPr>
-          <w:lang w:val="en-US"/>
-        </w:rPr>
-        <w:t xml:space="preserve">       (</w:t>
-      </w:r>
+        <w:t xml:space="preserve"> </w:t>
+      </w:r>
+      <w:proofErr w:type="spellStart"/>
+      <w:r>
+        <w:rPr>
+          <w:b/>
+          <w:bCs/>
+          <w:color w:val="4472C4" w:themeColor="accent1"/>
+          <w:lang w:val="en-US"/>
+        </w:rPr>
+        <w:t>side_branch</w:t>
+      </w:r>
+      <w:proofErr w:type="spellEnd"/>
+      <w:r>
+        <w:rPr>
+          <w:lang w:val="en-US"/>
+        </w:rPr>
+        <w:t xml:space="preserve">    </w:t>
+      </w:r>
+      <w:proofErr w:type="gramStart"/>
+      <w:r>
+        <w:rPr>
+          <w:lang w:val="en-US"/>
+        </w:rPr>
+        <w:t xml:space="preserve">   (</w:t>
+      </w:r>
+      <w:proofErr w:type="gramEnd"/>
       <w:r>
         <w:rPr>
           <w:lang w:val="en-US"/>
@@ -2739,7 +3367,25 @@
           <w:lang w:val="en-US"/>
         </w:rPr>
         <w:lastRenderedPageBreak/>
-        <w:t>Working with a clone from remote git repo:</w:t>
+        <w:t xml:space="preserve">Working with a clone from remote </w:t>
+      </w:r>
+      <w:proofErr w:type="spellStart"/>
+      <w:r>
+        <w:rPr>
+          <w:b/>
+          <w:bCs/>
+          <w:lang w:val="en-US"/>
+        </w:rPr>
+        <w:t>git</w:t>
+      </w:r>
+      <w:proofErr w:type="spellEnd"/>
+      <w:r>
+        <w:rPr>
+          <w:b/>
+          <w:bCs/>
+          <w:lang w:val="en-US"/>
+        </w:rPr>
+        <w:t xml:space="preserve"> repo:</w:t>
       </w:r>
     </w:p>
     <w:p>
@@ -2807,13 +3453,58 @@
           <w:lang w:val="en-US"/>
         </w:rPr>
         <w:br/>
-        <w:t xml:space="preserve">                            </w:t>
-      </w:r>
-      <w:r>
-        <w:rPr>
-          <w:lang w:val="en-US"/>
-        </w:rPr>
-        <w:t>(get you repo to other user or other folder of yours</w:t>
+        <w:t xml:space="preserve">                         </w:t>
+      </w:r>
+      <w:proofErr w:type="gramStart"/>
+      <w:r>
+        <w:rPr>
+          <w:b/>
+          <w:bCs/>
+          <w:color w:val="4472C4" w:themeColor="accent1"/>
+          <w:lang w:val="en-US"/>
+        </w:rPr>
+        <w:t xml:space="preserve">   </w:t>
+      </w:r>
+      <w:r>
+        <w:rPr>
+          <w:lang w:val="en-US"/>
+        </w:rPr>
+        <w:t>(</w:t>
+      </w:r>
+      <w:proofErr w:type="gramEnd"/>
+      <w:r>
+        <w:rPr>
+          <w:lang w:val="en-US"/>
+        </w:rPr>
+        <w:t xml:space="preserve">get you repo to </w:t>
+      </w:r>
+      <w:proofErr w:type="gramStart"/>
+      <w:r>
+        <w:rPr>
+          <w:lang w:val="en-US"/>
+        </w:rPr>
+        <w:t>other</w:t>
+      </w:r>
+      <w:proofErr w:type="gramEnd"/>
+      <w:r>
+        <w:rPr>
+          <w:lang w:val="en-US"/>
+        </w:rPr>
+        <w:t xml:space="preserve"> user or </w:t>
+      </w:r>
+      <w:proofErr w:type="gramStart"/>
+      <w:r>
+        <w:rPr>
+          <w:lang w:val="en-US"/>
+        </w:rPr>
+        <w:t>other</w:t>
+      </w:r>
+      <w:proofErr w:type="gramEnd"/>
+      <w:r>
+        <w:rPr>
+          <w:lang w:val="en-US"/>
+        </w:rPr>
+        <w:t xml:space="preserve"> folder of yours</w:t>
       </w:r>
       <w:r>
         <w:rPr>
@@ -2968,13 +3659,27 @@
         <w:rPr>
           <w:lang w:val="en-US"/>
         </w:rPr>
-        <w:t xml:space="preserve">     </w:t>
-      </w:r>
-      <w:r>
-        <w:rPr>
-          <w:lang w:val="en-US"/>
-        </w:rPr>
-        <w:t>(quickly see changes</w:t>
+        <w:t xml:space="preserve">  </w:t>
+      </w:r>
+      <w:proofErr w:type="gramStart"/>
+      <w:r>
+        <w:rPr>
+          <w:lang w:val="en-US"/>
+        </w:rPr>
+        <w:t xml:space="preserve">   </w:t>
+      </w:r>
+      <w:r>
+        <w:rPr>
+          <w:lang w:val="en-US"/>
+        </w:rPr>
+        <w:t>(</w:t>
+      </w:r>
+      <w:proofErr w:type="gramEnd"/>
+      <w:r>
+        <w:rPr>
+          <w:lang w:val="en-US"/>
+        </w:rPr>
+        <w:t>quickly see changes</w:t>
       </w:r>
       <w:r>
         <w:rPr>
@@ -3078,7 +3783,21 @@
         <w:rPr>
           <w:lang w:val="en-US"/>
         </w:rPr>
-        <w:t xml:space="preserve"> (if you pull and wants to ignore local non committed changes</w:t>
+        <w:t xml:space="preserve"> (if you pull and </w:t>
+      </w:r>
+      <w:proofErr w:type="gramStart"/>
+      <w:r>
+        <w:rPr>
+          <w:lang w:val="en-US"/>
+        </w:rPr>
+        <w:t>wants</w:t>
+      </w:r>
+      <w:proofErr w:type="gramEnd"/>
+      <w:r>
+        <w:rPr>
+          <w:lang w:val="en-US"/>
+        </w:rPr>
+        <w:t xml:space="preserve"> to ignore local non committed changes</w:t>
       </w:r>
       <w:r>
         <w:rPr>
@@ -3131,13 +3850,29 @@
           <w:bCs/>
           <w:color w:val="4472C4" w:themeColor="accent1"/>
         </w:rPr>
-        <w:t xml:space="preserve">git reset --hard </w:t>
-      </w:r>
-      <w:r>
-        <w:rPr>
-          <w:lang w:val="en-US"/>
-        </w:rPr>
-        <w:t xml:space="preserve"> (discarding local changes - such as stashed)</w:t>
+        <w:t>git reset --</w:t>
+      </w:r>
+      <w:proofErr w:type="gramStart"/>
+      <w:r>
+        <w:rPr>
+          <w:b/>
+          <w:bCs/>
+          <w:color w:val="4472C4" w:themeColor="accent1"/>
+        </w:rPr>
+        <w:t xml:space="preserve">hard </w:t>
+      </w:r>
+      <w:r>
+        <w:rPr>
+          <w:lang w:val="en-US"/>
+        </w:rPr>
+        <w:t xml:space="preserve"> (</w:t>
+      </w:r>
+      <w:proofErr w:type="gramEnd"/>
+      <w:r>
+        <w:rPr>
+          <w:lang w:val="en-US"/>
+        </w:rPr>
+        <w:t>discarding local changes - such as stashed)</w:t>
       </w:r>
     </w:p>
     <w:p>
@@ -3157,8 +3892,18 @@
           <w:bCs/>
           <w:color w:val="4472C4" w:themeColor="accent1"/>
         </w:rPr>
-        <w:t>git clean -fd</w:t>
-      </w:r>
+        <w:t>git clean -</w:t>
+      </w:r>
+      <w:proofErr w:type="spellStart"/>
+      <w:r>
+        <w:rPr>
+          <w:b/>
+          <w:bCs/>
+          <w:color w:val="4472C4" w:themeColor="accent1"/>
+        </w:rPr>
+        <w:t>fd</w:t>
+      </w:r>
+      <w:proofErr w:type="spellEnd"/>
       <w:r>
         <w:rPr>
           <w:b/>
@@ -3270,8 +4015,18 @@
           <w:bCs/>
           <w:color w:val="4472C4" w:themeColor="accent1"/>
         </w:rPr>
-        <w:t>git rm -r --cached .</w:t>
-      </w:r>
+        <w:t>git rm -r --</w:t>
+      </w:r>
+      <w:proofErr w:type="gramStart"/>
+      <w:r>
+        <w:rPr>
+          <w:b/>
+          <w:bCs/>
+          <w:color w:val="4472C4" w:themeColor="accent1"/>
+        </w:rPr>
+        <w:t>cached .</w:t>
+      </w:r>
+      <w:proofErr w:type="gramEnd"/>
       <w:r>
         <w:rPr>
           <w:lang w:val="en-US"/>
@@ -3303,8 +4058,18 @@
           <w:bCs/>
           <w:color w:val="4472C4" w:themeColor="accent1"/>
         </w:rPr>
-        <w:t>git add .</w:t>
-      </w:r>
+        <w:t xml:space="preserve">git </w:t>
+      </w:r>
+      <w:proofErr w:type="gramStart"/>
+      <w:r>
+        <w:rPr>
+          <w:b/>
+          <w:bCs/>
+          <w:color w:val="4472C4" w:themeColor="accent1"/>
+        </w:rPr>
+        <w:t>add .</w:t>
+      </w:r>
+      <w:proofErr w:type="gramEnd"/>
       <w:r>
         <w:rPr>
           <w:lang w:val="en-US"/>
@@ -3457,7 +4222,17 @@
           <w:color w:val="4472C4" w:themeColor="accent1"/>
           <w:lang w:val="en-US"/>
         </w:rPr>
-        <w:t xml:space="preserve">merge  </w:t>
+        <w:t>merge</w:t>
+      </w:r>
+      <w:proofErr w:type="gramStart"/>
+      <w:r>
+        <w:rPr>
+          <w:b/>
+          <w:bCs/>
+          <w:color w:val="4472C4" w:themeColor="accent1"/>
+          <w:lang w:val="en-US"/>
+        </w:rPr>
+        <w:t xml:space="preserve">  </w:t>
       </w:r>
       <w:r>
         <w:rPr>
@@ -3474,6 +4249,7 @@
         </w:rPr>
         <w:t>(</w:t>
       </w:r>
+      <w:proofErr w:type="gramEnd"/>
       <w:r>
         <w:rPr>
           <w:lang w:val="en-US"/>
@@ -3524,6 +4300,7 @@
           <w:b/>
           <w:bCs/>
           <w:color w:val="4472C4" w:themeColor="accent1"/>
+          <w:highlight w:val="yellow"/>
           <w:lang w:val="en-US"/>
         </w:rPr>
         <w:t xml:space="preserve">git reset </w:t>
@@ -3533,6 +4310,7 @@
           <w:b/>
           <w:bCs/>
           <w:color w:val="4472C4" w:themeColor="accent1"/>
+          <w:highlight w:val="yellow"/>
           <w:lang w:val="en-US"/>
         </w:rPr>
         <w:t>--</w:t>
@@ -3542,15 +4320,43 @@
           <w:b/>
           <w:bCs/>
           <w:color w:val="4472C4" w:themeColor="accent1"/>
-          <w:lang w:val="en-US"/>
-        </w:rPr>
-        <w:t xml:space="preserve">hard HEAD  </w:t>
-      </w:r>
-      <w:r>
-        <w:rPr>
-          <w:lang w:val="en-US"/>
-        </w:rPr>
-        <w:t>(force action to discard all changes since last commit)</w:t>
+          <w:highlight w:val="yellow"/>
+          <w:lang w:val="en-US"/>
+        </w:rPr>
+        <w:t xml:space="preserve">hard </w:t>
+      </w:r>
+      <w:proofErr w:type="gramStart"/>
+      <w:r>
+        <w:rPr>
+          <w:b/>
+          <w:bCs/>
+          <w:color w:val="4472C4" w:themeColor="accent1"/>
+          <w:highlight w:val="yellow"/>
+          <w:lang w:val="en-US"/>
+        </w:rPr>
+        <w:t>HEAD</w:t>
+      </w:r>
+      <w:r>
+        <w:rPr>
+          <w:b/>
+          <w:bCs/>
+          <w:color w:val="4472C4" w:themeColor="accent1"/>
+          <w:lang w:val="en-US"/>
+        </w:rPr>
+        <w:t xml:space="preserve">  </w:t>
+      </w:r>
+      <w:r>
+        <w:rPr>
+          <w:lang w:val="en-US"/>
+        </w:rPr>
+        <w:t>(</w:t>
+      </w:r>
+      <w:proofErr w:type="gramEnd"/>
+      <w:r>
+        <w:rPr>
+          <w:lang w:val="en-US"/>
+        </w:rPr>
+        <w:t>force action to discard all changes since last commit)</w:t>
       </w:r>
       <w:r>
         <w:rPr>
@@ -3580,8 +4386,19 @@
           <w:color w:val="4472C4" w:themeColor="accent1"/>
           <w:lang w:val="en-US"/>
         </w:rPr>
-        <w:t xml:space="preserve">git checkout main [or master]   </w:t>
-      </w:r>
+        <w:t xml:space="preserve">git checkout main [or </w:t>
+      </w:r>
+      <w:proofErr w:type="gramStart"/>
+      <w:r>
+        <w:rPr>
+          <w:b/>
+          <w:bCs/>
+          <w:color w:val="4472C4" w:themeColor="accent1"/>
+          <w:lang w:val="en-US"/>
+        </w:rPr>
+        <w:t xml:space="preserve">master]   </w:t>
+      </w:r>
+      <w:proofErr w:type="gramEnd"/>
       <w:r>
         <w:rPr>
           <w:lang w:val="en-US"/>
@@ -3617,6 +4434,7 @@
         </w:rPr>
         <w:t>git clean -n</w:t>
       </w:r>
+      <w:proofErr w:type="gramStart"/>
       <w:r>
         <w:rPr>
           <w:b/>
@@ -3639,7 +4457,28 @@
         <w:rPr>
           <w:lang w:val="en-US"/>
         </w:rPr>
-        <w:t>(safe step: If still have untracked files, this cmd will clean it – vs.)</w:t>
+        <w:t>(</w:t>
+      </w:r>
+      <w:proofErr w:type="gramEnd"/>
+      <w:r>
+        <w:rPr>
+          <w:lang w:val="en-US"/>
+        </w:rPr>
+        <w:t xml:space="preserve">safe step: If still have untracked files, this </w:t>
+      </w:r>
+      <w:proofErr w:type="spellStart"/>
+      <w:r>
+        <w:rPr>
+          <w:lang w:val="en-US"/>
+        </w:rPr>
+        <w:t>cmd</w:t>
+      </w:r>
+      <w:proofErr w:type="spellEnd"/>
+      <w:r>
+        <w:rPr>
+          <w:lang w:val="en-US"/>
+        </w:rPr>
+        <w:t xml:space="preserve"> will clean it – vs.)</w:t>
       </w:r>
     </w:p>
     <w:p>
@@ -3663,13 +4502,44 @@
           <w:color w:val="4472C4" w:themeColor="accent1"/>
           <w:lang w:val="en-US"/>
         </w:rPr>
-        <w:t xml:space="preserve">git clean -f   </w:t>
-      </w:r>
-      <w:r>
-        <w:rPr>
-          <w:lang w:val="en-US"/>
-        </w:rPr>
-        <w:t>(permanent step: If still have untracked files, this cmd will clean it).</w:t>
+        <w:t>git clean -f</w:t>
+      </w:r>
+      <w:proofErr w:type="gramStart"/>
+      <w:r>
+        <w:rPr>
+          <w:b/>
+          <w:bCs/>
+          <w:color w:val="4472C4" w:themeColor="accent1"/>
+          <w:lang w:val="en-US"/>
+        </w:rPr>
+        <w:t xml:space="preserve">   </w:t>
+      </w:r>
+      <w:r>
+        <w:rPr>
+          <w:lang w:val="en-US"/>
+        </w:rPr>
+        <w:t>(</w:t>
+      </w:r>
+      <w:proofErr w:type="gramEnd"/>
+      <w:r>
+        <w:rPr>
+          <w:lang w:val="en-US"/>
+        </w:rPr>
+        <w:t xml:space="preserve">permanent step: If still have untracked files, this </w:t>
+      </w:r>
+      <w:proofErr w:type="spellStart"/>
+      <w:r>
+        <w:rPr>
+          <w:lang w:val="en-US"/>
+        </w:rPr>
+        <w:t>cmd</w:t>
+      </w:r>
+      <w:proofErr w:type="spellEnd"/>
+      <w:r>
+        <w:rPr>
+          <w:lang w:val="en-US"/>
+        </w:rPr>
+        <w:t xml:space="preserve"> will clean it).</w:t>
       </w:r>
     </w:p>
     <w:p>
@@ -3759,13 +4629,44 @@
           <w:color w:val="4472C4" w:themeColor="accent1"/>
           <w:lang w:val="en-US"/>
         </w:rPr>
-        <w:t xml:space="preserve">git push origin --delete &lt;branch-name&gt;  </w:t>
-      </w:r>
-      <w:r>
-        <w:rPr>
-          <w:lang w:val="en-US"/>
-        </w:rPr>
-        <w:t>(to delete the undesired branch from the remote/github repository)</w:t>
+        <w:t>git push origin --delete &lt;branch-name</w:t>
+      </w:r>
+      <w:proofErr w:type="gramStart"/>
+      <w:r>
+        <w:rPr>
+          <w:b/>
+          <w:bCs/>
+          <w:color w:val="4472C4" w:themeColor="accent1"/>
+          <w:lang w:val="en-US"/>
+        </w:rPr>
+        <w:t xml:space="preserve">&gt;  </w:t>
+      </w:r>
+      <w:r>
+        <w:rPr>
+          <w:lang w:val="en-US"/>
+        </w:rPr>
+        <w:t>(</w:t>
+      </w:r>
+      <w:proofErr w:type="gramEnd"/>
+      <w:r>
+        <w:rPr>
+          <w:lang w:val="en-US"/>
+        </w:rPr>
+        <w:t>to delete the undesired branch from the remote/</w:t>
+      </w:r>
+      <w:proofErr w:type="spellStart"/>
+      <w:r>
+        <w:rPr>
+          <w:lang w:val="en-US"/>
+        </w:rPr>
+        <w:t>github</w:t>
+      </w:r>
+      <w:proofErr w:type="spellEnd"/>
+      <w:r>
+        <w:rPr>
+          <w:lang w:val="en-US"/>
+        </w:rPr>
+        <w:t xml:space="preserve"> repository)</w:t>
       </w:r>
       <w:r>
         <w:rPr>
@@ -3895,7 +4796,29 @@
           <w:lang w:val="en-US"/>
         </w:rPr>
         <w:lastRenderedPageBreak/>
-        <w:t xml:space="preserve">git config --global alias.last </w:t>
+        <w:t xml:space="preserve">git config --global </w:t>
+      </w:r>
+      <w:proofErr w:type="spellStart"/>
+      <w:proofErr w:type="gramStart"/>
+      <w:r>
+        <w:rPr>
+          <w:b/>
+          <w:bCs/>
+          <w:color w:val="4472C4" w:themeColor="accent1"/>
+          <w:lang w:val="en-US"/>
+        </w:rPr>
+        <w:t>alias.last</w:t>
+      </w:r>
+      <w:proofErr w:type="spellEnd"/>
+      <w:proofErr w:type="gramEnd"/>
+      <w:r>
+        <w:rPr>
+          <w:b/>
+          <w:bCs/>
+          <w:color w:val="4472C4" w:themeColor="accent1"/>
+          <w:lang w:val="en-US"/>
+        </w:rPr>
+        <w:t xml:space="preserve"> </w:t>
       </w:r>
       <w:r>
         <w:rPr>
@@ -3913,7 +4836,17 @@
           <w:color w:val="4472C4" w:themeColor="accent1"/>
           <w:lang w:val="en-US"/>
         </w:rPr>
-        <w:t>log -1 HEAD</w:t>
+        <w:t xml:space="preserve">log -1 </w:t>
+      </w:r>
+      <w:proofErr w:type="gramStart"/>
+      <w:r>
+        <w:rPr>
+          <w:b/>
+          <w:bCs/>
+          <w:color w:val="4472C4" w:themeColor="accent1"/>
+          <w:lang w:val="en-US"/>
+        </w:rPr>
+        <w:t>HEAD</w:t>
       </w:r>
       <w:r>
         <w:rPr>
@@ -3928,7 +4861,14 @@
         <w:rPr>
           <w:lang w:val="en-US"/>
         </w:rPr>
-        <w:t xml:space="preserve">  (example for </w:t>
+        <w:t xml:space="preserve">  (</w:t>
+      </w:r>
+      <w:proofErr w:type="gramEnd"/>
+      <w:r>
+        <w:rPr>
+          <w:lang w:val="en-US"/>
+        </w:rPr>
+        <w:t xml:space="preserve">example for </w:t>
       </w:r>
       <w:r>
         <w:rPr>
@@ -4065,13 +5005,47 @@
           <w:color w:val="4472C4" w:themeColor="accent1"/>
           <w:lang w:val="en-US"/>
         </w:rPr>
-        <w:t>git config --get alias.[YOUR_ALIAS]</w:t>
-      </w:r>
-      <w:r>
-        <w:rPr>
-          <w:lang w:val="en-US"/>
-        </w:rPr>
-        <w:t xml:space="preserve"> (for inspecting a specific alias, wheter exists and what aimed to do?)</w:t>
+        <w:t xml:space="preserve">git config --get </w:t>
+      </w:r>
+      <w:proofErr w:type="gramStart"/>
+      <w:r>
+        <w:rPr>
+          <w:b/>
+          <w:bCs/>
+          <w:color w:val="4472C4" w:themeColor="accent1"/>
+          <w:lang w:val="en-US"/>
+        </w:rPr>
+        <w:t>alias.[</w:t>
+      </w:r>
+      <w:proofErr w:type="gramEnd"/>
+      <w:r>
+        <w:rPr>
+          <w:b/>
+          <w:bCs/>
+          <w:color w:val="4472C4" w:themeColor="accent1"/>
+          <w:lang w:val="en-US"/>
+        </w:rPr>
+        <w:t>YOUR_ALIAS]</w:t>
+      </w:r>
+      <w:r>
+        <w:rPr>
+          <w:lang w:val="en-US"/>
+        </w:rPr>
+        <w:t xml:space="preserve"> (for inspecting a specific alias, </w:t>
+      </w:r>
+      <w:proofErr w:type="spellStart"/>
+      <w:r>
+        <w:rPr>
+          <w:lang w:val="en-US"/>
+        </w:rPr>
+        <w:t>wheter</w:t>
+      </w:r>
+      <w:proofErr w:type="spellEnd"/>
+      <w:r>
+        <w:rPr>
+          <w:lang w:val="en-US"/>
+        </w:rPr>
+        <w:t xml:space="preserve"> exists and what aimed to do?)</w:t>
       </w:r>
     </w:p>
     <w:p>
@@ -4092,7 +5066,27 @@
           <w:color w:val="4472C4" w:themeColor="accent1"/>
           <w:lang w:val="en-US"/>
         </w:rPr>
-        <w:t>git config --get-regexp ^alias</w:t>
+        <w:t>git config --get-</w:t>
+      </w:r>
+      <w:proofErr w:type="spellStart"/>
+      <w:r>
+        <w:rPr>
+          <w:b/>
+          <w:bCs/>
+          <w:color w:val="4472C4" w:themeColor="accent1"/>
+          <w:lang w:val="en-US"/>
+        </w:rPr>
+        <w:t>regexp</w:t>
+      </w:r>
+      <w:proofErr w:type="spellEnd"/>
+      <w:r>
+        <w:rPr>
+          <w:b/>
+          <w:bCs/>
+          <w:color w:val="4472C4" w:themeColor="accent1"/>
+          <w:lang w:val="en-US"/>
+        </w:rPr>
+        <w:t xml:space="preserve"> ^alias</w:t>
       </w:r>
       <w:r>
         <w:rPr>
@@ -4131,12 +5125,14 @@
           <w:lang w:val="en-US"/>
         </w:rPr>
       </w:pPr>
+      <w:proofErr w:type="spellStart"/>
       <w:r>
         <w:rPr>
           <w:lang w:val="en-US"/>
         </w:rPr>
         <w:t>Worktree</w:t>
       </w:r>
+      <w:proofErr w:type="spellEnd"/>
       <w:r>
         <w:rPr>
           <w:lang w:val="en-US"/>
@@ -4187,6 +5183,7 @@
         </w:rPr>
         <w:t xml:space="preserve">git </w:t>
       </w:r>
+      <w:proofErr w:type="spellStart"/>
       <w:r>
         <w:rPr>
           <w:b/>
@@ -4196,6 +5193,7 @@
         </w:rPr>
         <w:t>worktree</w:t>
       </w:r>
+      <w:proofErr w:type="spellEnd"/>
       <w:r>
         <w:rPr>
           <w:b/>
@@ -4224,7 +5222,21 @@
         <w:rPr>
           <w:lang w:val="en-US"/>
         </w:rPr>
-        <w:t>gives the list of worktrees / cloned and some maybe altered directories).</w:t>
+        <w:t xml:space="preserve">gives the list of </w:t>
+      </w:r>
+      <w:proofErr w:type="spellStart"/>
+      <w:r>
+        <w:rPr>
+          <w:lang w:val="en-US"/>
+        </w:rPr>
+        <w:t>worktrees</w:t>
+      </w:r>
+      <w:proofErr w:type="spellEnd"/>
+      <w:r>
+        <w:rPr>
+          <w:lang w:val="en-US"/>
+        </w:rPr>
+        <w:t xml:space="preserve"> / cloned and some maybe altered directories).</w:t>
       </w:r>
       <w:r>
         <w:rPr>
@@ -4238,7 +5250,25 @@
           <w:iCs/>
           <w:lang w:val="en-US"/>
         </w:rPr>
-        <w:t>the first in line is the default worktree – the origin.</w:t>
+        <w:t xml:space="preserve">the first in line is the default </w:t>
+      </w:r>
+      <w:proofErr w:type="spellStart"/>
+      <w:r>
+        <w:rPr>
+          <w:i/>
+          <w:iCs/>
+          <w:lang w:val="en-US"/>
+        </w:rPr>
+        <w:t>worktree</w:t>
+      </w:r>
+      <w:proofErr w:type="spellEnd"/>
+      <w:r>
+        <w:rPr>
+          <w:i/>
+          <w:iCs/>
+          <w:lang w:val="en-US"/>
+        </w:rPr>
+        <w:t xml:space="preserve"> – the origin.</w:t>
       </w:r>
     </w:p>
     <w:p>
@@ -4261,7 +5291,37 @@
           <w:color w:val="4472C4" w:themeColor="accent1"/>
           <w:lang w:val="en-US"/>
         </w:rPr>
-        <w:t xml:space="preserve">git worktree add </w:t>
+        <w:t xml:space="preserve">git </w:t>
+      </w:r>
+      <w:proofErr w:type="spellStart"/>
+      <w:r>
+        <w:rPr>
+          <w:b/>
+          <w:bCs/>
+          <w:color w:val="4472C4" w:themeColor="accent1"/>
+          <w:lang w:val="en-US"/>
+        </w:rPr>
+        <w:t>worktree</w:t>
+      </w:r>
+      <w:proofErr w:type="spellEnd"/>
+      <w:r>
+        <w:rPr>
+          <w:b/>
+          <w:bCs/>
+          <w:color w:val="4472C4" w:themeColor="accent1"/>
+          <w:lang w:val="en-US"/>
+        </w:rPr>
+        <w:t xml:space="preserve"> </w:t>
+      </w:r>
+      <w:proofErr w:type="gramStart"/>
+      <w:r>
+        <w:rPr>
+          <w:b/>
+          <w:bCs/>
+          <w:color w:val="4472C4" w:themeColor="accent1"/>
+          <w:lang w:val="en-US"/>
+        </w:rPr>
+        <w:t xml:space="preserve">add </w:t>
       </w:r>
       <w:r>
         <w:rPr>
@@ -4271,16 +5331,49 @@
           <w:highlight w:val="yellow"/>
           <w:lang w:val="en-US"/>
         </w:rPr>
-        <w:t>.worktree\hotfix</w:t>
-      </w:r>
-      <w:r>
-        <w:rPr>
-          <w:b/>
-          <w:bCs/>
-          <w:color w:val="4472C4" w:themeColor="accent1"/>
-          <w:lang w:val="en-US"/>
-        </w:rPr>
-        <w:t xml:space="preserve"> main   </w:t>
+        <w:t>.</w:t>
+      </w:r>
+      <w:proofErr w:type="spellStart"/>
+      <w:r>
+        <w:rPr>
+          <w:b/>
+          <w:bCs/>
+          <w:color w:val="4472C4" w:themeColor="accent1"/>
+          <w:highlight w:val="yellow"/>
+          <w:lang w:val="en-US"/>
+        </w:rPr>
+        <w:t>worktree</w:t>
+      </w:r>
+      <w:proofErr w:type="spellEnd"/>
+      <w:proofErr w:type="gramEnd"/>
+      <w:r>
+        <w:rPr>
+          <w:b/>
+          <w:bCs/>
+          <w:color w:val="4472C4" w:themeColor="accent1"/>
+          <w:highlight w:val="yellow"/>
+          <w:lang w:val="en-US"/>
+        </w:rPr>
+        <w:t>\hotfix</w:t>
+      </w:r>
+      <w:r>
+        <w:rPr>
+          <w:b/>
+          <w:bCs/>
+          <w:color w:val="4472C4" w:themeColor="accent1"/>
+          <w:lang w:val="en-US"/>
+        </w:rPr>
+        <w:t xml:space="preserve"> main</w:t>
+      </w:r>
+      <w:proofErr w:type="gramStart"/>
+      <w:r>
+        <w:rPr>
+          <w:b/>
+          <w:bCs/>
+          <w:color w:val="4472C4" w:themeColor="accent1"/>
+          <w:lang w:val="en-US"/>
+        </w:rPr>
+        <w:t xml:space="preserve">   </w:t>
       </w:r>
       <w:r>
         <w:rPr>
@@ -4288,63 +5381,132 @@
           <w:iCs/>
           <w:lang w:val="en-US"/>
         </w:rPr>
-        <w:t xml:space="preserve">[or master] </w:t>
-      </w:r>
-      <w:r>
-        <w:rPr>
-          <w:lang w:val="en-US"/>
-        </w:rPr>
-        <w:br/>
-        <w:t xml:space="preserve">(clone the current project to </w:t>
-      </w:r>
-      <w:r>
-        <w:rPr>
-          <w:highlight w:val="yellow"/>
-          <w:lang w:val="en-US"/>
-        </w:rPr>
-        <w:t>.worktree\hotfix</w:t>
-      </w:r>
-      <w:r>
-        <w:rPr>
-          <w:lang w:val="en-US"/>
-        </w:rPr>
-        <w:t xml:space="preserve"> folder – under current path ‘.’ and get there with only the committed code! – main branch!)</w:t>
-      </w:r>
-    </w:p>
-    <w:p>
-      <w:pPr>
-        <w:ind w:left="1440" w:firstLine="720"/>
+        <w:t>[</w:t>
+      </w:r>
+      <w:proofErr w:type="gramEnd"/>
+      <w:r>
         <w:rPr>
           <w:i/>
           <w:iCs/>
           <w:lang w:val="en-US"/>
         </w:rPr>
-      </w:pPr>
-      <w:r>
+        <w:t xml:space="preserve">or master] </w:t>
+      </w:r>
+      <w:r>
+        <w:rPr>
+          <w:lang w:val="en-US"/>
+        </w:rPr>
+        <w:br/>
+        <w:t xml:space="preserve">(clone the current project </w:t>
+      </w:r>
+      <w:proofErr w:type="gramStart"/>
+      <w:r>
+        <w:rPr>
+          <w:lang w:val="en-US"/>
+        </w:rPr>
+        <w:t xml:space="preserve">to </w:t>
+      </w:r>
+      <w:r>
+        <w:rPr>
+          <w:highlight w:val="yellow"/>
+          <w:lang w:val="en-US"/>
+        </w:rPr>
+        <w:t>.</w:t>
+      </w:r>
+      <w:proofErr w:type="spellStart"/>
+      <w:r>
+        <w:rPr>
+          <w:highlight w:val="yellow"/>
+          <w:lang w:val="en-US"/>
+        </w:rPr>
+        <w:t>worktree</w:t>
+      </w:r>
+      <w:proofErr w:type="spellEnd"/>
+      <w:proofErr w:type="gramEnd"/>
+      <w:r>
+        <w:rPr>
+          <w:highlight w:val="yellow"/>
+          <w:lang w:val="en-US"/>
+        </w:rPr>
+        <w:t>\hotfix</w:t>
+      </w:r>
+      <w:r>
+        <w:rPr>
+          <w:lang w:val="en-US"/>
+        </w:rPr>
+        <w:t xml:space="preserve"> folder – under current path ‘.’ and get there with only the committed code! – main branch!)</w:t>
+      </w:r>
+    </w:p>
+    <w:p>
+      <w:pPr>
+        <w:ind w:left="1440" w:firstLine="720"/>
         <w:rPr>
           <w:i/>
           <w:iCs/>
           <w:lang w:val="en-US"/>
         </w:rPr>
-        <w:t>now git worktree list displays 2 items.</w:t>
-      </w:r>
-    </w:p>
-    <w:p>
-      <w:pPr>
-        <w:ind w:left="1440" w:firstLine="720"/>
+      </w:pPr>
+      <w:r>
         <w:rPr>
           <w:i/>
           <w:iCs/>
           <w:lang w:val="en-US"/>
         </w:rPr>
-      </w:pPr>
+        <w:t xml:space="preserve">now git </w:t>
+      </w:r>
+      <w:proofErr w:type="spellStart"/>
       <w:r>
         <w:rPr>
           <w:i/>
           <w:iCs/>
           <w:lang w:val="en-US"/>
         </w:rPr>
-        <w:t>Different branches are checked-out in diff worktrees (can’t check-out again)</w:t>
+        <w:t>worktree</w:t>
+      </w:r>
+      <w:proofErr w:type="spellEnd"/>
+      <w:r>
+        <w:rPr>
+          <w:i/>
+          <w:iCs/>
+          <w:lang w:val="en-US"/>
+        </w:rPr>
+        <w:t xml:space="preserve"> list displays 2 items.</w:t>
+      </w:r>
+    </w:p>
+    <w:p>
+      <w:pPr>
+        <w:ind w:left="1440" w:firstLine="720"/>
+        <w:rPr>
+          <w:i/>
+          <w:iCs/>
+          <w:lang w:val="en-US"/>
+        </w:rPr>
+      </w:pPr>
+      <w:r>
+        <w:rPr>
+          <w:i/>
+          <w:iCs/>
+          <w:lang w:val="en-US"/>
+        </w:rPr>
+        <w:t xml:space="preserve">Different branches are checked-out in diff </w:t>
+      </w:r>
+      <w:proofErr w:type="spellStart"/>
+      <w:r>
+        <w:rPr>
+          <w:i/>
+          <w:iCs/>
+          <w:lang w:val="en-US"/>
+        </w:rPr>
+        <w:t>worktrees</w:t>
+      </w:r>
+      <w:proofErr w:type="spellEnd"/>
+      <w:r>
+        <w:rPr>
+          <w:i/>
+          <w:iCs/>
+          <w:lang w:val="en-US"/>
+        </w:rPr>
+        <w:t xml:space="preserve"> (can’t check-out again)</w:t>
       </w:r>
     </w:p>
     <w:p>
@@ -4368,13 +5530,67 @@
           <w:color w:val="4472C4" w:themeColor="accent1"/>
           <w:lang w:val="en-US"/>
         </w:rPr>
-        <w:t xml:space="preserve">git worktree remove . </w:t>
-      </w:r>
-      <w:r>
-        <w:rPr>
-          <w:lang w:val="en-US"/>
-        </w:rPr>
-        <w:t>(remove the worktree in current location</w:t>
+        <w:t xml:space="preserve">git </w:t>
+      </w:r>
+      <w:proofErr w:type="spellStart"/>
+      <w:r>
+        <w:rPr>
+          <w:b/>
+          <w:bCs/>
+          <w:color w:val="4472C4" w:themeColor="accent1"/>
+          <w:lang w:val="en-US"/>
+        </w:rPr>
+        <w:t>worktree</w:t>
+      </w:r>
+      <w:proofErr w:type="spellEnd"/>
+      <w:r>
+        <w:rPr>
+          <w:b/>
+          <w:bCs/>
+          <w:color w:val="4472C4" w:themeColor="accent1"/>
+          <w:lang w:val="en-US"/>
+        </w:rPr>
+        <w:t xml:space="preserve"> </w:t>
+      </w:r>
+      <w:proofErr w:type="gramStart"/>
+      <w:r>
+        <w:rPr>
+          <w:b/>
+          <w:bCs/>
+          <w:color w:val="4472C4" w:themeColor="accent1"/>
+          <w:lang w:val="en-US"/>
+        </w:rPr>
+        <w:t>remove .</w:t>
+      </w:r>
+      <w:proofErr w:type="gramEnd"/>
+      <w:r>
+        <w:rPr>
+          <w:b/>
+          <w:bCs/>
+          <w:color w:val="4472C4" w:themeColor="accent1"/>
+          <w:lang w:val="en-US"/>
+        </w:rPr>
+        <w:t xml:space="preserve"> </w:t>
+      </w:r>
+      <w:r>
+        <w:rPr>
+          <w:lang w:val="en-US"/>
+        </w:rPr>
+        <w:t xml:space="preserve">(remove the </w:t>
+      </w:r>
+      <w:proofErr w:type="spellStart"/>
+      <w:r>
+        <w:rPr>
+          <w:lang w:val="en-US"/>
+        </w:rPr>
+        <w:t>worktree</w:t>
+      </w:r>
+      <w:proofErr w:type="spellEnd"/>
+      <w:r>
+        <w:rPr>
+          <w:lang w:val="en-US"/>
+        </w:rPr>
+        <w:t xml:space="preserve"> in current location</w:t>
       </w:r>
       <w:r>
         <w:rPr>
@@ -4488,7 +5704,27 @@
           <w:color w:val="4472C4" w:themeColor="accent1"/>
           <w:lang w:val="en-US"/>
         </w:rPr>
-        <w:t>blame [file_name]</w:t>
+        <w:t>blame [</w:t>
+      </w:r>
+      <w:proofErr w:type="spellStart"/>
+      <w:r>
+        <w:rPr>
+          <w:b/>
+          <w:bCs/>
+          <w:color w:val="4472C4" w:themeColor="accent1"/>
+          <w:lang w:val="en-US"/>
+        </w:rPr>
+        <w:t>file_name</w:t>
+      </w:r>
+      <w:proofErr w:type="spellEnd"/>
+      <w:r>
+        <w:rPr>
+          <w:b/>
+          <w:bCs/>
+          <w:color w:val="4472C4" w:themeColor="accent1"/>
+          <w:lang w:val="en-US"/>
+        </w:rPr>
+        <w:t>]</w:t>
       </w:r>
       <w:r>
         <w:rPr>
@@ -4560,7 +5796,27 @@
           <w:color w:val="4472C4" w:themeColor="accent1"/>
           <w:lang w:val="en-US"/>
         </w:rPr>
-        <w:t>[file_name]</w:t>
+        <w:t>[</w:t>
+      </w:r>
+      <w:proofErr w:type="spellStart"/>
+      <w:r>
+        <w:rPr>
+          <w:b/>
+          <w:bCs/>
+          <w:color w:val="4472C4" w:themeColor="accent1"/>
+          <w:lang w:val="en-US"/>
+        </w:rPr>
+        <w:t>file_name</w:t>
+      </w:r>
+      <w:proofErr w:type="spellEnd"/>
+      <w:r>
+        <w:rPr>
+          <w:b/>
+          <w:bCs/>
+          <w:color w:val="4472C4" w:themeColor="accent1"/>
+          <w:lang w:val="en-US"/>
+        </w:rPr>
+        <w:t>]</w:t>
       </w:r>
       <w:r>
         <w:rPr>
@@ -4602,7 +5858,27 @@
           <w:color w:val="4472C4" w:themeColor="accent1"/>
           <w:lang w:val="en-US"/>
         </w:rPr>
-        <w:t>[file_name]</w:t>
+        <w:t>[</w:t>
+      </w:r>
+      <w:proofErr w:type="spellStart"/>
+      <w:r>
+        <w:rPr>
+          <w:b/>
+          <w:bCs/>
+          <w:color w:val="4472C4" w:themeColor="accent1"/>
+          <w:lang w:val="en-US"/>
+        </w:rPr>
+        <w:t>file_name</w:t>
+      </w:r>
+      <w:proofErr w:type="spellEnd"/>
+      <w:r>
+        <w:rPr>
+          <w:b/>
+          <w:bCs/>
+          <w:color w:val="4472C4" w:themeColor="accent1"/>
+          <w:lang w:val="en-US"/>
+        </w:rPr>
+        <w:t>]</w:t>
       </w:r>
       <w:r>
         <w:rPr>
@@ -4710,7 +5986,29 @@
           <w:color w:val="4472C4" w:themeColor="accent1"/>
           <w:lang w:val="en-US"/>
         </w:rPr>
-        <w:t>git config --global rere.enabled true</w:t>
+        <w:t xml:space="preserve">git config --global </w:t>
+      </w:r>
+      <w:proofErr w:type="spellStart"/>
+      <w:proofErr w:type="gramStart"/>
+      <w:r>
+        <w:rPr>
+          <w:b/>
+          <w:bCs/>
+          <w:color w:val="4472C4" w:themeColor="accent1"/>
+          <w:lang w:val="en-US"/>
+        </w:rPr>
+        <w:t>rere.enabled</w:t>
+      </w:r>
+      <w:proofErr w:type="spellEnd"/>
+      <w:proofErr w:type="gramEnd"/>
+      <w:r>
+        <w:rPr>
+          <w:b/>
+          <w:bCs/>
+          <w:color w:val="4472C4" w:themeColor="accent1"/>
+          <w:lang w:val="en-US"/>
+        </w:rPr>
+        <w:t xml:space="preserve"> true</w:t>
       </w:r>
       <w:r>
         <w:rPr>
@@ -4763,28 +6061,91 @@
     </w:p>
     <w:p>
       <w:pPr>
-        <w:rPr>
-          <w:lang w:val="en-US"/>
-        </w:rPr>
-      </w:pPr>
-    </w:p>
-    <w:p>
-      <w:pPr>
-        <w:rPr>
-          <w:lang w:val="en-US"/>
-        </w:rPr>
-      </w:pPr>
-    </w:p>
-    <w:p>
-      <w:pPr>
-        <w:rPr>
-          <w:lang w:val="en-US"/>
-        </w:rPr>
-      </w:pPr>
-      <w:r>
-        <w:rPr>
-          <w:lang w:val="en-US"/>
-        </w:rPr>
+        <w:pStyle w:val="ListParagraph"/>
+        <w:numPr>
+          <w:ilvl w:val="0"/>
+          <w:numId w:val="1"/>
+        </w:numPr>
+        <w:rPr>
+          <w:lang w:val="en-US"/>
+        </w:rPr>
+      </w:pPr>
+      <w:r>
+        <w:rPr>
+          <w:b/>
+          <w:bCs/>
+          <w:color w:val="4472C4" w:themeColor="accent1"/>
+          <w:lang w:val="en-US"/>
+        </w:rPr>
+        <w:t>git diff HEAD~</w:t>
+      </w:r>
+      <w:proofErr w:type="gramStart"/>
+      <w:r>
+        <w:rPr>
+          <w:b/>
+          <w:bCs/>
+          <w:color w:val="4472C4" w:themeColor="accent1"/>
+          <w:lang w:val="en-US"/>
+        </w:rPr>
+        <w:t>1..</w:t>
+      </w:r>
+      <w:proofErr w:type="gramEnd"/>
+      <w:r>
+        <w:rPr>
+          <w:b/>
+          <w:bCs/>
+          <w:color w:val="4472C4" w:themeColor="accent1"/>
+          <w:lang w:val="en-US"/>
+        </w:rPr>
+        <w:t>HEAD</w:t>
+      </w:r>
+      <w:r>
+        <w:rPr>
+          <w:b/>
+          <w:bCs/>
+          <w:color w:val="4472C4" w:themeColor="accent1"/>
+          <w:lang w:val="en-US"/>
+        </w:rPr>
+        <w:t xml:space="preserve"> </w:t>
+      </w:r>
+      <w:r>
+        <w:rPr>
+          <w:lang w:val="en-US"/>
+        </w:rPr>
+        <w:t>(comparing last commit with the previous commit; you can also get the hash from ‘git log’ and compare using the hash numbers)</w:t>
+      </w:r>
+      <w:r>
+        <w:rPr>
+          <w:lang w:val="en-US"/>
+        </w:rPr>
+        <w:t>.</w:t>
+      </w:r>
+    </w:p>
+    <w:p>
+      <w:pPr>
+        <w:rPr>
+          <w:lang w:val="en-US"/>
+        </w:rPr>
+      </w:pPr>
+    </w:p>
+    <w:p>
+      <w:pPr>
+        <w:rPr>
+          <w:lang w:val="en-US"/>
+        </w:rPr>
+      </w:pPr>
+    </w:p>
+    <w:p>
+      <w:pPr>
+        <w:rPr>
+          <w:lang w:val="en-US"/>
+        </w:rPr>
+      </w:pPr>
+      <w:r>
+        <w:rPr>
+          <w:lang w:val="en-US"/>
+        </w:rPr>
+        <w:lastRenderedPageBreak/>
         <w:t>Also get recommended aliases from</w:t>
       </w:r>
       <w:r>

</xml_diff>

<commit_message>
resolving conflicts and adding howto scenario into the GIT word document
</commit_message>
<xml_diff>
--- a/Tips/GIT Knowhow.docx
+++ b/Tips/GIT Knowhow.docx
@@ -6097,16 +6097,7 @@
           <w:color w:val="4472C4" w:themeColor="accent1"/>
           <w:lang w:val="en-US"/>
         </w:rPr>
-        <w:t>HEAD</w:t>
-      </w:r>
-      <w:r>
-        <w:rPr>
-          <w:b/>
-          <w:bCs/>
-          <w:color w:val="4472C4" w:themeColor="accent1"/>
-          <w:lang w:val="en-US"/>
-        </w:rPr>
-        <w:t xml:space="preserve"> </w:t>
+        <w:t xml:space="preserve">HEAD </w:t>
       </w:r>
       <w:r>
         <w:rPr>
@@ -6231,6 +6222,1190 @@
         </w:rPr>
         <w:t>append to existing commit (saw it on a YT vid earlier)</w:t>
       </w:r>
+    </w:p>
+    <w:p>
+      <w:pPr>
+        <w:rPr>
+          <w:i/>
+          <w:iCs/>
+          <w:lang w:val="en-US"/>
+        </w:rPr>
+      </w:pPr>
+    </w:p>
+    <w:p>
+      <w:pPr>
+        <w:pStyle w:val="Heading2"/>
+        <w:rPr>
+          <w:lang w:val="en-US"/>
+        </w:rPr>
+      </w:pPr>
+      <w:r>
+        <w:rPr>
+          <w:lang w:val="en-US"/>
+        </w:rPr>
+        <w:t>Shared Repository (basics)</w:t>
+      </w:r>
+    </w:p>
+    <w:tbl>
+      <w:tblPr>
+        <w:tblW w:w="9634" w:type="dxa"/>
+        <w:tblLook w:val="04A0" w:firstRow="1" w:lastRow="0" w:firstColumn="1" w:lastColumn="0" w:noHBand="0" w:noVBand="1"/>
+      </w:tblPr>
+      <w:tblGrid>
+        <w:gridCol w:w="3000"/>
+        <w:gridCol w:w="1600"/>
+        <w:gridCol w:w="5034"/>
+      </w:tblGrid>
+      <w:tr>
+        <w:trPr>
+          <w:trHeight w:val="300"/>
+        </w:trPr>
+        <w:tc>
+          <w:tcPr>
+            <w:tcW w:w="3000" w:type="dxa"/>
+            <w:tcBorders>
+              <w:top w:val="single" w:sz="4" w:space="0" w:color="8EA9DB"/>
+              <w:left w:val="single" w:sz="4" w:space="0" w:color="8EA9DB"/>
+              <w:bottom w:val="single" w:sz="4" w:space="0" w:color="8EA9DB"/>
+              <w:right w:val="nil"/>
+            </w:tcBorders>
+            <w:shd w:val="clear" w:color="4472C4" w:fill="4472C4"/>
+            <w:noWrap/>
+            <w:vAlign w:val="bottom"/>
+            <w:hideMark/>
+          </w:tcPr>
+          <w:p>
+            <w:pPr>
+              <w:spacing w:after="0" w:line="240" w:lineRule="auto"/>
+              <w:rPr>
+                <w:rFonts w:ascii="Calibri" w:eastAsia="Times New Roman" w:hAnsi="Calibri" w:cs="Calibri"/>
+                <w:b/>
+                <w:bCs/>
+                <w:color w:val="FFFFFF"/>
+                <w:kern w:val="0"/>
+                <w:lang w:eastAsia="en-IL"/>
+                <w14:ligatures w14:val="none"/>
+              </w:rPr>
+            </w:pPr>
+            <w:r>
+              <w:rPr>
+                <w:rFonts w:ascii="Calibri" w:eastAsia="Times New Roman" w:hAnsi="Calibri" w:cs="Calibri"/>
+                <w:b/>
+                <w:bCs/>
+                <w:color w:val="FFFFFF"/>
+                <w:kern w:val="0"/>
+                <w:lang w:eastAsia="en-IL"/>
+                <w14:ligatures w14:val="none"/>
+              </w:rPr>
+              <w:t>Step</w:t>
+            </w:r>
+            <w:r>
+              <w:rPr>
+                <w:rFonts w:ascii="Calibri" w:eastAsia="Times New Roman" w:hAnsi="Calibri" w:cs="Calibri"/>
+                <w:b/>
+                <w:bCs/>
+                <w:color w:val="FFFFFF"/>
+                <w:kern w:val="0"/>
+                <w:lang w:eastAsia="en-IL"/>
+                <w14:ligatures w14:val="none"/>
+              </w:rPr>
+              <w:t xml:space="preserve"> (flow)</w:t>
+            </w:r>
+          </w:p>
+        </w:tc>
+        <w:tc>
+          <w:tcPr>
+            <w:tcW w:w="1600" w:type="dxa"/>
+            <w:tcBorders>
+              <w:top w:val="single" w:sz="4" w:space="0" w:color="8EA9DB"/>
+              <w:left w:val="nil"/>
+              <w:bottom w:val="single" w:sz="4" w:space="0" w:color="8EA9DB"/>
+              <w:right w:val="nil"/>
+            </w:tcBorders>
+            <w:shd w:val="clear" w:color="4472C4" w:fill="4472C4"/>
+            <w:noWrap/>
+            <w:vAlign w:val="bottom"/>
+            <w:hideMark/>
+          </w:tcPr>
+          <w:p>
+            <w:pPr>
+              <w:spacing w:after="0" w:line="240" w:lineRule="auto"/>
+              <w:rPr>
+                <w:rFonts w:ascii="Calibri" w:eastAsia="Times New Roman" w:hAnsi="Calibri" w:cs="Calibri"/>
+                <w:b/>
+                <w:bCs/>
+                <w:color w:val="FFFFFF"/>
+                <w:kern w:val="0"/>
+                <w:lang w:eastAsia="en-IL"/>
+                <w14:ligatures w14:val="none"/>
+              </w:rPr>
+            </w:pPr>
+            <w:r>
+              <w:rPr>
+                <w:rFonts w:ascii="Calibri" w:eastAsia="Times New Roman" w:hAnsi="Calibri" w:cs="Calibri"/>
+                <w:b/>
+                <w:bCs/>
+                <w:color w:val="FFFFFF"/>
+                <w:kern w:val="0"/>
+                <w:lang w:eastAsia="en-IL"/>
+                <w14:ligatures w14:val="none"/>
+              </w:rPr>
+              <w:t>Command</w:t>
+            </w:r>
+          </w:p>
+        </w:tc>
+        <w:tc>
+          <w:tcPr>
+            <w:tcW w:w="5034" w:type="dxa"/>
+            <w:tcBorders>
+              <w:top w:val="single" w:sz="4" w:space="0" w:color="8EA9DB"/>
+              <w:left w:val="nil"/>
+              <w:bottom w:val="single" w:sz="4" w:space="0" w:color="8EA9DB"/>
+              <w:right w:val="single" w:sz="4" w:space="0" w:color="8EA9DB"/>
+            </w:tcBorders>
+            <w:shd w:val="clear" w:color="4472C4" w:fill="4472C4"/>
+            <w:noWrap/>
+            <w:vAlign w:val="bottom"/>
+            <w:hideMark/>
+          </w:tcPr>
+          <w:p>
+            <w:pPr>
+              <w:spacing w:after="0" w:line="240" w:lineRule="auto"/>
+              <w:rPr>
+                <w:rFonts w:ascii="Calibri" w:eastAsia="Times New Roman" w:hAnsi="Calibri" w:cs="Calibri"/>
+                <w:b/>
+                <w:bCs/>
+                <w:color w:val="FFFFFF"/>
+                <w:kern w:val="0"/>
+                <w:lang w:eastAsia="en-IL"/>
+                <w14:ligatures w14:val="none"/>
+              </w:rPr>
+            </w:pPr>
+            <w:r>
+              <w:rPr>
+                <w:rFonts w:ascii="Calibri" w:eastAsia="Times New Roman" w:hAnsi="Calibri" w:cs="Calibri"/>
+                <w:b/>
+                <w:bCs/>
+                <w:color w:val="FFFFFF"/>
+                <w:kern w:val="0"/>
+                <w:lang w:eastAsia="en-IL"/>
+                <w14:ligatures w14:val="none"/>
+              </w:rPr>
+              <w:t>Purpose</w:t>
+            </w:r>
+          </w:p>
+        </w:tc>
+      </w:tr>
+      <w:tr>
+        <w:trPr>
+          <w:trHeight w:val="300"/>
+        </w:trPr>
+        <w:tc>
+          <w:tcPr>
+            <w:tcW w:w="3000" w:type="dxa"/>
+            <w:tcBorders>
+              <w:top w:val="single" w:sz="4" w:space="0" w:color="8EA9DB"/>
+              <w:left w:val="single" w:sz="4" w:space="0" w:color="8EA9DB"/>
+              <w:bottom w:val="single" w:sz="4" w:space="0" w:color="8EA9DB"/>
+              <w:right w:val="nil"/>
+            </w:tcBorders>
+            <w:shd w:val="clear" w:color="D9E1F2" w:fill="D9E1F2"/>
+            <w:noWrap/>
+            <w:vAlign w:val="bottom"/>
+            <w:hideMark/>
+          </w:tcPr>
+          <w:p>
+            <w:pPr>
+              <w:spacing w:after="0" w:line="240" w:lineRule="auto"/>
+              <w:rPr>
+                <w:rFonts w:ascii="Calibri" w:eastAsia="Times New Roman" w:hAnsi="Calibri" w:cs="Calibri"/>
+                <w:color w:val="000000"/>
+                <w:kern w:val="0"/>
+                <w:lang w:eastAsia="en-IL"/>
+                <w14:ligatures w14:val="none"/>
+              </w:rPr>
+            </w:pPr>
+            <w:r>
+              <w:rPr>
+                <w:rFonts w:ascii="Calibri" w:eastAsia="Times New Roman" w:hAnsi="Calibri" w:cs="Calibri"/>
+                <w:color w:val="000000"/>
+                <w:kern w:val="0"/>
+                <w:lang w:eastAsia="en-IL"/>
+                <w14:ligatures w14:val="none"/>
+              </w:rPr>
+              <w:t>Stash local changes</w:t>
+            </w:r>
+          </w:p>
+        </w:tc>
+        <w:tc>
+          <w:tcPr>
+            <w:tcW w:w="1600" w:type="dxa"/>
+            <w:tcBorders>
+              <w:top w:val="single" w:sz="4" w:space="0" w:color="8EA9DB"/>
+              <w:left w:val="nil"/>
+              <w:bottom w:val="single" w:sz="4" w:space="0" w:color="8EA9DB"/>
+              <w:right w:val="nil"/>
+            </w:tcBorders>
+            <w:shd w:val="clear" w:color="D9E1F2" w:fill="D9E1F2"/>
+            <w:noWrap/>
+            <w:vAlign w:val="bottom"/>
+            <w:hideMark/>
+          </w:tcPr>
+          <w:p>
+            <w:pPr>
+              <w:spacing w:after="0" w:line="240" w:lineRule="auto"/>
+              <w:rPr>
+                <w:rFonts w:ascii="Calibri" w:eastAsia="Times New Roman" w:hAnsi="Calibri" w:cs="Calibri"/>
+                <w:b/>
+                <w:bCs/>
+                <w:color w:val="000000"/>
+                <w:kern w:val="0"/>
+                <w:lang w:eastAsia="en-IL"/>
+                <w14:ligatures w14:val="none"/>
+              </w:rPr>
+            </w:pPr>
+            <w:r>
+              <w:rPr>
+                <w:rFonts w:ascii="Calibri" w:eastAsia="Times New Roman" w:hAnsi="Calibri" w:cs="Calibri"/>
+                <w:b/>
+                <w:bCs/>
+                <w:color w:val="000000"/>
+                <w:kern w:val="0"/>
+                <w:lang w:eastAsia="en-IL"/>
+                <w14:ligatures w14:val="none"/>
+              </w:rPr>
+              <w:t>git stash</w:t>
+            </w:r>
+          </w:p>
+        </w:tc>
+        <w:tc>
+          <w:tcPr>
+            <w:tcW w:w="5034" w:type="dxa"/>
+            <w:tcBorders>
+              <w:top w:val="single" w:sz="4" w:space="0" w:color="8EA9DB"/>
+              <w:left w:val="nil"/>
+              <w:bottom w:val="single" w:sz="4" w:space="0" w:color="8EA9DB"/>
+              <w:right w:val="single" w:sz="4" w:space="0" w:color="8EA9DB"/>
+            </w:tcBorders>
+            <w:shd w:val="clear" w:color="D9E1F2" w:fill="D9E1F2"/>
+            <w:noWrap/>
+            <w:vAlign w:val="bottom"/>
+            <w:hideMark/>
+          </w:tcPr>
+          <w:p>
+            <w:pPr>
+              <w:spacing w:after="0" w:line="240" w:lineRule="auto"/>
+              <w:rPr>
+                <w:rFonts w:ascii="Calibri" w:eastAsia="Times New Roman" w:hAnsi="Calibri" w:cs="Calibri"/>
+                <w:color w:val="000000"/>
+                <w:kern w:val="0"/>
+                <w:lang w:eastAsia="en-IL"/>
+                <w14:ligatures w14:val="none"/>
+              </w:rPr>
+            </w:pPr>
+            <w:r>
+              <w:rPr>
+                <w:rFonts w:ascii="Calibri" w:eastAsia="Times New Roman" w:hAnsi="Calibri" w:cs="Calibri"/>
+                <w:color w:val="000000"/>
+                <w:kern w:val="0"/>
+                <w:lang w:eastAsia="en-IL"/>
+                <w14:ligatures w14:val="none"/>
+              </w:rPr>
+              <w:t>Save and clear local modifications</w:t>
+            </w:r>
+          </w:p>
+        </w:tc>
+      </w:tr>
+      <w:tr>
+        <w:trPr>
+          <w:trHeight w:val="300"/>
+        </w:trPr>
+        <w:tc>
+          <w:tcPr>
+            <w:tcW w:w="3000" w:type="dxa"/>
+            <w:tcBorders>
+              <w:top w:val="single" w:sz="4" w:space="0" w:color="8EA9DB"/>
+              <w:left w:val="single" w:sz="4" w:space="0" w:color="8EA9DB"/>
+              <w:bottom w:val="single" w:sz="4" w:space="0" w:color="8EA9DB"/>
+              <w:right w:val="nil"/>
+            </w:tcBorders>
+            <w:shd w:val="clear" w:color="auto" w:fill="auto"/>
+            <w:noWrap/>
+            <w:vAlign w:val="bottom"/>
+            <w:hideMark/>
+          </w:tcPr>
+          <w:p>
+            <w:pPr>
+              <w:spacing w:after="0" w:line="240" w:lineRule="auto"/>
+              <w:rPr>
+                <w:rFonts w:ascii="Calibri" w:eastAsia="Times New Roman" w:hAnsi="Calibri" w:cs="Calibri"/>
+                <w:color w:val="000000"/>
+                <w:kern w:val="0"/>
+                <w:lang w:eastAsia="en-IL"/>
+                <w14:ligatures w14:val="none"/>
+              </w:rPr>
+            </w:pPr>
+            <w:r>
+              <w:rPr>
+                <w:rFonts w:ascii="Calibri" w:eastAsia="Times New Roman" w:hAnsi="Calibri" w:cs="Calibri"/>
+                <w:color w:val="000000"/>
+                <w:kern w:val="0"/>
+                <w:lang w:eastAsia="en-IL"/>
+                <w14:ligatures w14:val="none"/>
+              </w:rPr>
+              <w:t>Pull from remote</w:t>
+            </w:r>
+          </w:p>
+        </w:tc>
+        <w:tc>
+          <w:tcPr>
+            <w:tcW w:w="1600" w:type="dxa"/>
+            <w:tcBorders>
+              <w:top w:val="single" w:sz="4" w:space="0" w:color="8EA9DB"/>
+              <w:left w:val="nil"/>
+              <w:bottom w:val="single" w:sz="4" w:space="0" w:color="8EA9DB"/>
+              <w:right w:val="nil"/>
+            </w:tcBorders>
+            <w:shd w:val="clear" w:color="auto" w:fill="auto"/>
+            <w:noWrap/>
+            <w:vAlign w:val="bottom"/>
+            <w:hideMark/>
+          </w:tcPr>
+          <w:p>
+            <w:pPr>
+              <w:spacing w:after="0" w:line="240" w:lineRule="auto"/>
+              <w:rPr>
+                <w:rFonts w:ascii="Calibri" w:eastAsia="Times New Roman" w:hAnsi="Calibri" w:cs="Calibri"/>
+                <w:b/>
+                <w:bCs/>
+                <w:color w:val="000000"/>
+                <w:kern w:val="0"/>
+                <w:lang w:eastAsia="en-IL"/>
+                <w14:ligatures w14:val="none"/>
+              </w:rPr>
+            </w:pPr>
+            <w:r>
+              <w:rPr>
+                <w:rFonts w:ascii="Calibri" w:eastAsia="Times New Roman" w:hAnsi="Calibri" w:cs="Calibri"/>
+                <w:b/>
+                <w:bCs/>
+                <w:color w:val="000000"/>
+                <w:kern w:val="0"/>
+                <w:lang w:eastAsia="en-IL"/>
+                <w14:ligatures w14:val="none"/>
+              </w:rPr>
+              <w:t>git pull</w:t>
+            </w:r>
+          </w:p>
+        </w:tc>
+        <w:tc>
+          <w:tcPr>
+            <w:tcW w:w="5034" w:type="dxa"/>
+            <w:tcBorders>
+              <w:top w:val="single" w:sz="4" w:space="0" w:color="8EA9DB"/>
+              <w:left w:val="nil"/>
+              <w:bottom w:val="single" w:sz="4" w:space="0" w:color="8EA9DB"/>
+              <w:right w:val="single" w:sz="4" w:space="0" w:color="8EA9DB"/>
+            </w:tcBorders>
+            <w:shd w:val="clear" w:color="auto" w:fill="auto"/>
+            <w:noWrap/>
+            <w:vAlign w:val="bottom"/>
+            <w:hideMark/>
+          </w:tcPr>
+          <w:p>
+            <w:pPr>
+              <w:spacing w:after="0" w:line="240" w:lineRule="auto"/>
+              <w:rPr>
+                <w:rFonts w:ascii="Calibri" w:eastAsia="Times New Roman" w:hAnsi="Calibri" w:cs="Calibri"/>
+                <w:color w:val="000000"/>
+                <w:kern w:val="0"/>
+                <w:lang w:eastAsia="en-IL"/>
+                <w14:ligatures w14:val="none"/>
+              </w:rPr>
+            </w:pPr>
+            <w:r>
+              <w:rPr>
+                <w:rFonts w:ascii="Calibri" w:eastAsia="Times New Roman" w:hAnsi="Calibri" w:cs="Calibri"/>
+                <w:color w:val="000000"/>
+                <w:kern w:val="0"/>
+                <w:lang w:eastAsia="en-IL"/>
+                <w14:ligatures w14:val="none"/>
+              </w:rPr>
+              <w:t>Fetch and merge remote changes</w:t>
+            </w:r>
+          </w:p>
+        </w:tc>
+      </w:tr>
+      <w:tr>
+        <w:trPr>
+          <w:trHeight w:val="300"/>
+        </w:trPr>
+        <w:tc>
+          <w:tcPr>
+            <w:tcW w:w="3000" w:type="dxa"/>
+            <w:tcBorders>
+              <w:top w:val="single" w:sz="4" w:space="0" w:color="8EA9DB"/>
+              <w:left w:val="single" w:sz="4" w:space="0" w:color="8EA9DB"/>
+              <w:bottom w:val="single" w:sz="4" w:space="0" w:color="8EA9DB"/>
+              <w:right w:val="nil"/>
+            </w:tcBorders>
+            <w:shd w:val="clear" w:color="D9E1F2" w:fill="D9E1F2"/>
+            <w:noWrap/>
+            <w:vAlign w:val="bottom"/>
+            <w:hideMark/>
+          </w:tcPr>
+          <w:p>
+            <w:pPr>
+              <w:spacing w:after="0" w:line="240" w:lineRule="auto"/>
+              <w:rPr>
+                <w:rFonts w:ascii="Calibri" w:eastAsia="Times New Roman" w:hAnsi="Calibri" w:cs="Calibri"/>
+                <w:color w:val="0070C0"/>
+                <w:kern w:val="0"/>
+                <w:lang w:eastAsia="en-IL"/>
+                <w14:ligatures w14:val="none"/>
+              </w:rPr>
+            </w:pPr>
+            <w:r>
+              <w:rPr>
+                <w:rFonts w:ascii="Calibri" w:eastAsia="Times New Roman" w:hAnsi="Calibri" w:cs="Calibri"/>
+                <w:color w:val="0070C0"/>
+                <w:kern w:val="0"/>
+                <w:lang w:eastAsia="en-IL"/>
+                <w14:ligatures w14:val="none"/>
+              </w:rPr>
+              <w:t>Pull from remote (Alternative)</w:t>
+            </w:r>
+          </w:p>
+        </w:tc>
+        <w:tc>
+          <w:tcPr>
+            <w:tcW w:w="1600" w:type="dxa"/>
+            <w:tcBorders>
+              <w:top w:val="single" w:sz="4" w:space="0" w:color="8EA9DB"/>
+              <w:left w:val="nil"/>
+              <w:bottom w:val="single" w:sz="4" w:space="0" w:color="8EA9DB"/>
+              <w:right w:val="nil"/>
+            </w:tcBorders>
+            <w:shd w:val="clear" w:color="D9E1F2" w:fill="D9E1F2"/>
+            <w:noWrap/>
+            <w:vAlign w:val="bottom"/>
+            <w:hideMark/>
+          </w:tcPr>
+          <w:p>
+            <w:pPr>
+              <w:spacing w:after="0" w:line="240" w:lineRule="auto"/>
+              <w:rPr>
+                <w:rFonts w:ascii="Calibri" w:eastAsia="Times New Roman" w:hAnsi="Calibri" w:cs="Calibri"/>
+                <w:b/>
+                <w:bCs/>
+                <w:color w:val="000000"/>
+                <w:kern w:val="0"/>
+                <w:lang w:eastAsia="en-IL"/>
+                <w14:ligatures w14:val="none"/>
+              </w:rPr>
+            </w:pPr>
+            <w:r>
+              <w:rPr>
+                <w:rFonts w:ascii="Calibri" w:eastAsia="Times New Roman" w:hAnsi="Calibri" w:cs="Calibri"/>
+                <w:b/>
+                <w:bCs/>
+                <w:color w:val="000000"/>
+                <w:kern w:val="0"/>
+                <w:lang w:eastAsia="en-IL"/>
+                <w14:ligatures w14:val="none"/>
+              </w:rPr>
+              <w:t>git pull --rebase</w:t>
+            </w:r>
+          </w:p>
+        </w:tc>
+        <w:tc>
+          <w:tcPr>
+            <w:tcW w:w="5034" w:type="dxa"/>
+            <w:tcBorders>
+              <w:top w:val="single" w:sz="4" w:space="0" w:color="8EA9DB"/>
+              <w:left w:val="nil"/>
+              <w:bottom w:val="single" w:sz="4" w:space="0" w:color="8EA9DB"/>
+              <w:right w:val="single" w:sz="4" w:space="0" w:color="8EA9DB"/>
+            </w:tcBorders>
+            <w:shd w:val="clear" w:color="D9E1F2" w:fill="D9E1F2"/>
+            <w:noWrap/>
+            <w:vAlign w:val="bottom"/>
+            <w:hideMark/>
+          </w:tcPr>
+          <w:p>
+            <w:pPr>
+              <w:spacing w:after="0" w:line="240" w:lineRule="auto"/>
+              <w:rPr>
+                <w:rFonts w:ascii="Calibri" w:eastAsia="Times New Roman" w:hAnsi="Calibri" w:cs="Calibri"/>
+                <w:color w:val="000000"/>
+                <w:kern w:val="0"/>
+                <w:lang w:eastAsia="en-IL"/>
+                <w14:ligatures w14:val="none"/>
+              </w:rPr>
+            </w:pPr>
+            <w:r>
+              <w:rPr>
+                <w:rFonts w:ascii="Calibri" w:eastAsia="Times New Roman" w:hAnsi="Calibri" w:cs="Calibri"/>
+                <w:color w:val="0070C0"/>
+                <w:kern w:val="0"/>
+                <w:lang w:eastAsia="en-IL"/>
+                <w14:ligatures w14:val="none"/>
+              </w:rPr>
+              <w:t>[Optional]</w:t>
+            </w:r>
+            <w:r>
+              <w:rPr>
+                <w:rFonts w:ascii="Calibri" w:eastAsia="Times New Roman" w:hAnsi="Calibri" w:cs="Calibri"/>
+                <w:color w:val="000000"/>
+                <w:kern w:val="0"/>
+                <w:lang w:eastAsia="en-IL"/>
+                <w14:ligatures w14:val="none"/>
+              </w:rPr>
+              <w:t xml:space="preserve"> </w:t>
+            </w:r>
+            <w:proofErr w:type="gramStart"/>
+            <w:r>
+              <w:rPr>
+                <w:rFonts w:ascii="Calibri" w:eastAsia="Times New Roman" w:hAnsi="Calibri" w:cs="Calibri"/>
+                <w:color w:val="000000"/>
+                <w:kern w:val="0"/>
+                <w:lang w:eastAsia="en-IL"/>
+                <w14:ligatures w14:val="none"/>
+              </w:rPr>
+              <w:t>To</w:t>
+            </w:r>
+            <w:proofErr w:type="gramEnd"/>
+            <w:r>
+              <w:rPr>
+                <w:rFonts w:ascii="Calibri" w:eastAsia="Times New Roman" w:hAnsi="Calibri" w:cs="Calibri"/>
+                <w:color w:val="000000"/>
+                <w:kern w:val="0"/>
+                <w:lang w:eastAsia="en-IL"/>
+                <w14:ligatures w14:val="none"/>
+              </w:rPr>
+              <w:t xml:space="preserve"> rebase my changes prior to the remote updates</w:t>
+            </w:r>
+          </w:p>
+        </w:tc>
+      </w:tr>
+      <w:tr>
+        <w:trPr>
+          <w:trHeight w:val="300"/>
+        </w:trPr>
+        <w:tc>
+          <w:tcPr>
+            <w:tcW w:w="3000" w:type="dxa"/>
+            <w:tcBorders>
+              <w:top w:val="single" w:sz="4" w:space="0" w:color="8EA9DB"/>
+              <w:left w:val="single" w:sz="4" w:space="0" w:color="8EA9DB"/>
+              <w:bottom w:val="single" w:sz="4" w:space="0" w:color="8EA9DB"/>
+              <w:right w:val="nil"/>
+            </w:tcBorders>
+            <w:shd w:val="clear" w:color="auto" w:fill="auto"/>
+            <w:noWrap/>
+            <w:vAlign w:val="bottom"/>
+            <w:hideMark/>
+          </w:tcPr>
+          <w:p>
+            <w:pPr>
+              <w:spacing w:after="0" w:line="240" w:lineRule="auto"/>
+              <w:rPr>
+                <w:rFonts w:ascii="Calibri" w:eastAsia="Times New Roman" w:hAnsi="Calibri" w:cs="Calibri"/>
+                <w:color w:val="0070C0"/>
+                <w:kern w:val="0"/>
+                <w:lang w:eastAsia="en-IL"/>
+                <w14:ligatures w14:val="none"/>
+              </w:rPr>
+            </w:pPr>
+            <w:r>
+              <w:rPr>
+                <w:rFonts w:ascii="Calibri" w:eastAsia="Times New Roman" w:hAnsi="Calibri" w:cs="Calibri"/>
+                <w:color w:val="0070C0"/>
+                <w:kern w:val="0"/>
+                <w:lang w:eastAsia="en-IL"/>
+                <w14:ligatures w14:val="none"/>
+              </w:rPr>
+              <w:t>View my stashed changes</w:t>
+            </w:r>
+          </w:p>
+        </w:tc>
+        <w:tc>
+          <w:tcPr>
+            <w:tcW w:w="1600" w:type="dxa"/>
+            <w:tcBorders>
+              <w:top w:val="single" w:sz="4" w:space="0" w:color="8EA9DB"/>
+              <w:left w:val="nil"/>
+              <w:bottom w:val="single" w:sz="4" w:space="0" w:color="8EA9DB"/>
+              <w:right w:val="nil"/>
+            </w:tcBorders>
+            <w:shd w:val="clear" w:color="auto" w:fill="auto"/>
+            <w:noWrap/>
+            <w:vAlign w:val="bottom"/>
+            <w:hideMark/>
+          </w:tcPr>
+          <w:p>
+            <w:pPr>
+              <w:spacing w:after="0" w:line="240" w:lineRule="auto"/>
+              <w:rPr>
+                <w:rFonts w:ascii="Calibri" w:eastAsia="Times New Roman" w:hAnsi="Calibri" w:cs="Calibri"/>
+                <w:b/>
+                <w:bCs/>
+                <w:color w:val="000000"/>
+                <w:kern w:val="0"/>
+                <w:lang w:eastAsia="en-IL"/>
+                <w14:ligatures w14:val="none"/>
+              </w:rPr>
+            </w:pPr>
+            <w:r>
+              <w:rPr>
+                <w:rFonts w:ascii="Calibri" w:eastAsia="Times New Roman" w:hAnsi="Calibri" w:cs="Calibri"/>
+                <w:b/>
+                <w:bCs/>
+                <w:color w:val="000000"/>
+                <w:kern w:val="0"/>
+                <w:lang w:eastAsia="en-IL"/>
+                <w14:ligatures w14:val="none"/>
+              </w:rPr>
+              <w:t>git stash list</w:t>
+            </w:r>
+          </w:p>
+        </w:tc>
+        <w:tc>
+          <w:tcPr>
+            <w:tcW w:w="5034" w:type="dxa"/>
+            <w:tcBorders>
+              <w:top w:val="single" w:sz="4" w:space="0" w:color="8EA9DB"/>
+              <w:left w:val="nil"/>
+              <w:bottom w:val="single" w:sz="4" w:space="0" w:color="8EA9DB"/>
+              <w:right w:val="single" w:sz="4" w:space="0" w:color="8EA9DB"/>
+            </w:tcBorders>
+            <w:shd w:val="clear" w:color="auto" w:fill="auto"/>
+            <w:noWrap/>
+            <w:vAlign w:val="bottom"/>
+            <w:hideMark/>
+          </w:tcPr>
+          <w:p>
+            <w:pPr>
+              <w:spacing w:after="0" w:line="240" w:lineRule="auto"/>
+              <w:rPr>
+                <w:rFonts w:ascii="Calibri" w:eastAsia="Times New Roman" w:hAnsi="Calibri" w:cs="Calibri"/>
+                <w:color w:val="000000"/>
+                <w:kern w:val="0"/>
+                <w:lang w:eastAsia="en-IL"/>
+                <w14:ligatures w14:val="none"/>
+              </w:rPr>
+            </w:pPr>
+            <w:r>
+              <w:rPr>
+                <w:rFonts w:ascii="Calibri" w:eastAsia="Times New Roman" w:hAnsi="Calibri" w:cs="Calibri"/>
+                <w:color w:val="0070C0"/>
+                <w:kern w:val="0"/>
+                <w:lang w:eastAsia="en-IL"/>
+                <w14:ligatures w14:val="none"/>
+              </w:rPr>
+              <w:t xml:space="preserve">[Optional] </w:t>
+            </w:r>
+            <w:r>
+              <w:rPr>
+                <w:rFonts w:ascii="Calibri" w:eastAsia="Times New Roman" w:hAnsi="Calibri" w:cs="Calibri"/>
+                <w:color w:val="000000"/>
+                <w:kern w:val="0"/>
+                <w:lang w:eastAsia="en-IL"/>
+                <w14:ligatures w14:val="none"/>
+              </w:rPr>
+              <w:t>if want to see local stashed changes</w:t>
+            </w:r>
+          </w:p>
+        </w:tc>
+      </w:tr>
+      <w:tr>
+        <w:trPr>
+          <w:trHeight w:val="300"/>
+        </w:trPr>
+        <w:tc>
+          <w:tcPr>
+            <w:tcW w:w="3000" w:type="dxa"/>
+            <w:tcBorders>
+              <w:top w:val="single" w:sz="4" w:space="0" w:color="8EA9DB"/>
+              <w:left w:val="single" w:sz="4" w:space="0" w:color="8EA9DB"/>
+              <w:bottom w:val="single" w:sz="4" w:space="0" w:color="8EA9DB"/>
+              <w:right w:val="nil"/>
+            </w:tcBorders>
+            <w:shd w:val="clear" w:color="D9E1F2" w:fill="D9E1F2"/>
+            <w:noWrap/>
+            <w:vAlign w:val="bottom"/>
+            <w:hideMark/>
+          </w:tcPr>
+          <w:p>
+            <w:pPr>
+              <w:spacing w:after="0" w:line="240" w:lineRule="auto"/>
+              <w:rPr>
+                <w:rFonts w:ascii="Calibri" w:eastAsia="Times New Roman" w:hAnsi="Calibri" w:cs="Calibri"/>
+                <w:color w:val="000000"/>
+                <w:kern w:val="0"/>
+                <w:lang w:eastAsia="en-IL"/>
+                <w14:ligatures w14:val="none"/>
+              </w:rPr>
+            </w:pPr>
+            <w:r>
+              <w:rPr>
+                <w:rFonts w:ascii="Calibri" w:eastAsia="Times New Roman" w:hAnsi="Calibri" w:cs="Calibri"/>
+                <w:color w:val="000000"/>
+                <w:kern w:val="0"/>
+                <w:lang w:eastAsia="en-IL"/>
+                <w14:ligatures w14:val="none"/>
+              </w:rPr>
+              <w:t>Apply stashed changes</w:t>
+            </w:r>
+          </w:p>
+        </w:tc>
+        <w:tc>
+          <w:tcPr>
+            <w:tcW w:w="1600" w:type="dxa"/>
+            <w:tcBorders>
+              <w:top w:val="single" w:sz="4" w:space="0" w:color="8EA9DB"/>
+              <w:left w:val="nil"/>
+              <w:bottom w:val="single" w:sz="4" w:space="0" w:color="8EA9DB"/>
+              <w:right w:val="nil"/>
+            </w:tcBorders>
+            <w:shd w:val="clear" w:color="D9E1F2" w:fill="D9E1F2"/>
+            <w:noWrap/>
+            <w:vAlign w:val="bottom"/>
+            <w:hideMark/>
+          </w:tcPr>
+          <w:p>
+            <w:pPr>
+              <w:spacing w:after="0" w:line="240" w:lineRule="auto"/>
+              <w:rPr>
+                <w:rFonts w:ascii="Calibri" w:eastAsia="Times New Roman" w:hAnsi="Calibri" w:cs="Calibri"/>
+                <w:b/>
+                <w:bCs/>
+                <w:color w:val="000000"/>
+                <w:kern w:val="0"/>
+                <w:lang w:eastAsia="en-IL"/>
+                <w14:ligatures w14:val="none"/>
+              </w:rPr>
+            </w:pPr>
+            <w:r>
+              <w:rPr>
+                <w:rFonts w:ascii="Calibri" w:eastAsia="Times New Roman" w:hAnsi="Calibri" w:cs="Calibri"/>
+                <w:b/>
+                <w:bCs/>
+                <w:color w:val="000000"/>
+                <w:kern w:val="0"/>
+                <w:lang w:eastAsia="en-IL"/>
+                <w14:ligatures w14:val="none"/>
+              </w:rPr>
+              <w:t>git stash pop</w:t>
+            </w:r>
+          </w:p>
+        </w:tc>
+        <w:tc>
+          <w:tcPr>
+            <w:tcW w:w="5034" w:type="dxa"/>
+            <w:tcBorders>
+              <w:top w:val="single" w:sz="4" w:space="0" w:color="8EA9DB"/>
+              <w:left w:val="nil"/>
+              <w:bottom w:val="single" w:sz="4" w:space="0" w:color="8EA9DB"/>
+              <w:right w:val="single" w:sz="4" w:space="0" w:color="8EA9DB"/>
+            </w:tcBorders>
+            <w:shd w:val="clear" w:color="D9E1F2" w:fill="D9E1F2"/>
+            <w:noWrap/>
+            <w:vAlign w:val="bottom"/>
+            <w:hideMark/>
+          </w:tcPr>
+          <w:p>
+            <w:pPr>
+              <w:spacing w:after="0" w:line="240" w:lineRule="auto"/>
+              <w:rPr>
+                <w:rFonts w:ascii="Calibri" w:eastAsia="Times New Roman" w:hAnsi="Calibri" w:cs="Calibri"/>
+                <w:color w:val="000000"/>
+                <w:kern w:val="0"/>
+                <w:lang w:eastAsia="en-IL"/>
+                <w14:ligatures w14:val="none"/>
+              </w:rPr>
+            </w:pPr>
+            <w:r>
+              <w:rPr>
+                <w:rFonts w:ascii="Calibri" w:eastAsia="Times New Roman" w:hAnsi="Calibri" w:cs="Calibri"/>
+                <w:color w:val="000000"/>
+                <w:kern w:val="0"/>
+                <w:lang w:eastAsia="en-IL"/>
+                <w14:ligatures w14:val="none"/>
+              </w:rPr>
+              <w:t>Restore your local modifications</w:t>
+            </w:r>
+          </w:p>
+        </w:tc>
+      </w:tr>
+      <w:tr>
+        <w:trPr>
+          <w:trHeight w:val="300"/>
+        </w:trPr>
+        <w:tc>
+          <w:tcPr>
+            <w:tcW w:w="3000" w:type="dxa"/>
+            <w:tcBorders>
+              <w:top w:val="single" w:sz="4" w:space="0" w:color="8EA9DB"/>
+              <w:left w:val="single" w:sz="4" w:space="0" w:color="8EA9DB"/>
+              <w:bottom w:val="single" w:sz="4" w:space="0" w:color="8EA9DB"/>
+              <w:right w:val="nil"/>
+            </w:tcBorders>
+            <w:shd w:val="clear" w:color="auto" w:fill="auto"/>
+            <w:noWrap/>
+            <w:vAlign w:val="bottom"/>
+            <w:hideMark/>
+          </w:tcPr>
+          <w:p>
+            <w:pPr>
+              <w:spacing w:after="0" w:line="240" w:lineRule="auto"/>
+              <w:rPr>
+                <w:rFonts w:ascii="Calibri" w:eastAsia="Times New Roman" w:hAnsi="Calibri" w:cs="Calibri"/>
+                <w:color w:val="000000"/>
+                <w:kern w:val="0"/>
+                <w:lang w:eastAsia="en-IL"/>
+                <w14:ligatures w14:val="none"/>
+              </w:rPr>
+            </w:pPr>
+            <w:r>
+              <w:rPr>
+                <w:rFonts w:ascii="Calibri" w:eastAsia="Times New Roman" w:hAnsi="Calibri" w:cs="Calibri"/>
+                <w:color w:val="000000"/>
+                <w:kern w:val="0"/>
+                <w:lang w:eastAsia="en-IL"/>
+                <w14:ligatures w14:val="none"/>
+              </w:rPr>
+              <w:t>Resolve conflicts</w:t>
+            </w:r>
+          </w:p>
+        </w:tc>
+        <w:tc>
+          <w:tcPr>
+            <w:tcW w:w="1600" w:type="dxa"/>
+            <w:tcBorders>
+              <w:top w:val="single" w:sz="4" w:space="0" w:color="8EA9DB"/>
+              <w:left w:val="nil"/>
+              <w:bottom w:val="single" w:sz="4" w:space="0" w:color="8EA9DB"/>
+              <w:right w:val="nil"/>
+            </w:tcBorders>
+            <w:shd w:val="clear" w:color="auto" w:fill="auto"/>
+            <w:noWrap/>
+            <w:vAlign w:val="bottom"/>
+            <w:hideMark/>
+          </w:tcPr>
+          <w:p>
+            <w:pPr>
+              <w:spacing w:after="0" w:line="240" w:lineRule="auto"/>
+              <w:rPr>
+                <w:rFonts w:ascii="Calibri" w:eastAsia="Times New Roman" w:hAnsi="Calibri" w:cs="Calibri"/>
+                <w:b/>
+                <w:bCs/>
+                <w:color w:val="000000"/>
+                <w:kern w:val="0"/>
+                <w:lang w:eastAsia="en-IL"/>
+                <w14:ligatures w14:val="none"/>
+              </w:rPr>
+            </w:pPr>
+            <w:r>
+              <w:rPr>
+                <w:rFonts w:ascii="Calibri" w:eastAsia="Times New Roman" w:hAnsi="Calibri" w:cs="Calibri"/>
+                <w:b/>
+                <w:bCs/>
+                <w:color w:val="000000"/>
+                <w:kern w:val="0"/>
+                <w:lang w:eastAsia="en-IL"/>
+                <w14:ligatures w14:val="none"/>
+              </w:rPr>
+              <w:t>(manual)</w:t>
+            </w:r>
+          </w:p>
+        </w:tc>
+        <w:tc>
+          <w:tcPr>
+            <w:tcW w:w="5034" w:type="dxa"/>
+            <w:tcBorders>
+              <w:top w:val="single" w:sz="4" w:space="0" w:color="8EA9DB"/>
+              <w:left w:val="nil"/>
+              <w:bottom w:val="single" w:sz="4" w:space="0" w:color="8EA9DB"/>
+              <w:right w:val="single" w:sz="4" w:space="0" w:color="8EA9DB"/>
+            </w:tcBorders>
+            <w:shd w:val="clear" w:color="auto" w:fill="auto"/>
+            <w:noWrap/>
+            <w:vAlign w:val="bottom"/>
+            <w:hideMark/>
+          </w:tcPr>
+          <w:p>
+            <w:pPr>
+              <w:spacing w:after="0" w:line="240" w:lineRule="auto"/>
+              <w:rPr>
+                <w:rFonts w:ascii="Calibri" w:eastAsia="Times New Roman" w:hAnsi="Calibri" w:cs="Calibri"/>
+                <w:color w:val="000000"/>
+                <w:kern w:val="0"/>
+                <w:lang w:eastAsia="en-IL"/>
+                <w14:ligatures w14:val="none"/>
+              </w:rPr>
+            </w:pPr>
+            <w:r>
+              <w:rPr>
+                <w:rFonts w:ascii="Calibri" w:eastAsia="Times New Roman" w:hAnsi="Calibri" w:cs="Calibri"/>
+                <w:color w:val="000000"/>
+                <w:kern w:val="0"/>
+                <w:lang w:eastAsia="en-IL"/>
+                <w14:ligatures w14:val="none"/>
+              </w:rPr>
+              <w:t>Fix any merge conflicts if present</w:t>
+            </w:r>
+          </w:p>
+        </w:tc>
+      </w:tr>
+      <w:tr>
+        <w:trPr>
+          <w:trHeight w:val="300"/>
+        </w:trPr>
+        <w:tc>
+          <w:tcPr>
+            <w:tcW w:w="3000" w:type="dxa"/>
+            <w:tcBorders>
+              <w:top w:val="single" w:sz="4" w:space="0" w:color="8EA9DB"/>
+              <w:left w:val="single" w:sz="4" w:space="0" w:color="8EA9DB"/>
+              <w:bottom w:val="single" w:sz="4" w:space="0" w:color="8EA9DB"/>
+              <w:right w:val="nil"/>
+            </w:tcBorders>
+            <w:shd w:val="clear" w:color="D9E1F2" w:fill="D9E1F2"/>
+            <w:noWrap/>
+            <w:vAlign w:val="bottom"/>
+            <w:hideMark/>
+          </w:tcPr>
+          <w:p>
+            <w:pPr>
+              <w:spacing w:after="0" w:line="240" w:lineRule="auto"/>
+              <w:rPr>
+                <w:rFonts w:ascii="Calibri" w:eastAsia="Times New Roman" w:hAnsi="Calibri" w:cs="Calibri"/>
+                <w:color w:val="000000"/>
+                <w:kern w:val="0"/>
+                <w:lang w:eastAsia="en-IL"/>
+                <w14:ligatures w14:val="none"/>
+              </w:rPr>
+            </w:pPr>
+            <w:r>
+              <w:rPr>
+                <w:rFonts w:ascii="Calibri" w:eastAsia="Times New Roman" w:hAnsi="Calibri" w:cs="Calibri"/>
+                <w:color w:val="000000"/>
+                <w:kern w:val="0"/>
+                <w:lang w:eastAsia="en-IL"/>
+                <w14:ligatures w14:val="none"/>
+              </w:rPr>
+              <w:t>Stage &amp; Commit</w:t>
+            </w:r>
+          </w:p>
+        </w:tc>
+        <w:tc>
+          <w:tcPr>
+            <w:tcW w:w="1600" w:type="dxa"/>
+            <w:tcBorders>
+              <w:top w:val="single" w:sz="4" w:space="0" w:color="8EA9DB"/>
+              <w:left w:val="nil"/>
+              <w:bottom w:val="single" w:sz="4" w:space="0" w:color="8EA9DB"/>
+              <w:right w:val="nil"/>
+            </w:tcBorders>
+            <w:shd w:val="clear" w:color="D9E1F2" w:fill="D9E1F2"/>
+            <w:noWrap/>
+            <w:vAlign w:val="bottom"/>
+            <w:hideMark/>
+          </w:tcPr>
+          <w:p>
+            <w:pPr>
+              <w:spacing w:after="0" w:line="240" w:lineRule="auto"/>
+              <w:rPr>
+                <w:rFonts w:ascii="Calibri" w:eastAsia="Times New Roman" w:hAnsi="Calibri" w:cs="Calibri"/>
+                <w:b/>
+                <w:bCs/>
+                <w:color w:val="000000"/>
+                <w:kern w:val="0"/>
+                <w:lang w:eastAsia="en-IL"/>
+                <w14:ligatures w14:val="none"/>
+              </w:rPr>
+            </w:pPr>
+            <w:r>
+              <w:rPr>
+                <w:rFonts w:ascii="Calibri" w:eastAsia="Times New Roman" w:hAnsi="Calibri" w:cs="Calibri"/>
+                <w:b/>
+                <w:bCs/>
+                <w:color w:val="000000"/>
+                <w:kern w:val="0"/>
+                <w:lang w:eastAsia="en-IL"/>
+                <w14:ligatures w14:val="none"/>
+              </w:rPr>
+              <w:t>BASICS</w:t>
+            </w:r>
+          </w:p>
+        </w:tc>
+        <w:tc>
+          <w:tcPr>
+            <w:tcW w:w="5034" w:type="dxa"/>
+            <w:tcBorders>
+              <w:top w:val="single" w:sz="4" w:space="0" w:color="8EA9DB"/>
+              <w:left w:val="nil"/>
+              <w:bottom w:val="single" w:sz="4" w:space="0" w:color="8EA9DB"/>
+              <w:right w:val="single" w:sz="4" w:space="0" w:color="8EA9DB"/>
+            </w:tcBorders>
+            <w:shd w:val="clear" w:color="D9E1F2" w:fill="D9E1F2"/>
+            <w:noWrap/>
+            <w:vAlign w:val="bottom"/>
+            <w:hideMark/>
+          </w:tcPr>
+          <w:p>
+            <w:pPr>
+              <w:spacing w:after="0" w:line="240" w:lineRule="auto"/>
+              <w:rPr>
+                <w:rFonts w:ascii="Calibri" w:eastAsia="Times New Roman" w:hAnsi="Calibri" w:cs="Calibri"/>
+                <w:color w:val="000000"/>
+                <w:kern w:val="0"/>
+                <w:lang w:eastAsia="en-IL"/>
+                <w14:ligatures w14:val="none"/>
+              </w:rPr>
+            </w:pPr>
+            <w:r>
+              <w:rPr>
+                <w:rFonts w:ascii="Calibri" w:eastAsia="Times New Roman" w:hAnsi="Calibri" w:cs="Calibri"/>
+                <w:color w:val="000000"/>
+                <w:kern w:val="0"/>
+                <w:lang w:eastAsia="en-IL"/>
+                <w14:ligatures w14:val="none"/>
+              </w:rPr>
+              <w:t>As usual …</w:t>
+            </w:r>
+          </w:p>
+        </w:tc>
+      </w:tr>
+      <w:tr>
+        <w:trPr>
+          <w:trHeight w:val="300"/>
+        </w:trPr>
+        <w:tc>
+          <w:tcPr>
+            <w:tcW w:w="3000" w:type="dxa"/>
+            <w:tcBorders>
+              <w:top w:val="single" w:sz="4" w:space="0" w:color="8EA9DB"/>
+              <w:left w:val="single" w:sz="4" w:space="0" w:color="8EA9DB"/>
+              <w:bottom w:val="single" w:sz="4" w:space="0" w:color="8EA9DB"/>
+              <w:right w:val="nil"/>
+            </w:tcBorders>
+            <w:shd w:val="clear" w:color="auto" w:fill="auto"/>
+            <w:noWrap/>
+            <w:vAlign w:val="bottom"/>
+            <w:hideMark/>
+          </w:tcPr>
+          <w:p>
+            <w:pPr>
+              <w:spacing w:after="0" w:line="240" w:lineRule="auto"/>
+              <w:rPr>
+                <w:rFonts w:ascii="Calibri" w:eastAsia="Times New Roman" w:hAnsi="Calibri" w:cs="Calibri"/>
+                <w:color w:val="000000"/>
+                <w:kern w:val="0"/>
+                <w:lang w:eastAsia="en-IL"/>
+                <w14:ligatures w14:val="none"/>
+              </w:rPr>
+            </w:pPr>
+            <w:r>
+              <w:rPr>
+                <w:rFonts w:ascii="Calibri" w:eastAsia="Times New Roman" w:hAnsi="Calibri" w:cs="Calibri"/>
+                <w:color w:val="000000"/>
+                <w:kern w:val="0"/>
+                <w:lang w:eastAsia="en-IL"/>
+                <w14:ligatures w14:val="none"/>
+              </w:rPr>
+              <w:t>Push changes</w:t>
+            </w:r>
+          </w:p>
+        </w:tc>
+        <w:tc>
+          <w:tcPr>
+            <w:tcW w:w="1600" w:type="dxa"/>
+            <w:tcBorders>
+              <w:top w:val="single" w:sz="4" w:space="0" w:color="8EA9DB"/>
+              <w:left w:val="nil"/>
+              <w:bottom w:val="single" w:sz="4" w:space="0" w:color="8EA9DB"/>
+              <w:right w:val="nil"/>
+            </w:tcBorders>
+            <w:shd w:val="clear" w:color="auto" w:fill="auto"/>
+            <w:noWrap/>
+            <w:vAlign w:val="bottom"/>
+            <w:hideMark/>
+          </w:tcPr>
+          <w:p>
+            <w:pPr>
+              <w:spacing w:after="0" w:line="240" w:lineRule="auto"/>
+              <w:rPr>
+                <w:rFonts w:ascii="Calibri" w:eastAsia="Times New Roman" w:hAnsi="Calibri" w:cs="Calibri"/>
+                <w:b/>
+                <w:bCs/>
+                <w:color w:val="000000"/>
+                <w:kern w:val="0"/>
+                <w:lang w:eastAsia="en-IL"/>
+                <w14:ligatures w14:val="none"/>
+              </w:rPr>
+            </w:pPr>
+            <w:r>
+              <w:rPr>
+                <w:rFonts w:ascii="Calibri" w:eastAsia="Times New Roman" w:hAnsi="Calibri" w:cs="Calibri"/>
+                <w:b/>
+                <w:bCs/>
+                <w:color w:val="000000"/>
+                <w:kern w:val="0"/>
+                <w:lang w:eastAsia="en-IL"/>
+                <w14:ligatures w14:val="none"/>
+              </w:rPr>
+              <w:t>git push</w:t>
+            </w:r>
+          </w:p>
+        </w:tc>
+        <w:tc>
+          <w:tcPr>
+            <w:tcW w:w="5034" w:type="dxa"/>
+            <w:tcBorders>
+              <w:top w:val="single" w:sz="4" w:space="0" w:color="8EA9DB"/>
+              <w:left w:val="nil"/>
+              <w:bottom w:val="single" w:sz="4" w:space="0" w:color="8EA9DB"/>
+              <w:right w:val="single" w:sz="4" w:space="0" w:color="8EA9DB"/>
+            </w:tcBorders>
+            <w:shd w:val="clear" w:color="auto" w:fill="auto"/>
+            <w:noWrap/>
+            <w:vAlign w:val="bottom"/>
+            <w:hideMark/>
+          </w:tcPr>
+          <w:p>
+            <w:pPr>
+              <w:spacing w:after="0" w:line="240" w:lineRule="auto"/>
+              <w:rPr>
+                <w:rFonts w:ascii="Calibri" w:eastAsia="Times New Roman" w:hAnsi="Calibri" w:cs="Calibri"/>
+                <w:color w:val="000000"/>
+                <w:kern w:val="0"/>
+                <w:lang w:eastAsia="en-IL"/>
+                <w14:ligatures w14:val="none"/>
+              </w:rPr>
+            </w:pPr>
+            <w:r>
+              <w:rPr>
+                <w:rFonts w:ascii="Calibri" w:eastAsia="Times New Roman" w:hAnsi="Calibri" w:cs="Calibri"/>
+                <w:color w:val="000000"/>
+                <w:kern w:val="0"/>
+                <w:lang w:eastAsia="en-IL"/>
+                <w14:ligatures w14:val="none"/>
+              </w:rPr>
+              <w:t>Upload your merged changes to the remote</w:t>
+            </w:r>
+          </w:p>
+        </w:tc>
+      </w:tr>
+    </w:tbl>
+    <w:p>
+      <w:pPr>
+        <w:rPr>
+          <w:i/>
+          <w:iCs/>
+        </w:rPr>
+      </w:pPr>
     </w:p>
     <w:sectPr>
       <w:pgSz w:w="11906" w:h="16838"/>

</xml_diff>